<commit_message>
Update template - logo
</commit_message>
<xml_diff>
--- a/1. Project Planning/Change Management Plan/BSS_ChangeManagementPlan_V2.0.docx
+++ b/1. Project Planning/Change Management Plan/BSS_ChangeManagementPlan_V2.0.docx
@@ -1,6 +1,6 @@
 
 <file path=word/document.xml><?xml version="1.0" encoding="utf-8"?>
-<w:document xmlns:wpc="http://schemas.microsoft.com/office/word/2010/wordprocessingCanvas" xmlns:mc="http://schemas.openxmlformats.org/markup-compatibility/2006" xmlns:o="urn:schemas-microsoft-com:office:office" xmlns:r="http://schemas.openxmlformats.org/officeDocument/2006/relationships" xmlns:m="http://schemas.openxmlformats.org/officeDocument/2006/math" xmlns:v="urn:schemas-microsoft-com:vml" xmlns:wp14="http://schemas.microsoft.com/office/word/2010/wordprocessingDrawing" xmlns:wp="http://schemas.openxmlformats.org/drawingml/2006/wordprocessingDrawing" xmlns:w10="urn:schemas-microsoft-com:office:word" xmlns:w="http://schemas.openxmlformats.org/wordprocessingml/2006/main" xmlns:w14="http://schemas.microsoft.com/office/word/2010/wordml" xmlns:wpg="http://schemas.microsoft.com/office/word/2010/wordprocessingGroup" xmlns:wpi="http://schemas.microsoft.com/office/word/2010/wordprocessingInk" xmlns:wne="http://schemas.microsoft.com/office/word/2006/wordml" xmlns:wps="http://schemas.microsoft.com/office/word/2010/wordprocessingShape" mc:Ignorable="w14 wp14">
+<w:document xmlns:wpc="http://schemas.microsoft.com/office/word/2010/wordprocessingCanvas" xmlns:cx="http://schemas.microsoft.com/office/drawing/2014/chartex" xmlns:cx1="http://schemas.microsoft.com/office/drawing/2015/9/8/chartex" xmlns:cx2="http://schemas.microsoft.com/office/drawing/2015/10/21/chartex" xmlns:cx3="http://schemas.microsoft.com/office/drawing/2016/5/9/chartex" xmlns:cx4="http://schemas.microsoft.com/office/drawing/2016/5/10/chartex" xmlns:cx5="http://schemas.microsoft.com/office/drawing/2016/5/11/chartex" xmlns:cx6="http://schemas.microsoft.com/office/drawing/2016/5/12/chartex" xmlns:cx7="http://schemas.microsoft.com/office/drawing/2016/5/13/chartex" xmlns:cx8="http://schemas.microsoft.com/office/drawing/2016/5/14/chartex" xmlns:mc="http://schemas.openxmlformats.org/markup-compatibility/2006" xmlns:o="urn:schemas-microsoft-com:office:office" xmlns:r="http://schemas.openxmlformats.org/officeDocument/2006/relationships" xmlns:m="http://schemas.openxmlformats.org/officeDocument/2006/math" xmlns:v="urn:schemas-microsoft-com:vml" xmlns:wp14="http://schemas.microsoft.com/office/word/2010/wordprocessingDrawing" xmlns:wp="http://schemas.openxmlformats.org/drawingml/2006/wordprocessingDrawing" xmlns:w10="urn:schemas-microsoft-com:office:word" xmlns:w="http://schemas.openxmlformats.org/wordprocessingml/2006/main" xmlns:w14="http://schemas.microsoft.com/office/word/2010/wordml" xmlns:w15="http://schemas.microsoft.com/office/word/2012/wordml" xmlns:w16se="http://schemas.microsoft.com/office/word/2015/wordml/symex" xmlns:wpg="http://schemas.microsoft.com/office/word/2010/wordprocessingGroup" xmlns:wpi="http://schemas.microsoft.com/office/word/2010/wordprocessingInk" xmlns:wne="http://schemas.microsoft.com/office/word/2006/wordml" xmlns:wps="http://schemas.microsoft.com/office/word/2010/wordprocessingShape" mc:Ignorable="w14 w15 w16se wp14">
   <w:body>
     <w:p>
       <w:pPr>
@@ -53,12 +53,55 @@
         <w:p>
           <w:pPr>
             <w:pStyle w:val="Title"/>
-            <w:jc w:val="left"/>
             <w:rPr>
               <w:rFonts w:ascii="Times New Roman" w:hAnsi="Times New Roman" w:cs="Times New Roman"/>
             </w:rPr>
           </w:pPr>
+          <w:r>
+            <w:rPr>
+              <w:rFonts w:ascii="Times New Roman" w:hAnsi="Times New Roman" w:cs="Times New Roman"/>
+              <w:noProof/>
+              <w:lang w:eastAsia="en-US"/>
+            </w:rPr>
+            <w:drawing>
+              <wp:inline distT="0" distB="0" distL="0" distR="0">
+                <wp:extent cx="4448796" cy="2962688"/>
+                <wp:effectExtent l="0" t="0" r="0" b="0"/>
+                <wp:docPr id="1" name="Picture 1"/>
+                <wp:cNvGraphicFramePr>
+                  <a:graphicFrameLocks xmlns:a="http://schemas.openxmlformats.org/drawingml/2006/main" noChangeAspect="1"/>
+                </wp:cNvGraphicFramePr>
+                <a:graphic xmlns:a="http://schemas.openxmlformats.org/drawingml/2006/main">
+                  <a:graphicData uri="http://schemas.openxmlformats.org/drawingml/2006/picture">
+                    <pic:pic xmlns:pic="http://schemas.openxmlformats.org/drawingml/2006/picture">
+                      <pic:nvPicPr>
+                        <pic:cNvPr id="1" name="18685505_1840293696288273_251572422_n.png"/>
+                        <pic:cNvPicPr/>
+                      </pic:nvPicPr>
+                      <pic:blipFill>
+                        <a:blip r:embed="rId10"/>
+                        <a:stretch>
+                          <a:fillRect/>
+                        </a:stretch>
+                      </pic:blipFill>
+                      <pic:spPr>
+                        <a:xfrm>
+                          <a:off x="0" y="0"/>
+                          <a:ext cx="4448796" cy="2962688"/>
+                        </a:xfrm>
+                        <a:prstGeom prst="rect">
+                          <a:avLst/>
+                        </a:prstGeom>
+                      </pic:spPr>
+                    </pic:pic>
+                  </a:graphicData>
+                </a:graphic>
+              </wp:inline>
+            </w:drawing>
+          </w:r>
         </w:p>
+        <w:p/>
+        <w:p/>
         <w:p>
           <w:pPr>
             <w:pStyle w:val="Title"/>
@@ -79,6 +122,7 @@
               <w:dataBinding w:prefixMappings="xmlns:ns0='http://purl.org/dc/elements/1.1/' xmlns:ns1='http://schemas.openxmlformats.org/package/2006/metadata/core-properties' " w:xpath="/ns1:coreProperties[1]/ns0:title[1]" w:storeItemID="{6C3C8BC8-F283-45AE-878A-BAB7291924A1}"/>
               <w:text/>
             </w:sdtPr>
+            <w:sdtEndPr/>
             <w:sdtContent>
               <w:r>
                 <w:rPr>
@@ -107,21 +151,12 @@
               <w:sz w:val="24"/>
             </w:rPr>
           </w:pPr>
-          <w:proofErr w:type="spellStart"/>
           <w:r>
             <w:rPr>
               <w:rFonts w:ascii="Times New Roman" w:hAnsi="Times New Roman" w:cs="Times New Roman"/>
               <w:color w:val="auto"/>
             </w:rPr>
-            <w:t>Văn</w:t>
-          </w:r>
-          <w:proofErr w:type="spellEnd"/>
-          <w:r>
-            <w:rPr>
-              <w:rFonts w:ascii="Times New Roman" w:hAnsi="Times New Roman" w:cs="Times New Roman"/>
-              <w:color w:val="auto"/>
-            </w:rPr>
-            <w:t xml:space="preserve"> Lang A</w:t>
+            <w:t>Văn Lang A</w:t>
           </w:r>
           <w:r>
             <w:rPr>
@@ -286,16 +321,8 @@
               <w:rPr>
                 <w:rFonts w:cs="Times New Roman"/>
               </w:rPr>
-              <w:t xml:space="preserve">Minh </w:t>
-            </w:r>
-            <w:proofErr w:type="spellStart"/>
-            <w:r>
-              <w:rPr>
-                <w:rFonts w:cs="Times New Roman"/>
-              </w:rPr>
-              <w:t>Đoàn</w:t>
-            </w:r>
-            <w:proofErr w:type="spellEnd"/>
+              <w:t>Minh Đoàn</w:t>
+            </w:r>
           </w:p>
         </w:tc>
         <w:tc>
@@ -364,56 +391,12 @@
                 <w:rFonts w:cs="Times New Roman"/>
               </w:rPr>
             </w:pPr>
-            <w:proofErr w:type="spellStart"/>
-            <w:r>
-              <w:rPr>
-                <w:rFonts w:cs="Times New Roman"/>
-              </w:rPr>
-              <w:t>Xuân</w:t>
-            </w:r>
-            <w:proofErr w:type="spellEnd"/>
-            <w:r>
-              <w:rPr>
-                <w:rFonts w:cs="Times New Roman"/>
-              </w:rPr>
-              <w:t xml:space="preserve"> </w:t>
-            </w:r>
-            <w:proofErr w:type="spellStart"/>
-            <w:r>
-              <w:rPr>
-                <w:rFonts w:cs="Times New Roman"/>
-              </w:rPr>
-              <w:t>Thái</w:t>
-            </w:r>
-            <w:proofErr w:type="spellEnd"/>
-            <w:r>
-              <w:rPr>
-                <w:rFonts w:cs="Times New Roman"/>
-              </w:rPr>
-              <w:t xml:space="preserve"> </w:t>
-            </w:r>
-            <w:proofErr w:type="spellStart"/>
-            <w:r>
-              <w:rPr>
-                <w:rFonts w:cs="Times New Roman"/>
-              </w:rPr>
-              <w:t>Hiền</w:t>
-            </w:r>
-            <w:proofErr w:type="spellEnd"/>
-            <w:r>
-              <w:rPr>
-                <w:rFonts w:cs="Times New Roman"/>
-              </w:rPr>
-              <w:t xml:space="preserve">, Minh </w:t>
-            </w:r>
-            <w:proofErr w:type="spellStart"/>
-            <w:r>
-              <w:rPr>
-                <w:rFonts w:cs="Times New Roman"/>
-              </w:rPr>
-              <w:t>Đoàn</w:t>
-            </w:r>
-            <w:proofErr w:type="spellEnd"/>
+            <w:r>
+              <w:rPr>
+                <w:rFonts w:cs="Times New Roman"/>
+              </w:rPr>
+              <w:t>Xuân Thái Hiền, Minh Đoàn</w:t>
+            </w:r>
           </w:p>
         </w:tc>
         <w:tc>
@@ -486,16 +469,8 @@
               <w:rPr>
                 <w:rFonts w:cs="Times New Roman"/>
               </w:rPr>
-              <w:t xml:space="preserve">Minh </w:t>
-            </w:r>
-            <w:proofErr w:type="spellStart"/>
-            <w:r>
-              <w:rPr>
-                <w:rFonts w:cs="Times New Roman"/>
-              </w:rPr>
-              <w:t>Đoàn</w:t>
-            </w:r>
-            <w:proofErr w:type="spellEnd"/>
+              <w:t>Minh Đoàn</w:t>
+            </w:r>
           </w:p>
         </w:tc>
         <w:tc>
@@ -568,16 +543,8 @@
               <w:rPr>
                 <w:rFonts w:cs="Times New Roman"/>
               </w:rPr>
-              <w:t xml:space="preserve">Minh </w:t>
-            </w:r>
-            <w:proofErr w:type="spellStart"/>
-            <w:r>
-              <w:rPr>
-                <w:rFonts w:cs="Times New Roman"/>
-              </w:rPr>
-              <w:t>Đoàn</w:t>
-            </w:r>
-            <w:proofErr w:type="spellEnd"/>
+              <w:t>Minh Đoàn</w:t>
+            </w:r>
           </w:p>
         </w:tc>
         <w:tc>
@@ -650,16 +617,8 @@
               <w:rPr>
                 <w:rFonts w:cs="Times New Roman"/>
               </w:rPr>
-              <w:t xml:space="preserve">Minh </w:t>
-            </w:r>
-            <w:proofErr w:type="spellStart"/>
-            <w:r>
-              <w:rPr>
-                <w:rFonts w:cs="Times New Roman"/>
-              </w:rPr>
-              <w:t>Đoàn</w:t>
-            </w:r>
-            <w:proofErr w:type="spellEnd"/>
+              <w:t>Minh Đoàn</w:t>
+            </w:r>
           </w:p>
         </w:tc>
         <w:tc>
@@ -732,16 +691,8 @@
               <w:rPr>
                 <w:rFonts w:cs="Times New Roman"/>
               </w:rPr>
-              <w:t xml:space="preserve">Minh </w:t>
-            </w:r>
-            <w:proofErr w:type="spellStart"/>
-            <w:r>
-              <w:rPr>
-                <w:rFonts w:cs="Times New Roman"/>
-              </w:rPr>
-              <w:t>Đoàn</w:t>
-            </w:r>
-            <w:proofErr w:type="spellEnd"/>
+              <w:t>Minh Đoàn</w:t>
+            </w:r>
           </w:p>
         </w:tc>
         <w:tc>
@@ -796,6 +747,82 @@
               </w:rPr>
               <w:t>2.0</w:t>
             </w:r>
+          </w:p>
+        </w:tc>
+      </w:tr>
+      <w:tr>
+        <w:tc>
+          <w:tcPr>
+            <w:tcW w:w="2065" w:type="dxa"/>
+          </w:tcPr>
+          <w:p>
+            <w:pPr>
+              <w:rPr>
+                <w:rFonts w:cs="Times New Roman"/>
+              </w:rPr>
+            </w:pPr>
+            <w:r>
+              <w:rPr>
+                <w:rFonts w:cs="Times New Roman"/>
+              </w:rPr>
+              <w:t>Khoi Nguyen</w:t>
+            </w:r>
+          </w:p>
+        </w:tc>
+        <w:tc>
+          <w:tcPr>
+            <w:tcW w:w="1708" w:type="dxa"/>
+          </w:tcPr>
+          <w:p>
+            <w:pPr>
+              <w:rPr>
+                <w:rFonts w:cs="Times New Roman"/>
+              </w:rPr>
+            </w:pPr>
+            <w:r>
+              <w:rPr>
+                <w:rFonts w:cs="Times New Roman"/>
+              </w:rPr>
+              <w:t>24/5/2017</w:t>
+            </w:r>
+          </w:p>
+        </w:tc>
+        <w:tc>
+          <w:tcPr>
+            <w:tcW w:w="4052" w:type="dxa"/>
+          </w:tcPr>
+          <w:p>
+            <w:pPr>
+              <w:rPr>
+                <w:rFonts w:cs="Times New Roman"/>
+              </w:rPr>
+            </w:pPr>
+            <w:r>
+              <w:rPr>
+                <w:rFonts w:cs="Times New Roman"/>
+              </w:rPr>
+              <w:t>Fix Logo</w:t>
+            </w:r>
+          </w:p>
+        </w:tc>
+        <w:tc>
+          <w:tcPr>
+            <w:tcW w:w="1525" w:type="dxa"/>
+          </w:tcPr>
+          <w:p>
+            <w:pPr>
+              <w:rPr>
+                <w:rFonts w:cs="Times New Roman"/>
+              </w:rPr>
+            </w:pPr>
+            <w:r>
+              <w:rPr>
+                <w:rFonts w:cs="Times New Roman"/>
+              </w:rPr>
+              <w:t>2.1</w:t>
+            </w:r>
+            <w:bookmarkStart w:id="6" w:name="_GoBack"/>
+            <w:bookmarkEnd w:id="6"/>
           </w:p>
         </w:tc>
       </w:tr>
@@ -1154,8 +1181,6 @@
               </w:rPr>
               <w:t>Audience</w:t>
             </w:r>
-            <w:bookmarkStart w:id="6" w:name="_GoBack"/>
-            <w:bookmarkEnd w:id="6"/>
             <w:r>
               <w:rPr>
                 <w:noProof/>
@@ -4520,7 +4545,7 @@
 </file>
 
 <file path=word/endnotes.xml><?xml version="1.0" encoding="utf-8"?>
-<w:endnotes xmlns:wpc="http://schemas.microsoft.com/office/word/2010/wordprocessingCanvas" xmlns:mc="http://schemas.openxmlformats.org/markup-compatibility/2006" xmlns:o="urn:schemas-microsoft-com:office:office" xmlns:r="http://schemas.openxmlformats.org/officeDocument/2006/relationships" xmlns:m="http://schemas.openxmlformats.org/officeDocument/2006/math" xmlns:v="urn:schemas-microsoft-com:vml" xmlns:wp14="http://schemas.microsoft.com/office/word/2010/wordprocessingDrawing" xmlns:wp="http://schemas.openxmlformats.org/drawingml/2006/wordprocessingDrawing" xmlns:w10="urn:schemas-microsoft-com:office:word" xmlns:w="http://schemas.openxmlformats.org/wordprocessingml/2006/main" xmlns:w14="http://schemas.microsoft.com/office/word/2010/wordml" xmlns:wpg="http://schemas.microsoft.com/office/word/2010/wordprocessingGroup" xmlns:wpi="http://schemas.microsoft.com/office/word/2010/wordprocessingInk" xmlns:wne="http://schemas.microsoft.com/office/word/2006/wordml" xmlns:wps="http://schemas.microsoft.com/office/word/2010/wordprocessingShape" mc:Ignorable="w14 wp14">
+<w:endnotes xmlns:wpc="http://schemas.microsoft.com/office/word/2010/wordprocessingCanvas" xmlns:cx="http://schemas.microsoft.com/office/drawing/2014/chartex" xmlns:cx1="http://schemas.microsoft.com/office/drawing/2015/9/8/chartex" xmlns:cx2="http://schemas.microsoft.com/office/drawing/2015/10/21/chartex" xmlns:cx3="http://schemas.microsoft.com/office/drawing/2016/5/9/chartex" xmlns:cx4="http://schemas.microsoft.com/office/drawing/2016/5/10/chartex" xmlns:cx5="http://schemas.microsoft.com/office/drawing/2016/5/11/chartex" xmlns:cx6="http://schemas.microsoft.com/office/drawing/2016/5/12/chartex" xmlns:cx7="http://schemas.microsoft.com/office/drawing/2016/5/13/chartex" xmlns:cx8="http://schemas.microsoft.com/office/drawing/2016/5/14/chartex" xmlns:mc="http://schemas.openxmlformats.org/markup-compatibility/2006" xmlns:o="urn:schemas-microsoft-com:office:office" xmlns:r="http://schemas.openxmlformats.org/officeDocument/2006/relationships" xmlns:m="http://schemas.openxmlformats.org/officeDocument/2006/math" xmlns:v="urn:schemas-microsoft-com:vml" xmlns:wp14="http://schemas.microsoft.com/office/word/2010/wordprocessingDrawing" xmlns:wp="http://schemas.openxmlformats.org/drawingml/2006/wordprocessingDrawing" xmlns:w10="urn:schemas-microsoft-com:office:word" xmlns:w="http://schemas.openxmlformats.org/wordprocessingml/2006/main" xmlns:w14="http://schemas.microsoft.com/office/word/2010/wordml" xmlns:w15="http://schemas.microsoft.com/office/word/2012/wordml" xmlns:w16se="http://schemas.microsoft.com/office/word/2015/wordml/symex" xmlns:wpg="http://schemas.microsoft.com/office/word/2010/wordprocessingGroup" xmlns:wpi="http://schemas.microsoft.com/office/word/2010/wordprocessingInk" xmlns:wne="http://schemas.microsoft.com/office/word/2006/wordml" xmlns:wps="http://schemas.microsoft.com/office/word/2010/wordprocessingShape" mc:Ignorable="w14 w15 w16se wp14">
   <w:endnote w:type="separator" w:id="-1">
     <w:p>
       <w:pPr>
@@ -4545,7 +4570,7 @@
 </file>
 
 <file path=word/footer1.xml><?xml version="1.0" encoding="utf-8"?>
-<w:ftr xmlns:wpc="http://schemas.microsoft.com/office/word/2010/wordprocessingCanvas" xmlns:mc="http://schemas.openxmlformats.org/markup-compatibility/2006" xmlns:o="urn:schemas-microsoft-com:office:office" xmlns:r="http://schemas.openxmlformats.org/officeDocument/2006/relationships" xmlns:m="http://schemas.openxmlformats.org/officeDocument/2006/math" xmlns:v="urn:schemas-microsoft-com:vml" xmlns:wp14="http://schemas.microsoft.com/office/word/2010/wordprocessingDrawing" xmlns:wp="http://schemas.openxmlformats.org/drawingml/2006/wordprocessingDrawing" xmlns:w10="urn:schemas-microsoft-com:office:word" xmlns:w="http://schemas.openxmlformats.org/wordprocessingml/2006/main" xmlns:w14="http://schemas.microsoft.com/office/word/2010/wordml" xmlns:wpg="http://schemas.microsoft.com/office/word/2010/wordprocessingGroup" xmlns:wpi="http://schemas.microsoft.com/office/word/2010/wordprocessingInk" xmlns:wne="http://schemas.microsoft.com/office/word/2006/wordml" xmlns:wps="http://schemas.microsoft.com/office/word/2010/wordprocessingShape" mc:Ignorable="w14 wp14">
+<w:ftr xmlns:wpc="http://schemas.microsoft.com/office/word/2010/wordprocessingCanvas" xmlns:cx="http://schemas.microsoft.com/office/drawing/2014/chartex" xmlns:cx1="http://schemas.microsoft.com/office/drawing/2015/9/8/chartex" xmlns:cx2="http://schemas.microsoft.com/office/drawing/2015/10/21/chartex" xmlns:cx3="http://schemas.microsoft.com/office/drawing/2016/5/9/chartex" xmlns:cx4="http://schemas.microsoft.com/office/drawing/2016/5/10/chartex" xmlns:cx5="http://schemas.microsoft.com/office/drawing/2016/5/11/chartex" xmlns:cx6="http://schemas.microsoft.com/office/drawing/2016/5/12/chartex" xmlns:cx7="http://schemas.microsoft.com/office/drawing/2016/5/13/chartex" xmlns:cx8="http://schemas.microsoft.com/office/drawing/2016/5/14/chartex" xmlns:mc="http://schemas.openxmlformats.org/markup-compatibility/2006" xmlns:o="urn:schemas-microsoft-com:office:office" xmlns:r="http://schemas.openxmlformats.org/officeDocument/2006/relationships" xmlns:m="http://schemas.openxmlformats.org/officeDocument/2006/math" xmlns:v="urn:schemas-microsoft-com:vml" xmlns:wp14="http://schemas.microsoft.com/office/word/2010/wordprocessingDrawing" xmlns:wp="http://schemas.openxmlformats.org/drawingml/2006/wordprocessingDrawing" xmlns:w10="urn:schemas-microsoft-com:office:word" xmlns:w="http://schemas.openxmlformats.org/wordprocessingml/2006/main" xmlns:w14="http://schemas.microsoft.com/office/word/2010/wordml" xmlns:w15="http://schemas.microsoft.com/office/word/2012/wordml" xmlns:w16se="http://schemas.microsoft.com/office/word/2015/wordml/symex" xmlns:wpg="http://schemas.microsoft.com/office/word/2010/wordprocessingGroup" xmlns:wpi="http://schemas.microsoft.com/office/word/2010/wordprocessingInk" xmlns:wne="http://schemas.microsoft.com/office/word/2006/wordml" xmlns:wps="http://schemas.microsoft.com/office/word/2010/wordprocessingShape" mc:Ignorable="w14 w15 w16se wp14">
   <w:sdt>
     <w:sdtPr>
       <w:id w:val="145566105"/>
@@ -4626,7 +4651,7 @@
 </file>
 
 <file path=word/footer2.xml><?xml version="1.0" encoding="utf-8"?>
-<w:ftr xmlns:wpc="http://schemas.microsoft.com/office/word/2010/wordprocessingCanvas" xmlns:mc="http://schemas.openxmlformats.org/markup-compatibility/2006" xmlns:o="urn:schemas-microsoft-com:office:office" xmlns:r="http://schemas.openxmlformats.org/officeDocument/2006/relationships" xmlns:m="http://schemas.openxmlformats.org/officeDocument/2006/math" xmlns:v="urn:schemas-microsoft-com:vml" xmlns:wp14="http://schemas.microsoft.com/office/word/2010/wordprocessingDrawing" xmlns:wp="http://schemas.openxmlformats.org/drawingml/2006/wordprocessingDrawing" xmlns:w10="urn:schemas-microsoft-com:office:word" xmlns:w="http://schemas.openxmlformats.org/wordprocessingml/2006/main" xmlns:w14="http://schemas.microsoft.com/office/word/2010/wordml" xmlns:wpg="http://schemas.microsoft.com/office/word/2010/wordprocessingGroup" xmlns:wpi="http://schemas.microsoft.com/office/word/2010/wordprocessingInk" xmlns:wne="http://schemas.microsoft.com/office/word/2006/wordml" xmlns:wps="http://schemas.microsoft.com/office/word/2010/wordprocessingShape" mc:Ignorable="w14 wp14">
+<w:ftr xmlns:wpc="http://schemas.microsoft.com/office/word/2010/wordprocessingCanvas" xmlns:cx="http://schemas.microsoft.com/office/drawing/2014/chartex" xmlns:cx1="http://schemas.microsoft.com/office/drawing/2015/9/8/chartex" xmlns:cx2="http://schemas.microsoft.com/office/drawing/2015/10/21/chartex" xmlns:cx3="http://schemas.microsoft.com/office/drawing/2016/5/9/chartex" xmlns:cx4="http://schemas.microsoft.com/office/drawing/2016/5/10/chartex" xmlns:cx5="http://schemas.microsoft.com/office/drawing/2016/5/11/chartex" xmlns:cx6="http://schemas.microsoft.com/office/drawing/2016/5/12/chartex" xmlns:cx7="http://schemas.microsoft.com/office/drawing/2016/5/13/chartex" xmlns:cx8="http://schemas.microsoft.com/office/drawing/2016/5/14/chartex" xmlns:mc="http://schemas.openxmlformats.org/markup-compatibility/2006" xmlns:o="urn:schemas-microsoft-com:office:office" xmlns:r="http://schemas.openxmlformats.org/officeDocument/2006/relationships" xmlns:m="http://schemas.openxmlformats.org/officeDocument/2006/math" xmlns:v="urn:schemas-microsoft-com:vml" xmlns:wp14="http://schemas.microsoft.com/office/word/2010/wordprocessingDrawing" xmlns:wp="http://schemas.openxmlformats.org/drawingml/2006/wordprocessingDrawing" xmlns:w10="urn:schemas-microsoft-com:office:word" xmlns:w="http://schemas.openxmlformats.org/wordprocessingml/2006/main" xmlns:w14="http://schemas.microsoft.com/office/word/2010/wordml" xmlns:w15="http://schemas.microsoft.com/office/word/2012/wordml" xmlns:w16se="http://schemas.microsoft.com/office/word/2015/wordml/symex" xmlns:wpg="http://schemas.microsoft.com/office/word/2010/wordprocessingGroup" xmlns:wpi="http://schemas.microsoft.com/office/word/2010/wordprocessingInk" xmlns:wne="http://schemas.microsoft.com/office/word/2006/wordml" xmlns:wps="http://schemas.microsoft.com/office/word/2010/wordprocessingShape" mc:Ignorable="w14 w15 w16se wp14">
   <w:p>
     <w:pPr>
       <w:pStyle w:val="Footer"/>
@@ -4705,6 +4730,7 @@
                               <w:dataBinding w:prefixMappings="xmlns:ns0='http://purl.org/dc/elements/1.1/' xmlns:ns1='http://schemas.openxmlformats.org/package/2006/metadata/core-properties' " w:xpath="/ns1:coreProperties[1]/ns0:creator[1]" w:storeItemID="{6C3C8BC8-F283-45AE-878A-BAB7291924A1}"/>
                               <w:text/>
                             </w:sdtPr>
+                            <w:sdtEndPr/>
                             <w:sdtContent>
                               <w:r>
                                 <w:rPr>
@@ -4734,6 +4760,7 @@
                               <w:dataBinding w:prefixMappings="xmlns:ns0='http://purl.org/dc/elements/1.1/' xmlns:ns1='http://schemas.openxmlformats.org/package/2006/metadata/core-properties' " w:xpath="/ns1:coreProperties[1]/ns1:keywords[1]" w:storeItemID="{6C3C8BC8-F283-45AE-878A-BAB7291924A1}"/>
                               <w:text/>
                             </w:sdtPr>
+                            <w:sdtEndPr/>
                             <w:sdtContent>
                               <w:r>
                                 <w:rPr>
@@ -4768,6 +4795,7 @@
                                 <w:calendar w:val="gregorian"/>
                               </w:date>
                             </w:sdtPr>
+                            <w:sdtEndPr/>
                             <w:sdtContent>
                               <w:r>
                                 <w:rPr>
@@ -4801,7 +4829,7 @@
         </mc:Choice>
         <mc:Fallback>
           <w:pict>
-            <v:shapetype id="_x0000_t202" coordsize="21600,21600" o:spt="202" path="m,l,21600r21600,l21600,xe">
+            <v:shapetype w14:anchorId="68728C6D" id="_x0000_t202" coordsize="21600,21600" o:spt="202" path="m,l,21600r21600,l21600,xe">
               <v:stroke joinstyle="miter"/>
               <v:path gradientshapeok="t" o:connecttype="rect"/>
             </v:shapetype>
@@ -4827,6 +4855,7 @@
                         <w:dataBinding w:prefixMappings="xmlns:ns0='http://purl.org/dc/elements/1.1/' xmlns:ns1='http://schemas.openxmlformats.org/package/2006/metadata/core-properties' " w:xpath="/ns1:coreProperties[1]/ns0:creator[1]" w:storeItemID="{6C3C8BC8-F283-45AE-878A-BAB7291924A1}"/>
                         <w:text/>
                       </w:sdtPr>
+                      <w:sdtEndPr/>
                       <w:sdtContent>
                         <w:r>
                           <w:rPr>
@@ -4856,6 +4885,7 @@
                         <w:dataBinding w:prefixMappings="xmlns:ns0='http://purl.org/dc/elements/1.1/' xmlns:ns1='http://schemas.openxmlformats.org/package/2006/metadata/core-properties' " w:xpath="/ns1:coreProperties[1]/ns1:keywords[1]" w:storeItemID="{6C3C8BC8-F283-45AE-878A-BAB7291924A1}"/>
                         <w:text/>
                       </w:sdtPr>
+                      <w:sdtEndPr/>
                       <w:sdtContent>
                         <w:r>
                           <w:rPr>
@@ -4890,6 +4920,7 @@
                           <w:calendar w:val="gregorian"/>
                         </w:date>
                       </w:sdtPr>
+                      <w:sdtEndPr/>
                       <w:sdtContent>
                         <w:r>
                           <w:rPr>
@@ -4914,7 +4945,7 @@
 </file>
 
 <file path=word/footnotes.xml><?xml version="1.0" encoding="utf-8"?>
-<w:footnotes xmlns:wpc="http://schemas.microsoft.com/office/word/2010/wordprocessingCanvas" xmlns:mc="http://schemas.openxmlformats.org/markup-compatibility/2006" xmlns:o="urn:schemas-microsoft-com:office:office" xmlns:r="http://schemas.openxmlformats.org/officeDocument/2006/relationships" xmlns:m="http://schemas.openxmlformats.org/officeDocument/2006/math" xmlns:v="urn:schemas-microsoft-com:vml" xmlns:wp14="http://schemas.microsoft.com/office/word/2010/wordprocessingDrawing" xmlns:wp="http://schemas.openxmlformats.org/drawingml/2006/wordprocessingDrawing" xmlns:w10="urn:schemas-microsoft-com:office:word" xmlns:w="http://schemas.openxmlformats.org/wordprocessingml/2006/main" xmlns:w14="http://schemas.microsoft.com/office/word/2010/wordml" xmlns:wpg="http://schemas.microsoft.com/office/word/2010/wordprocessingGroup" xmlns:wpi="http://schemas.microsoft.com/office/word/2010/wordprocessingInk" xmlns:wne="http://schemas.microsoft.com/office/word/2006/wordml" xmlns:wps="http://schemas.microsoft.com/office/word/2010/wordprocessingShape" mc:Ignorable="w14 wp14">
+<w:footnotes xmlns:wpc="http://schemas.microsoft.com/office/word/2010/wordprocessingCanvas" xmlns:cx="http://schemas.microsoft.com/office/drawing/2014/chartex" xmlns:cx1="http://schemas.microsoft.com/office/drawing/2015/9/8/chartex" xmlns:cx2="http://schemas.microsoft.com/office/drawing/2015/10/21/chartex" xmlns:cx3="http://schemas.microsoft.com/office/drawing/2016/5/9/chartex" xmlns:cx4="http://schemas.microsoft.com/office/drawing/2016/5/10/chartex" xmlns:cx5="http://schemas.microsoft.com/office/drawing/2016/5/11/chartex" xmlns:cx6="http://schemas.microsoft.com/office/drawing/2016/5/12/chartex" xmlns:cx7="http://schemas.microsoft.com/office/drawing/2016/5/13/chartex" xmlns:cx8="http://schemas.microsoft.com/office/drawing/2016/5/14/chartex" xmlns:mc="http://schemas.openxmlformats.org/markup-compatibility/2006" xmlns:o="urn:schemas-microsoft-com:office:office" xmlns:r="http://schemas.openxmlformats.org/officeDocument/2006/relationships" xmlns:m="http://schemas.openxmlformats.org/officeDocument/2006/math" xmlns:v="urn:schemas-microsoft-com:vml" xmlns:wp14="http://schemas.microsoft.com/office/word/2010/wordprocessingDrawing" xmlns:wp="http://schemas.openxmlformats.org/drawingml/2006/wordprocessingDrawing" xmlns:w10="urn:schemas-microsoft-com:office:word" xmlns:w="http://schemas.openxmlformats.org/wordprocessingml/2006/main" xmlns:w14="http://schemas.microsoft.com/office/word/2010/wordml" xmlns:w15="http://schemas.microsoft.com/office/word/2012/wordml" xmlns:w16se="http://schemas.microsoft.com/office/word/2015/wordml/symex" xmlns:wpg="http://schemas.microsoft.com/office/word/2010/wordprocessingGroup" xmlns:wpi="http://schemas.microsoft.com/office/word/2010/wordprocessingInk" xmlns:wne="http://schemas.microsoft.com/office/word/2006/wordml" xmlns:wps="http://schemas.microsoft.com/office/word/2010/wordprocessingShape" mc:Ignorable="w14 w15 w16se wp14">
   <w:footnote w:type="separator" w:id="-1">
     <w:p>
       <w:pPr>
@@ -4939,7 +4970,7 @@
 </file>
 
 <file path=word/header1.xml><?xml version="1.0" encoding="utf-8"?>
-<w:hdr xmlns:wpc="http://schemas.microsoft.com/office/word/2010/wordprocessingCanvas" xmlns:mc="http://schemas.openxmlformats.org/markup-compatibility/2006" xmlns:o="urn:schemas-microsoft-com:office:office" xmlns:r="http://schemas.openxmlformats.org/officeDocument/2006/relationships" xmlns:m="http://schemas.openxmlformats.org/officeDocument/2006/math" xmlns:v="urn:schemas-microsoft-com:vml" xmlns:wp14="http://schemas.microsoft.com/office/word/2010/wordprocessingDrawing" xmlns:wp="http://schemas.openxmlformats.org/drawingml/2006/wordprocessingDrawing" xmlns:w10="urn:schemas-microsoft-com:office:word" xmlns:w="http://schemas.openxmlformats.org/wordprocessingml/2006/main" xmlns:w14="http://schemas.microsoft.com/office/word/2010/wordml" xmlns:wpg="http://schemas.microsoft.com/office/word/2010/wordprocessingGroup" xmlns:wpi="http://schemas.microsoft.com/office/word/2010/wordprocessingInk" xmlns:wne="http://schemas.microsoft.com/office/word/2006/wordml" xmlns:wps="http://schemas.microsoft.com/office/word/2010/wordprocessingShape" mc:Ignorable="w14 wp14">
+<w:hdr xmlns:wpc="http://schemas.microsoft.com/office/word/2010/wordprocessingCanvas" xmlns:cx="http://schemas.microsoft.com/office/drawing/2014/chartex" xmlns:cx1="http://schemas.microsoft.com/office/drawing/2015/9/8/chartex" xmlns:cx2="http://schemas.microsoft.com/office/drawing/2015/10/21/chartex" xmlns:cx3="http://schemas.microsoft.com/office/drawing/2016/5/9/chartex" xmlns:cx4="http://schemas.microsoft.com/office/drawing/2016/5/10/chartex" xmlns:cx5="http://schemas.microsoft.com/office/drawing/2016/5/11/chartex" xmlns:cx6="http://schemas.microsoft.com/office/drawing/2016/5/12/chartex" xmlns:cx7="http://schemas.microsoft.com/office/drawing/2016/5/13/chartex" xmlns:cx8="http://schemas.microsoft.com/office/drawing/2016/5/14/chartex" xmlns:mc="http://schemas.openxmlformats.org/markup-compatibility/2006" xmlns:o="urn:schemas-microsoft-com:office:office" xmlns:r="http://schemas.openxmlformats.org/officeDocument/2006/relationships" xmlns:m="http://schemas.openxmlformats.org/officeDocument/2006/math" xmlns:v="urn:schemas-microsoft-com:vml" xmlns:wp14="http://schemas.microsoft.com/office/word/2010/wordprocessingDrawing" xmlns:wp="http://schemas.openxmlformats.org/drawingml/2006/wordprocessingDrawing" xmlns:w10="urn:schemas-microsoft-com:office:word" xmlns:w="http://schemas.openxmlformats.org/wordprocessingml/2006/main" xmlns:w14="http://schemas.microsoft.com/office/word/2010/wordml" xmlns:w15="http://schemas.microsoft.com/office/word/2012/wordml" xmlns:w16se="http://schemas.microsoft.com/office/word/2015/wordml/symex" xmlns:wpg="http://schemas.microsoft.com/office/word/2010/wordprocessingGroup" xmlns:wpi="http://schemas.microsoft.com/office/word/2010/wordprocessingInk" xmlns:wne="http://schemas.microsoft.com/office/word/2006/wordml" xmlns:wps="http://schemas.microsoft.com/office/word/2010/wordprocessingShape" mc:Ignorable="w14 w15 w16se wp14">
   <w:p>
     <w:pPr>
       <w:pStyle w:val="Header"/>
@@ -4960,6 +4991,7 @@
         <w:dataBinding w:prefixMappings="xmlns:ns0='http://schemas.openxmlformats.org/package/2006/metadata/core-properties' xmlns:ns1='http://purl.org/dc/elements/1.1/'" w:xpath="/ns0:coreProperties[1]/ns1:title[1]" w:storeItemID="{6C3C8BC8-F283-45AE-878A-BAB7291924A1}"/>
         <w:text/>
       </w:sdtPr>
+      <w:sdtEndPr/>
       <w:sdtContent>
         <w:r>
           <w:rPr>
@@ -4996,6 +5028,7 @@
           <w:calendar w:val="gregorian"/>
         </w:date>
       </w:sdtPr>
+      <w:sdtEndPr/>
       <w:sdtContent>
         <w:r>
           <w:rPr>
@@ -5012,66 +5045,19 @@
 </file>
 
 <file path=word/header2.xml><?xml version="1.0" encoding="utf-8"?>
-<w:hdr xmlns:wpc="http://schemas.microsoft.com/office/word/2010/wordprocessingCanvas" xmlns:mc="http://schemas.openxmlformats.org/markup-compatibility/2006" xmlns:o="urn:schemas-microsoft-com:office:office" xmlns:r="http://schemas.openxmlformats.org/officeDocument/2006/relationships" xmlns:m="http://schemas.openxmlformats.org/officeDocument/2006/math" xmlns:v="urn:schemas-microsoft-com:vml" xmlns:wp14="http://schemas.microsoft.com/office/word/2010/wordprocessingDrawing" xmlns:wp="http://schemas.openxmlformats.org/drawingml/2006/wordprocessingDrawing" xmlns:w10="urn:schemas-microsoft-com:office:word" xmlns:w="http://schemas.openxmlformats.org/wordprocessingml/2006/main" xmlns:w14="http://schemas.microsoft.com/office/word/2010/wordml" xmlns:wpg="http://schemas.microsoft.com/office/word/2010/wordprocessingGroup" xmlns:wpi="http://schemas.microsoft.com/office/word/2010/wordprocessingInk" xmlns:wne="http://schemas.microsoft.com/office/word/2006/wordml" xmlns:wps="http://schemas.microsoft.com/office/word/2010/wordprocessingShape" mc:Ignorable="w14 wp14">
+<w:hdr xmlns:wpc="http://schemas.microsoft.com/office/word/2010/wordprocessingCanvas" xmlns:cx="http://schemas.microsoft.com/office/drawing/2014/chartex" xmlns:cx1="http://schemas.microsoft.com/office/drawing/2015/9/8/chartex" xmlns:cx2="http://schemas.microsoft.com/office/drawing/2015/10/21/chartex" xmlns:cx3="http://schemas.microsoft.com/office/drawing/2016/5/9/chartex" xmlns:cx4="http://schemas.microsoft.com/office/drawing/2016/5/10/chartex" xmlns:cx5="http://schemas.microsoft.com/office/drawing/2016/5/11/chartex" xmlns:cx6="http://schemas.microsoft.com/office/drawing/2016/5/12/chartex" xmlns:cx7="http://schemas.microsoft.com/office/drawing/2016/5/13/chartex" xmlns:cx8="http://schemas.microsoft.com/office/drawing/2016/5/14/chartex" xmlns:mc="http://schemas.openxmlformats.org/markup-compatibility/2006" xmlns:o="urn:schemas-microsoft-com:office:office" xmlns:r="http://schemas.openxmlformats.org/officeDocument/2006/relationships" xmlns:m="http://schemas.openxmlformats.org/officeDocument/2006/math" xmlns:v="urn:schemas-microsoft-com:vml" xmlns:wp14="http://schemas.microsoft.com/office/word/2010/wordprocessingDrawing" xmlns:wp="http://schemas.openxmlformats.org/drawingml/2006/wordprocessingDrawing" xmlns:w10="urn:schemas-microsoft-com:office:word" xmlns:w="http://schemas.openxmlformats.org/wordprocessingml/2006/main" xmlns:w14="http://schemas.microsoft.com/office/word/2010/wordml" xmlns:w15="http://schemas.microsoft.com/office/word/2012/wordml" xmlns:w16se="http://schemas.microsoft.com/office/word/2015/wordml/symex" xmlns:wpg="http://schemas.microsoft.com/office/word/2010/wordprocessingGroup" xmlns:wpi="http://schemas.microsoft.com/office/word/2010/wordprocessingInk" xmlns:wne="http://schemas.microsoft.com/office/word/2006/wordml" xmlns:wps="http://schemas.microsoft.com/office/word/2010/wordprocessingShape" mc:Ignorable="w14 w15 w16se wp14">
   <w:p>
     <w:pPr>
       <w:pStyle w:val="Header"/>
       <w:jc w:val="center"/>
     </w:pPr>
-    <w:r>
-      <w:rPr>
-        <w:noProof/>
-        <w:lang w:eastAsia="en-US"/>
-      </w:rPr>
-      <w:drawing>
-        <wp:inline distT="0" distB="0" distL="0" distR="0" wp14:anchorId="1ABE9CB1" wp14:editId="1D8DEAB9">
-          <wp:extent cx="1507250" cy="381000"/>
-          <wp:effectExtent l="0" t="0" r="0" b="0"/>
-          <wp:docPr id="2" name="Picture 2"/>
-          <wp:cNvGraphicFramePr>
-            <a:graphicFrameLocks xmlns:a="http://schemas.openxmlformats.org/drawingml/2006/main" noChangeAspect="1"/>
-          </wp:cNvGraphicFramePr>
-          <a:graphic xmlns:a="http://schemas.openxmlformats.org/drawingml/2006/main">
-            <a:graphicData uri="http://schemas.openxmlformats.org/drawingml/2006/picture">
-              <pic:pic xmlns:pic="http://schemas.openxmlformats.org/drawingml/2006/picture">
-                <pic:nvPicPr>
-                  <pic:cNvPr id="2" name="logo VLU.png"/>
-                  <pic:cNvPicPr/>
-                </pic:nvPicPr>
-                <pic:blipFill>
-                  <a:blip r:embed="rId1">
-                    <a:extLst>
-                      <a:ext uri="{28A0092B-C50C-407E-A947-70E740481C1C}">
-                        <a14:useLocalDpi xmlns:a14="http://schemas.microsoft.com/office/drawing/2010/main" val="0"/>
-                      </a:ext>
-                    </a:extLst>
-                  </a:blip>
-                  <a:stretch>
-                    <a:fillRect/>
-                  </a:stretch>
-                </pic:blipFill>
-                <pic:spPr>
-                  <a:xfrm>
-                    <a:off x="0" y="0"/>
-                    <a:ext cx="1507250" cy="381000"/>
-                  </a:xfrm>
-                  <a:prstGeom prst="rect">
-                    <a:avLst/>
-                  </a:prstGeom>
-                </pic:spPr>
-              </pic:pic>
-            </a:graphicData>
-          </a:graphic>
-        </wp:inline>
-      </w:drawing>
-    </w:r>
   </w:p>
 </w:hdr>
 </file>
 
 <file path=word/numbering.xml><?xml version="1.0" encoding="utf-8"?>
-<w:numbering xmlns:wpc="http://schemas.microsoft.com/office/word/2010/wordprocessingCanvas" xmlns:mc="http://schemas.openxmlformats.org/markup-compatibility/2006" xmlns:o="urn:schemas-microsoft-com:office:office" xmlns:r="http://schemas.openxmlformats.org/officeDocument/2006/relationships" xmlns:m="http://schemas.openxmlformats.org/officeDocument/2006/math" xmlns:v="urn:schemas-microsoft-com:vml" xmlns:wp14="http://schemas.microsoft.com/office/word/2010/wordprocessingDrawing" xmlns:wp="http://schemas.openxmlformats.org/drawingml/2006/wordprocessingDrawing" xmlns:w10="urn:schemas-microsoft-com:office:word" xmlns:w="http://schemas.openxmlformats.org/wordprocessingml/2006/main" xmlns:w14="http://schemas.microsoft.com/office/word/2010/wordml" xmlns:wpg="http://schemas.microsoft.com/office/word/2010/wordprocessingGroup" xmlns:wpi="http://schemas.microsoft.com/office/word/2010/wordprocessingInk" xmlns:wne="http://schemas.microsoft.com/office/word/2006/wordml" xmlns:wps="http://schemas.microsoft.com/office/word/2010/wordprocessingShape" mc:Ignorable="w14 wp14">
-  <w:abstractNum w:abstractNumId="0">
+<w:numbering xmlns:wpc="http://schemas.microsoft.com/office/word/2010/wordprocessingCanvas" xmlns:cx="http://schemas.microsoft.com/office/drawing/2014/chartex" xmlns:cx1="http://schemas.microsoft.com/office/drawing/2015/9/8/chartex" xmlns:cx2="http://schemas.microsoft.com/office/drawing/2015/10/21/chartex" xmlns:cx3="http://schemas.microsoft.com/office/drawing/2016/5/9/chartex" xmlns:cx4="http://schemas.microsoft.com/office/drawing/2016/5/10/chartex" xmlns:cx5="http://schemas.microsoft.com/office/drawing/2016/5/11/chartex" xmlns:cx6="http://schemas.microsoft.com/office/drawing/2016/5/12/chartex" xmlns:cx7="http://schemas.microsoft.com/office/drawing/2016/5/13/chartex" xmlns:cx8="http://schemas.microsoft.com/office/drawing/2016/5/14/chartex" xmlns:mc="http://schemas.openxmlformats.org/markup-compatibility/2006" xmlns:o="urn:schemas-microsoft-com:office:office" xmlns:r="http://schemas.openxmlformats.org/officeDocument/2006/relationships" xmlns:m="http://schemas.openxmlformats.org/officeDocument/2006/math" xmlns:v="urn:schemas-microsoft-com:vml" xmlns:wp14="http://schemas.microsoft.com/office/word/2010/wordprocessingDrawing" xmlns:wp="http://schemas.openxmlformats.org/drawingml/2006/wordprocessingDrawing" xmlns:w10="urn:schemas-microsoft-com:office:word" xmlns:w="http://schemas.openxmlformats.org/wordprocessingml/2006/main" xmlns:w14="http://schemas.microsoft.com/office/word/2010/wordml" xmlns:w15="http://schemas.microsoft.com/office/word/2012/wordml" xmlns:w16se="http://schemas.microsoft.com/office/word/2015/wordml/symex" xmlns:wpg="http://schemas.microsoft.com/office/word/2010/wordprocessingGroup" xmlns:wpi="http://schemas.microsoft.com/office/word/2010/wordprocessingInk" xmlns:wne="http://schemas.microsoft.com/office/word/2006/wordml" xmlns:wps="http://schemas.microsoft.com/office/word/2010/wordprocessingShape" mc:Ignorable="w14 w15 w16se wp14">
+  <w:abstractNum w:abstractNumId="0" w15:restartNumberingAfterBreak="0">
     <w:nsid w:val="FFFFFF88"/>
     <w:multiLevelType w:val="singleLevel"/>
     <w:tmpl w:val="B87E3E76"/>
@@ -5089,7 +5075,7 @@
       </w:pPr>
     </w:lvl>
   </w:abstractNum>
-  <w:abstractNum w:abstractNumId="1">
+  <w:abstractNum w:abstractNumId="1" w15:restartNumberingAfterBreak="0">
     <w:nsid w:val="FFFFFF89"/>
     <w:multiLevelType w:val="singleLevel"/>
     <w:tmpl w:val="1206D1A0"/>
@@ -5108,7 +5094,7 @@
       </w:rPr>
     </w:lvl>
   </w:abstractNum>
-  <w:abstractNum w:abstractNumId="2">
+  <w:abstractNum w:abstractNumId="2" w15:restartNumberingAfterBreak="0">
     <w:nsid w:val="02942118"/>
     <w:multiLevelType w:val="hybridMultilevel"/>
     <w:tmpl w:val="9634B7A2"/>
@@ -5221,7 +5207,7 @@
       </w:rPr>
     </w:lvl>
   </w:abstractNum>
-  <w:abstractNum w:abstractNumId="3">
+  <w:abstractNum w:abstractNumId="3" w15:restartNumberingAfterBreak="0">
     <w:nsid w:val="039E6164"/>
     <w:multiLevelType w:val="hybridMultilevel"/>
     <w:tmpl w:val="D5F804DA"/>
@@ -5312,7 +5298,7 @@
       </w:pPr>
     </w:lvl>
   </w:abstractNum>
-  <w:abstractNum w:abstractNumId="4">
+  <w:abstractNum w:abstractNumId="4" w15:restartNumberingAfterBreak="0">
     <w:nsid w:val="04945532"/>
     <w:multiLevelType w:val="hybridMultilevel"/>
     <w:tmpl w:val="22406D7E"/>
@@ -5425,7 +5411,7 @@
       </w:rPr>
     </w:lvl>
   </w:abstractNum>
-  <w:abstractNum w:abstractNumId="5">
+  <w:abstractNum w:abstractNumId="5" w15:restartNumberingAfterBreak="0">
     <w:nsid w:val="08BA76B5"/>
     <w:multiLevelType w:val="hybridMultilevel"/>
     <w:tmpl w:val="2EDADD48"/>
@@ -5515,7 +5501,7 @@
       </w:pPr>
     </w:lvl>
   </w:abstractNum>
-  <w:abstractNum w:abstractNumId="6">
+  <w:abstractNum w:abstractNumId="6" w15:restartNumberingAfterBreak="0">
     <w:nsid w:val="0CD6108A"/>
     <w:multiLevelType w:val="hybridMultilevel"/>
     <w:tmpl w:val="48F44B42"/>
@@ -5628,7 +5614,7 @@
       </w:rPr>
     </w:lvl>
   </w:abstractNum>
-  <w:abstractNum w:abstractNumId="7">
+  <w:abstractNum w:abstractNumId="7" w15:restartNumberingAfterBreak="0">
     <w:nsid w:val="141A5DB8"/>
     <w:multiLevelType w:val="hybridMultilevel"/>
     <w:tmpl w:val="52145422"/>
@@ -5741,7 +5727,7 @@
       </w:rPr>
     </w:lvl>
   </w:abstractNum>
-  <w:abstractNum w:abstractNumId="8">
+  <w:abstractNum w:abstractNumId="8" w15:restartNumberingAfterBreak="0">
     <w:nsid w:val="14BB73D4"/>
     <w:multiLevelType w:val="hybridMultilevel"/>
     <w:tmpl w:val="C62AC614"/>
@@ -5854,7 +5840,7 @@
       </w:rPr>
     </w:lvl>
   </w:abstractNum>
-  <w:abstractNum w:abstractNumId="9">
+  <w:abstractNum w:abstractNumId="9" w15:restartNumberingAfterBreak="0">
     <w:nsid w:val="16F4339C"/>
     <w:multiLevelType w:val="hybridMultilevel"/>
     <w:tmpl w:val="AE347CFC"/>
@@ -5967,7 +5953,7 @@
       </w:rPr>
     </w:lvl>
   </w:abstractNum>
-  <w:abstractNum w:abstractNumId="10">
+  <w:abstractNum w:abstractNumId="10" w15:restartNumberingAfterBreak="0">
     <w:nsid w:val="182E55E5"/>
     <w:multiLevelType w:val="hybridMultilevel"/>
     <w:tmpl w:val="43521F82"/>
@@ -6081,7 +6067,7 @@
       </w:rPr>
     </w:lvl>
   </w:abstractNum>
-  <w:abstractNum w:abstractNumId="11">
+  <w:abstractNum w:abstractNumId="11" w15:restartNumberingAfterBreak="0">
     <w:nsid w:val="19017FDF"/>
     <w:multiLevelType w:val="hybridMultilevel"/>
     <w:tmpl w:val="AE9C40A4"/>
@@ -6172,7 +6158,7 @@
       </w:pPr>
     </w:lvl>
   </w:abstractNum>
-  <w:abstractNum w:abstractNumId="12">
+  <w:abstractNum w:abstractNumId="12" w15:restartNumberingAfterBreak="0">
     <w:nsid w:val="198712ED"/>
     <w:multiLevelType w:val="multilevel"/>
     <w:tmpl w:val="1E6C54D8"/>
@@ -6298,7 +6284,7 @@
       </w:rPr>
     </w:lvl>
   </w:abstractNum>
-  <w:abstractNum w:abstractNumId="13">
+  <w:abstractNum w:abstractNumId="13" w15:restartNumberingAfterBreak="0">
     <w:nsid w:val="1DB141D5"/>
     <w:multiLevelType w:val="hybridMultilevel"/>
     <w:tmpl w:val="99F614AE"/>
@@ -6411,7 +6397,7 @@
       </w:rPr>
     </w:lvl>
   </w:abstractNum>
-  <w:abstractNum w:abstractNumId="14">
+  <w:abstractNum w:abstractNumId="14" w15:restartNumberingAfterBreak="0">
     <w:nsid w:val="22776CAE"/>
     <w:multiLevelType w:val="hybridMultilevel"/>
     <w:tmpl w:val="D1AA1540"/>
@@ -6524,7 +6510,7 @@
       </w:rPr>
     </w:lvl>
   </w:abstractNum>
-  <w:abstractNum w:abstractNumId="15">
+  <w:abstractNum w:abstractNumId="15" w15:restartNumberingAfterBreak="0">
     <w:nsid w:val="256D7602"/>
     <w:multiLevelType w:val="multilevel"/>
     <w:tmpl w:val="1E6C54D8"/>
@@ -6650,7 +6636,7 @@
       </w:rPr>
     </w:lvl>
   </w:abstractNum>
-  <w:abstractNum w:abstractNumId="16">
+  <w:abstractNum w:abstractNumId="16" w15:restartNumberingAfterBreak="0">
     <w:nsid w:val="266F270A"/>
     <w:multiLevelType w:val="multilevel"/>
     <w:tmpl w:val="DD70AC7E"/>
@@ -6763,7 +6749,7 @@
       </w:rPr>
     </w:lvl>
   </w:abstractNum>
-  <w:abstractNum w:abstractNumId="17">
+  <w:abstractNum w:abstractNumId="17" w15:restartNumberingAfterBreak="0">
     <w:nsid w:val="28225A23"/>
     <w:multiLevelType w:val="multilevel"/>
     <w:tmpl w:val="C2DE4D50"/>
@@ -6876,7 +6862,7 @@
       </w:rPr>
     </w:lvl>
   </w:abstractNum>
-  <w:abstractNum w:abstractNumId="18">
+  <w:abstractNum w:abstractNumId="18" w15:restartNumberingAfterBreak="0">
     <w:nsid w:val="2A0B1608"/>
     <w:multiLevelType w:val="hybridMultilevel"/>
     <w:tmpl w:val="BBECFCDA"/>
@@ -6989,7 +6975,7 @@
       </w:rPr>
     </w:lvl>
   </w:abstractNum>
-  <w:abstractNum w:abstractNumId="19">
+  <w:abstractNum w:abstractNumId="19" w15:restartNumberingAfterBreak="0">
     <w:nsid w:val="2B504DA2"/>
     <w:multiLevelType w:val="hybridMultilevel"/>
     <w:tmpl w:val="2F040AB0"/>
@@ -7102,7 +7088,7 @@
       </w:rPr>
     </w:lvl>
   </w:abstractNum>
-  <w:abstractNum w:abstractNumId="20">
+  <w:abstractNum w:abstractNumId="20" w15:restartNumberingAfterBreak="0">
     <w:nsid w:val="2BFC2648"/>
     <w:multiLevelType w:val="hybridMultilevel"/>
     <w:tmpl w:val="8B140E44"/>
@@ -7215,7 +7201,7 @@
       </w:rPr>
     </w:lvl>
   </w:abstractNum>
-  <w:abstractNum w:abstractNumId="21">
+  <w:abstractNum w:abstractNumId="21" w15:restartNumberingAfterBreak="0">
     <w:nsid w:val="2E830E30"/>
     <w:multiLevelType w:val="hybridMultilevel"/>
     <w:tmpl w:val="F2E4B356"/>
@@ -7328,7 +7314,7 @@
       </w:rPr>
     </w:lvl>
   </w:abstractNum>
-  <w:abstractNum w:abstractNumId="22">
+  <w:abstractNum w:abstractNumId="22" w15:restartNumberingAfterBreak="0">
     <w:nsid w:val="31ED2076"/>
     <w:multiLevelType w:val="hybridMultilevel"/>
     <w:tmpl w:val="1EA04246"/>
@@ -7440,7 +7426,7 @@
       </w:rPr>
     </w:lvl>
   </w:abstractNum>
-  <w:abstractNum w:abstractNumId="23">
+  <w:abstractNum w:abstractNumId="23" w15:restartNumberingAfterBreak="0">
     <w:nsid w:val="320E7EDB"/>
     <w:multiLevelType w:val="hybridMultilevel"/>
     <w:tmpl w:val="F00A5CE2"/>
@@ -7553,7 +7539,7 @@
       </w:rPr>
     </w:lvl>
   </w:abstractNum>
-  <w:abstractNum w:abstractNumId="24">
+  <w:abstractNum w:abstractNumId="24" w15:restartNumberingAfterBreak="0">
     <w:nsid w:val="337B4143"/>
     <w:multiLevelType w:val="hybridMultilevel"/>
     <w:tmpl w:val="D294ECFE"/>
@@ -7666,7 +7652,7 @@
       </w:rPr>
     </w:lvl>
   </w:abstractNum>
-  <w:abstractNum w:abstractNumId="25">
+  <w:abstractNum w:abstractNumId="25" w15:restartNumberingAfterBreak="0">
     <w:nsid w:val="36A45F6F"/>
     <w:multiLevelType w:val="hybridMultilevel"/>
     <w:tmpl w:val="A9DE5696"/>
@@ -7778,7 +7764,7 @@
       </w:rPr>
     </w:lvl>
   </w:abstractNum>
-  <w:abstractNum w:abstractNumId="26">
+  <w:abstractNum w:abstractNumId="26" w15:restartNumberingAfterBreak="0">
     <w:nsid w:val="37975E2B"/>
     <w:multiLevelType w:val="hybridMultilevel"/>
     <w:tmpl w:val="AE940250"/>
@@ -7890,7 +7876,7 @@
       </w:rPr>
     </w:lvl>
   </w:abstractNum>
-  <w:abstractNum w:abstractNumId="27">
+  <w:abstractNum w:abstractNumId="27" w15:restartNumberingAfterBreak="0">
     <w:nsid w:val="38217980"/>
     <w:multiLevelType w:val="hybridMultilevel"/>
     <w:tmpl w:val="0F56CA76"/>
@@ -8003,7 +7989,7 @@
       </w:rPr>
     </w:lvl>
   </w:abstractNum>
-  <w:abstractNum w:abstractNumId="28">
+  <w:abstractNum w:abstractNumId="28" w15:restartNumberingAfterBreak="0">
     <w:nsid w:val="3C5B3B4C"/>
     <w:multiLevelType w:val="hybridMultilevel"/>
     <w:tmpl w:val="24E85C92"/>
@@ -8116,7 +8102,7 @@
       </w:rPr>
     </w:lvl>
   </w:abstractNum>
-  <w:abstractNum w:abstractNumId="29">
+  <w:abstractNum w:abstractNumId="29" w15:restartNumberingAfterBreak="0">
     <w:nsid w:val="42491ECD"/>
     <w:multiLevelType w:val="hybridMultilevel"/>
     <w:tmpl w:val="7FCE6BF6"/>
@@ -8206,7 +8192,7 @@
       </w:pPr>
     </w:lvl>
   </w:abstractNum>
-  <w:abstractNum w:abstractNumId="30">
+  <w:abstractNum w:abstractNumId="30" w15:restartNumberingAfterBreak="0">
     <w:nsid w:val="4C5A4B93"/>
     <w:multiLevelType w:val="hybridMultilevel"/>
     <w:tmpl w:val="0B90F238"/>
@@ -8319,7 +8305,7 @@
       </w:rPr>
     </w:lvl>
   </w:abstractNum>
-  <w:abstractNum w:abstractNumId="31">
+  <w:abstractNum w:abstractNumId="31" w15:restartNumberingAfterBreak="0">
     <w:nsid w:val="4D4473FA"/>
     <w:multiLevelType w:val="hybridMultilevel"/>
     <w:tmpl w:val="5210BF28"/>
@@ -8432,7 +8418,7 @@
       </w:rPr>
     </w:lvl>
   </w:abstractNum>
-  <w:abstractNum w:abstractNumId="32">
+  <w:abstractNum w:abstractNumId="32" w15:restartNumberingAfterBreak="0">
     <w:nsid w:val="51394F2E"/>
     <w:multiLevelType w:val="hybridMultilevel"/>
     <w:tmpl w:val="9148FD4A"/>
@@ -8545,7 +8531,7 @@
       </w:rPr>
     </w:lvl>
   </w:abstractNum>
-  <w:abstractNum w:abstractNumId="33">
+  <w:abstractNum w:abstractNumId="33" w15:restartNumberingAfterBreak="0">
     <w:nsid w:val="59822BDF"/>
     <w:multiLevelType w:val="hybridMultilevel"/>
     <w:tmpl w:val="7646EC84"/>
@@ -8658,7 +8644,7 @@
       </w:rPr>
     </w:lvl>
   </w:abstractNum>
-  <w:abstractNum w:abstractNumId="34">
+  <w:abstractNum w:abstractNumId="34" w15:restartNumberingAfterBreak="0">
     <w:nsid w:val="59C0662D"/>
     <w:multiLevelType w:val="hybridMultilevel"/>
     <w:tmpl w:val="1FDCAF68"/>
@@ -8771,7 +8757,7 @@
       </w:rPr>
     </w:lvl>
   </w:abstractNum>
-  <w:abstractNum w:abstractNumId="35">
+  <w:abstractNum w:abstractNumId="35" w15:restartNumberingAfterBreak="0">
     <w:nsid w:val="5C4D48FC"/>
     <w:multiLevelType w:val="hybridMultilevel"/>
     <w:tmpl w:val="721C30EC"/>
@@ -8884,7 +8870,7 @@
       </w:rPr>
     </w:lvl>
   </w:abstractNum>
-  <w:abstractNum w:abstractNumId="36">
+  <w:abstractNum w:abstractNumId="36" w15:restartNumberingAfterBreak="0">
     <w:nsid w:val="5E8F5CFA"/>
     <w:multiLevelType w:val="multilevel"/>
     <w:tmpl w:val="C0587F24"/>
@@ -9009,7 +8995,7 @@
       </w:rPr>
     </w:lvl>
   </w:abstractNum>
-  <w:abstractNum w:abstractNumId="37">
+  <w:abstractNum w:abstractNumId="37" w15:restartNumberingAfterBreak="0">
     <w:nsid w:val="5F1B52C9"/>
     <w:multiLevelType w:val="hybridMultilevel"/>
     <w:tmpl w:val="DAD00498"/>
@@ -9122,7 +9108,7 @@
       </w:rPr>
     </w:lvl>
   </w:abstractNum>
-  <w:abstractNum w:abstractNumId="38">
+  <w:abstractNum w:abstractNumId="38" w15:restartNumberingAfterBreak="0">
     <w:nsid w:val="5F5341CD"/>
     <w:multiLevelType w:val="hybridMultilevel"/>
     <w:tmpl w:val="4FEEAC36"/>
@@ -9235,7 +9221,7 @@
       </w:rPr>
     </w:lvl>
   </w:abstractNum>
-  <w:abstractNum w:abstractNumId="39">
+  <w:abstractNum w:abstractNumId="39" w15:restartNumberingAfterBreak="0">
     <w:nsid w:val="60655BED"/>
     <w:multiLevelType w:val="hybridMultilevel"/>
     <w:tmpl w:val="9B5217D2"/>
@@ -9348,7 +9334,7 @@
       </w:rPr>
     </w:lvl>
   </w:abstractNum>
-  <w:abstractNum w:abstractNumId="40">
+  <w:abstractNum w:abstractNumId="40" w15:restartNumberingAfterBreak="0">
     <w:nsid w:val="615C56C6"/>
     <w:multiLevelType w:val="hybridMultilevel"/>
     <w:tmpl w:val="58EA65E6"/>
@@ -9461,7 +9447,7 @@
       </w:rPr>
     </w:lvl>
   </w:abstractNum>
-  <w:abstractNum w:abstractNumId="41">
+  <w:abstractNum w:abstractNumId="41" w15:restartNumberingAfterBreak="0">
     <w:nsid w:val="63091D5B"/>
     <w:multiLevelType w:val="multilevel"/>
     <w:tmpl w:val="C2DE4D50"/>
@@ -9574,7 +9560,7 @@
       </w:rPr>
     </w:lvl>
   </w:abstractNum>
-  <w:abstractNum w:abstractNumId="42">
+  <w:abstractNum w:abstractNumId="42" w15:restartNumberingAfterBreak="0">
     <w:nsid w:val="6B777B04"/>
     <w:multiLevelType w:val="multilevel"/>
     <w:tmpl w:val="435A59C8"/>
@@ -9689,7 +9675,7 @@
       </w:rPr>
     </w:lvl>
   </w:abstractNum>
-  <w:abstractNum w:abstractNumId="43">
+  <w:abstractNum w:abstractNumId="43" w15:restartNumberingAfterBreak="0">
     <w:nsid w:val="714F2A05"/>
     <w:multiLevelType w:val="hybridMultilevel"/>
     <w:tmpl w:val="9A8EA62C"/>
@@ -9803,7 +9789,7 @@
       </w:rPr>
     </w:lvl>
   </w:abstractNum>
-  <w:abstractNum w:abstractNumId="44">
+  <w:abstractNum w:abstractNumId="44" w15:restartNumberingAfterBreak="0">
     <w:nsid w:val="72807754"/>
     <w:multiLevelType w:val="hybridMultilevel"/>
     <w:tmpl w:val="ADAC4702"/>
@@ -9893,7 +9879,7 @@
       </w:pPr>
     </w:lvl>
   </w:abstractNum>
-  <w:abstractNum w:abstractNumId="45">
+  <w:abstractNum w:abstractNumId="45" w15:restartNumberingAfterBreak="0">
     <w:nsid w:val="74547E33"/>
     <w:multiLevelType w:val="hybridMultilevel"/>
     <w:tmpl w:val="DBBA1AC8"/>
@@ -10006,7 +9992,7 @@
       </w:rPr>
     </w:lvl>
   </w:abstractNum>
-  <w:abstractNum w:abstractNumId="46">
+  <w:abstractNum w:abstractNumId="46" w15:restartNumberingAfterBreak="0">
     <w:nsid w:val="78CC0C2C"/>
     <w:multiLevelType w:val="hybridMultilevel"/>
     <w:tmpl w:val="6D8612BC"/>
@@ -10098,7 +10084,7 @@
       </w:pPr>
     </w:lvl>
   </w:abstractNum>
-  <w:abstractNum w:abstractNumId="47">
+  <w:abstractNum w:abstractNumId="47" w15:restartNumberingAfterBreak="0">
     <w:nsid w:val="7B913C13"/>
     <w:multiLevelType w:val="hybridMultilevel"/>
     <w:tmpl w:val="B4D60590"/>
@@ -10360,7 +10346,7 @@
 </file>
 
 <file path=word/styles.xml><?xml version="1.0" encoding="utf-8"?>
-<w:styles xmlns:mc="http://schemas.openxmlformats.org/markup-compatibility/2006" xmlns:r="http://schemas.openxmlformats.org/officeDocument/2006/relationships" xmlns:w="http://schemas.openxmlformats.org/wordprocessingml/2006/main" xmlns:w14="http://schemas.microsoft.com/office/word/2010/wordml" mc:Ignorable="w14">
+<w:styles xmlns:mc="http://schemas.openxmlformats.org/markup-compatibility/2006" xmlns:r="http://schemas.openxmlformats.org/officeDocument/2006/relationships" xmlns:w="http://schemas.openxmlformats.org/wordprocessingml/2006/main" xmlns:w14="http://schemas.microsoft.com/office/word/2010/wordml" xmlns:w15="http://schemas.microsoft.com/office/word/2012/wordml" xmlns:w16se="http://schemas.microsoft.com/office/word/2015/wordml/symex" mc:Ignorable="w14 w15 w16se">
   <w:docDefaults>
     <w:rPrDefault>
       <w:rPr>
@@ -10375,146 +10361,381 @@
       </w:pPr>
     </w:pPrDefault>
   </w:docDefaults>
-  <w:latentStyles w:defLockedState="0" w:defUIPriority="99" w:defSemiHidden="1" w:defUnhideWhenUsed="1" w:defQFormat="0" w:count="267">
-    <w:lsdException w:name="Normal" w:semiHidden="0" w:uiPriority="0" w:unhideWhenUsed="0" w:qFormat="1"/>
-    <w:lsdException w:name="heading 1" w:semiHidden="0" w:uiPriority="0" w:unhideWhenUsed="0" w:qFormat="1"/>
-    <w:lsdException w:name="heading 2" w:uiPriority="0" w:qFormat="1"/>
-    <w:lsdException w:name="heading 3" w:uiPriority="0" w:qFormat="1"/>
-    <w:lsdException w:name="heading 4" w:uiPriority="13" w:qFormat="1"/>
-    <w:lsdException w:name="heading 5" w:uiPriority="13" w:qFormat="1"/>
-    <w:lsdException w:name="heading 6" w:uiPriority="13" w:qFormat="1"/>
-    <w:lsdException w:name="heading 7" w:uiPriority="9" w:qFormat="1"/>
-    <w:lsdException w:name="heading 8" w:uiPriority="9" w:qFormat="1"/>
-    <w:lsdException w:name="heading 9" w:uiPriority="9" w:qFormat="1"/>
-    <w:lsdException w:name="toc 1" w:uiPriority="39"/>
-    <w:lsdException w:name="toc 2" w:uiPriority="39"/>
-    <w:lsdException w:name="toc 3" w:uiPriority="39"/>
-    <w:lsdException w:name="toc 4" w:uiPriority="39"/>
-    <w:lsdException w:name="toc 5" w:uiPriority="39"/>
-    <w:lsdException w:name="toc 6" w:uiPriority="39"/>
-    <w:lsdException w:name="toc 7" w:uiPriority="39"/>
-    <w:lsdException w:name="toc 8" w:uiPriority="39"/>
-    <w:lsdException w:name="toc 9" w:uiPriority="39"/>
-    <w:lsdException w:name="caption" w:uiPriority="2" w:qFormat="1"/>
-    <w:lsdException w:name="List Bullet" w:uiPriority="1" w:qFormat="1"/>
-    <w:lsdException w:name="List Number" w:uiPriority="1" w:qFormat="1"/>
-    <w:lsdException w:name="Title" w:semiHidden="0" w:uiPriority="10" w:unhideWhenUsed="0" w:qFormat="1"/>
-    <w:lsdException w:name="Default Paragraph Font" w:uiPriority="1"/>
-    <w:lsdException w:name="Subtitle" w:semiHidden="0" w:uiPriority="11" w:unhideWhenUsed="0" w:qFormat="1"/>
-    <w:lsdException w:name="Strong" w:semiHidden="0" w:uiPriority="22" w:unhideWhenUsed="0" w:qFormat="1"/>
-    <w:lsdException w:name="Emphasis" w:semiHidden="0" w:uiPriority="20" w:unhideWhenUsed="0" w:qFormat="1"/>
-    <w:lsdException w:name="Table Grid" w:semiHidden="0" w:uiPriority="59" w:unhideWhenUsed="0"/>
-    <w:lsdException w:name="Placeholder Text" w:unhideWhenUsed="0"/>
-    <w:lsdException w:name="No Spacing" w:semiHidden="0" w:uiPriority="1" w:unhideWhenUsed="0" w:qFormat="1"/>
-    <w:lsdException w:name="Light Shading" w:semiHidden="0" w:uiPriority="60" w:unhideWhenUsed="0"/>
-    <w:lsdException w:name="Light List" w:semiHidden="0" w:uiPriority="61" w:unhideWhenUsed="0"/>
-    <w:lsdException w:name="Light Grid" w:semiHidden="0" w:uiPriority="62" w:unhideWhenUsed="0"/>
-    <w:lsdException w:name="Medium Shading 1" w:semiHidden="0" w:uiPriority="63" w:unhideWhenUsed="0"/>
-    <w:lsdException w:name="Medium Shading 2" w:semiHidden="0" w:uiPriority="64" w:unhideWhenUsed="0"/>
-    <w:lsdException w:name="Medium List 1" w:semiHidden="0" w:uiPriority="65" w:unhideWhenUsed="0"/>
-    <w:lsdException w:name="Medium List 2" w:semiHidden="0" w:uiPriority="66" w:unhideWhenUsed="0"/>
-    <w:lsdException w:name="Medium Grid 1" w:semiHidden="0" w:uiPriority="67" w:unhideWhenUsed="0"/>
-    <w:lsdException w:name="Medium Grid 2" w:semiHidden="0" w:uiPriority="68" w:unhideWhenUsed="0"/>
-    <w:lsdException w:name="Medium Grid 3" w:semiHidden="0" w:uiPriority="69" w:unhideWhenUsed="0"/>
-    <w:lsdException w:name="Dark List" w:semiHidden="0" w:uiPriority="70" w:unhideWhenUsed="0"/>
-    <w:lsdException w:name="Colorful Shading" w:semiHidden="0" w:uiPriority="71" w:unhideWhenUsed="0"/>
-    <w:lsdException w:name="Colorful List" w:semiHidden="0" w:uiPriority="72" w:unhideWhenUsed="0"/>
-    <w:lsdException w:name="Colorful Grid" w:semiHidden="0" w:uiPriority="73" w:unhideWhenUsed="0"/>
-    <w:lsdException w:name="Light Shading Accent 1" w:semiHidden="0" w:uiPriority="60" w:unhideWhenUsed="0"/>
-    <w:lsdException w:name="Light List Accent 1" w:semiHidden="0" w:uiPriority="61" w:unhideWhenUsed="0"/>
-    <w:lsdException w:name="Light Grid Accent 1" w:semiHidden="0" w:uiPriority="62" w:unhideWhenUsed="0"/>
-    <w:lsdException w:name="Medium Shading 1 Accent 1" w:semiHidden="0" w:uiPriority="63" w:unhideWhenUsed="0"/>
-    <w:lsdException w:name="Medium Shading 2 Accent 1" w:semiHidden="0" w:uiPriority="64" w:unhideWhenUsed="0"/>
-    <w:lsdException w:name="Medium List 1 Accent 1" w:semiHidden="0" w:uiPriority="65" w:unhideWhenUsed="0"/>
-    <w:lsdException w:name="Revision" w:unhideWhenUsed="0"/>
-    <w:lsdException w:name="List Paragraph" w:semiHidden="0" w:uiPriority="34" w:unhideWhenUsed="0" w:qFormat="1"/>
-    <w:lsdException w:name="Quote" w:semiHidden="0" w:uiPriority="1" w:unhideWhenUsed="0" w:qFormat="1"/>
-    <w:lsdException w:name="Intense Quote" w:semiHidden="0" w:uiPriority="30" w:unhideWhenUsed="0" w:qFormat="1"/>
-    <w:lsdException w:name="Medium List 2 Accent 1" w:semiHidden="0" w:uiPriority="66" w:unhideWhenUsed="0"/>
-    <w:lsdException w:name="Medium Grid 1 Accent 1" w:semiHidden="0" w:uiPriority="67" w:unhideWhenUsed="0"/>
-    <w:lsdException w:name="Medium Grid 2 Accent 1" w:semiHidden="0" w:uiPriority="68" w:unhideWhenUsed="0"/>
-    <w:lsdException w:name="Medium Grid 3 Accent 1" w:semiHidden="0" w:uiPriority="69" w:unhideWhenUsed="0"/>
-    <w:lsdException w:name="Dark List Accent 1" w:semiHidden="0" w:uiPriority="70" w:unhideWhenUsed="0"/>
-    <w:lsdException w:name="Colorful Shading Accent 1" w:semiHidden="0" w:uiPriority="71" w:unhideWhenUsed="0"/>
-    <w:lsdException w:name="Colorful List Accent 1" w:semiHidden="0" w:uiPriority="72" w:unhideWhenUsed="0"/>
-    <w:lsdException w:name="Colorful Grid Accent 1" w:semiHidden="0" w:uiPriority="73" w:unhideWhenUsed="0"/>
-    <w:lsdException w:name="Light Shading Accent 2" w:semiHidden="0" w:uiPriority="60" w:unhideWhenUsed="0"/>
-    <w:lsdException w:name="Light List Accent 2" w:semiHidden="0" w:uiPriority="61" w:unhideWhenUsed="0"/>
-    <w:lsdException w:name="Light Grid Accent 2" w:semiHidden="0" w:uiPriority="62" w:unhideWhenUsed="0"/>
-    <w:lsdException w:name="Medium Shading 1 Accent 2" w:semiHidden="0" w:uiPriority="63" w:unhideWhenUsed="0"/>
-    <w:lsdException w:name="Medium Shading 2 Accent 2" w:semiHidden="0" w:uiPriority="64" w:unhideWhenUsed="0"/>
-    <w:lsdException w:name="Medium List 1 Accent 2" w:semiHidden="0" w:uiPriority="65" w:unhideWhenUsed="0"/>
-    <w:lsdException w:name="Medium List 2 Accent 2" w:semiHidden="0" w:uiPriority="66" w:unhideWhenUsed="0"/>
-    <w:lsdException w:name="Medium Grid 1 Accent 2" w:semiHidden="0" w:uiPriority="67" w:unhideWhenUsed="0"/>
-    <w:lsdException w:name="Medium Grid 2 Accent 2" w:semiHidden="0" w:uiPriority="68" w:unhideWhenUsed="0"/>
-    <w:lsdException w:name="Medium Grid 3 Accent 2" w:semiHidden="0" w:uiPriority="69" w:unhideWhenUsed="0"/>
-    <w:lsdException w:name="Dark List Accent 2" w:semiHidden="0" w:uiPriority="70" w:unhideWhenUsed="0"/>
-    <w:lsdException w:name="Colorful Shading Accent 2" w:semiHidden="0" w:uiPriority="71" w:unhideWhenUsed="0"/>
-    <w:lsdException w:name="Colorful List Accent 2" w:semiHidden="0" w:uiPriority="72" w:unhideWhenUsed="0"/>
-    <w:lsdException w:name="Colorful Grid Accent 2" w:semiHidden="0" w:uiPriority="73" w:unhideWhenUsed="0"/>
-    <w:lsdException w:name="Light Shading Accent 3" w:semiHidden="0" w:uiPriority="60" w:unhideWhenUsed="0"/>
-    <w:lsdException w:name="Light List Accent 3" w:semiHidden="0" w:uiPriority="61" w:unhideWhenUsed="0"/>
-    <w:lsdException w:name="Light Grid Accent 3" w:semiHidden="0" w:uiPriority="62" w:unhideWhenUsed="0"/>
-    <w:lsdException w:name="Medium Shading 1 Accent 3" w:semiHidden="0" w:uiPriority="63" w:unhideWhenUsed="0"/>
-    <w:lsdException w:name="Medium Shading 2 Accent 3" w:semiHidden="0" w:uiPriority="64" w:unhideWhenUsed="0"/>
-    <w:lsdException w:name="Medium List 1 Accent 3" w:semiHidden="0" w:uiPriority="65" w:unhideWhenUsed="0"/>
-    <w:lsdException w:name="Medium List 2 Accent 3" w:semiHidden="0" w:uiPriority="66" w:unhideWhenUsed="0"/>
-    <w:lsdException w:name="Medium Grid 1 Accent 3" w:semiHidden="0" w:uiPriority="67" w:unhideWhenUsed="0"/>
-    <w:lsdException w:name="Medium Grid 2 Accent 3" w:semiHidden="0" w:uiPriority="68" w:unhideWhenUsed="0"/>
-    <w:lsdException w:name="Medium Grid 3 Accent 3" w:semiHidden="0" w:uiPriority="69" w:unhideWhenUsed="0"/>
-    <w:lsdException w:name="Dark List Accent 3" w:semiHidden="0" w:uiPriority="70" w:unhideWhenUsed="0"/>
-    <w:lsdException w:name="Colorful Shading Accent 3" w:semiHidden="0" w:uiPriority="71" w:unhideWhenUsed="0"/>
-    <w:lsdException w:name="Colorful List Accent 3" w:semiHidden="0" w:uiPriority="72" w:unhideWhenUsed="0"/>
-    <w:lsdException w:name="Colorful Grid Accent 3" w:semiHidden="0" w:uiPriority="73" w:unhideWhenUsed="0"/>
-    <w:lsdException w:name="Light Shading Accent 4" w:semiHidden="0" w:uiPriority="60" w:unhideWhenUsed="0"/>
-    <w:lsdException w:name="Light List Accent 4" w:semiHidden="0" w:uiPriority="61" w:unhideWhenUsed="0"/>
-    <w:lsdException w:name="Light Grid Accent 4" w:semiHidden="0" w:uiPriority="62" w:unhideWhenUsed="0"/>
-    <w:lsdException w:name="Medium Shading 1 Accent 4" w:semiHidden="0" w:uiPriority="63" w:unhideWhenUsed="0"/>
-    <w:lsdException w:name="Medium Shading 2 Accent 4" w:semiHidden="0" w:uiPriority="64" w:unhideWhenUsed="0"/>
-    <w:lsdException w:name="Medium List 1 Accent 4" w:semiHidden="0" w:uiPriority="65" w:unhideWhenUsed="0"/>
-    <w:lsdException w:name="Medium List 2 Accent 4" w:semiHidden="0" w:uiPriority="66" w:unhideWhenUsed="0"/>
-    <w:lsdException w:name="Medium Grid 1 Accent 4" w:semiHidden="0" w:uiPriority="67" w:unhideWhenUsed="0"/>
-    <w:lsdException w:name="Medium Grid 2 Accent 4" w:semiHidden="0" w:uiPriority="68" w:unhideWhenUsed="0"/>
-    <w:lsdException w:name="Medium Grid 3 Accent 4" w:semiHidden="0" w:uiPriority="69" w:unhideWhenUsed="0"/>
-    <w:lsdException w:name="Dark List Accent 4" w:semiHidden="0" w:uiPriority="70" w:unhideWhenUsed="0"/>
-    <w:lsdException w:name="Colorful Shading Accent 4" w:semiHidden="0" w:uiPriority="71" w:unhideWhenUsed="0"/>
-    <w:lsdException w:name="Colorful List Accent 4" w:semiHidden="0" w:uiPriority="72" w:unhideWhenUsed="0"/>
-    <w:lsdException w:name="Colorful Grid Accent 4" w:semiHidden="0" w:uiPriority="73" w:unhideWhenUsed="0"/>
-    <w:lsdException w:name="Light Shading Accent 5" w:semiHidden="0" w:uiPriority="60" w:unhideWhenUsed="0"/>
-    <w:lsdException w:name="Light List Accent 5" w:semiHidden="0" w:uiPriority="61" w:unhideWhenUsed="0"/>
-    <w:lsdException w:name="Light Grid Accent 5" w:semiHidden="0" w:uiPriority="62" w:unhideWhenUsed="0"/>
-    <w:lsdException w:name="Medium Shading 1 Accent 5" w:semiHidden="0" w:uiPriority="63" w:unhideWhenUsed="0"/>
-    <w:lsdException w:name="Medium Shading 2 Accent 5" w:semiHidden="0" w:uiPriority="64" w:unhideWhenUsed="0"/>
-    <w:lsdException w:name="Medium List 1 Accent 5" w:semiHidden="0" w:uiPriority="65" w:unhideWhenUsed="0"/>
-    <w:lsdException w:name="Medium List 2 Accent 5" w:semiHidden="0" w:uiPriority="66" w:unhideWhenUsed="0"/>
-    <w:lsdException w:name="Medium Grid 1 Accent 5" w:semiHidden="0" w:uiPriority="67" w:unhideWhenUsed="0"/>
-    <w:lsdException w:name="Medium Grid 2 Accent 5" w:semiHidden="0" w:uiPriority="68" w:unhideWhenUsed="0"/>
-    <w:lsdException w:name="Medium Grid 3 Accent 5" w:semiHidden="0" w:uiPriority="69" w:unhideWhenUsed="0"/>
-    <w:lsdException w:name="Dark List Accent 5" w:semiHidden="0" w:uiPriority="70" w:unhideWhenUsed="0"/>
-    <w:lsdException w:name="Colorful Shading Accent 5" w:semiHidden="0" w:uiPriority="71" w:unhideWhenUsed="0"/>
-    <w:lsdException w:name="Colorful List Accent 5" w:semiHidden="0" w:uiPriority="72" w:unhideWhenUsed="0"/>
-    <w:lsdException w:name="Colorful Grid Accent 5" w:semiHidden="0" w:uiPriority="73" w:unhideWhenUsed="0"/>
-    <w:lsdException w:name="Light Shading Accent 6" w:semiHidden="0" w:uiPriority="60" w:unhideWhenUsed="0"/>
-    <w:lsdException w:name="Light List Accent 6" w:semiHidden="0" w:uiPriority="61" w:unhideWhenUsed="0"/>
-    <w:lsdException w:name="Light Grid Accent 6" w:semiHidden="0" w:uiPriority="62" w:unhideWhenUsed="0"/>
-    <w:lsdException w:name="Medium Shading 1 Accent 6" w:semiHidden="0" w:uiPriority="63" w:unhideWhenUsed="0"/>
-    <w:lsdException w:name="Medium Shading 2 Accent 6" w:semiHidden="0" w:uiPriority="64" w:unhideWhenUsed="0"/>
-    <w:lsdException w:name="Medium List 1 Accent 6" w:semiHidden="0" w:uiPriority="65" w:unhideWhenUsed="0"/>
-    <w:lsdException w:name="Medium List 2 Accent 6" w:semiHidden="0" w:uiPriority="66" w:unhideWhenUsed="0"/>
-    <w:lsdException w:name="Medium Grid 1 Accent 6" w:semiHidden="0" w:uiPriority="67" w:unhideWhenUsed="0"/>
-    <w:lsdException w:name="Medium Grid 2 Accent 6" w:semiHidden="0" w:uiPriority="68" w:unhideWhenUsed="0"/>
-    <w:lsdException w:name="Medium Grid 3 Accent 6" w:semiHidden="0" w:uiPriority="69" w:unhideWhenUsed="0"/>
-    <w:lsdException w:name="Dark List Accent 6" w:semiHidden="0" w:uiPriority="70" w:unhideWhenUsed="0"/>
-    <w:lsdException w:name="Colorful Shading Accent 6" w:semiHidden="0" w:uiPriority="71" w:unhideWhenUsed="0"/>
-    <w:lsdException w:name="Colorful List Accent 6" w:semiHidden="0" w:uiPriority="72" w:unhideWhenUsed="0"/>
-    <w:lsdException w:name="Colorful Grid Accent 6" w:semiHidden="0" w:uiPriority="73" w:unhideWhenUsed="0"/>
-    <w:lsdException w:name="Subtle Emphasis" w:semiHidden="0" w:uiPriority="19" w:unhideWhenUsed="0" w:qFormat="1"/>
-    <w:lsdException w:name="Intense Emphasis" w:semiHidden="0" w:uiPriority="21" w:unhideWhenUsed="0" w:qFormat="1"/>
-    <w:lsdException w:name="Subtle Reference" w:semiHidden="0" w:uiPriority="31" w:unhideWhenUsed="0" w:qFormat="1"/>
-    <w:lsdException w:name="Intense Reference" w:semiHidden="0" w:uiPriority="32" w:unhideWhenUsed="0" w:qFormat="1"/>
-    <w:lsdException w:name="Book Title" w:semiHidden="0" w:uiPriority="33" w:unhideWhenUsed="0" w:qFormat="1"/>
-    <w:lsdException w:name="Bibliography" w:uiPriority="39"/>
-    <w:lsdException w:name="TOC Heading" w:uiPriority="39" w:qFormat="1"/>
+  <w:latentStyles w:defLockedState="0" w:defUIPriority="99" w:defSemiHidden="0" w:defUnhideWhenUsed="0" w:defQFormat="0" w:count="374">
+    <w:lsdException w:name="Normal" w:uiPriority="0" w:qFormat="1"/>
+    <w:lsdException w:name="heading 1" w:uiPriority="0" w:qFormat="1"/>
+    <w:lsdException w:name="heading 2" w:semiHidden="1" w:uiPriority="0" w:unhideWhenUsed="1" w:qFormat="1"/>
+    <w:lsdException w:name="heading 3" w:semiHidden="1" w:uiPriority="0" w:unhideWhenUsed="1" w:qFormat="1"/>
+    <w:lsdException w:name="heading 4" w:semiHidden="1" w:uiPriority="13" w:unhideWhenUsed="1" w:qFormat="1"/>
+    <w:lsdException w:name="heading 5" w:semiHidden="1" w:uiPriority="13" w:unhideWhenUsed="1" w:qFormat="1"/>
+    <w:lsdException w:name="heading 6" w:semiHidden="1" w:uiPriority="13" w:unhideWhenUsed="1" w:qFormat="1"/>
+    <w:lsdException w:name="heading 7" w:semiHidden="1" w:uiPriority="9" w:unhideWhenUsed="1" w:qFormat="1"/>
+    <w:lsdException w:name="heading 8" w:semiHidden="1" w:uiPriority="9" w:unhideWhenUsed="1" w:qFormat="1"/>
+    <w:lsdException w:name="heading 9" w:semiHidden="1" w:uiPriority="9" w:unhideWhenUsed="1" w:qFormat="1"/>
+    <w:lsdException w:name="index 1" w:semiHidden="1" w:unhideWhenUsed="1"/>
+    <w:lsdException w:name="index 2" w:semiHidden="1" w:unhideWhenUsed="1"/>
+    <w:lsdException w:name="index 3" w:semiHidden="1" w:unhideWhenUsed="1"/>
+    <w:lsdException w:name="index 4" w:semiHidden="1" w:unhideWhenUsed="1"/>
+    <w:lsdException w:name="index 5" w:semiHidden="1" w:unhideWhenUsed="1"/>
+    <w:lsdException w:name="index 6" w:semiHidden="1" w:unhideWhenUsed="1"/>
+    <w:lsdException w:name="index 7" w:semiHidden="1" w:unhideWhenUsed="1"/>
+    <w:lsdException w:name="index 8" w:semiHidden="1" w:unhideWhenUsed="1"/>
+    <w:lsdException w:name="index 9" w:semiHidden="1" w:unhideWhenUsed="1"/>
+    <w:lsdException w:name="toc 1" w:semiHidden="1" w:uiPriority="39" w:unhideWhenUsed="1"/>
+    <w:lsdException w:name="toc 2" w:semiHidden="1" w:uiPriority="39" w:unhideWhenUsed="1"/>
+    <w:lsdException w:name="toc 3" w:semiHidden="1" w:uiPriority="39" w:unhideWhenUsed="1"/>
+    <w:lsdException w:name="toc 4" w:semiHidden="1" w:uiPriority="39" w:unhideWhenUsed="1"/>
+    <w:lsdException w:name="toc 5" w:semiHidden="1" w:uiPriority="39" w:unhideWhenUsed="1"/>
+    <w:lsdException w:name="toc 6" w:semiHidden="1" w:uiPriority="39" w:unhideWhenUsed="1"/>
+    <w:lsdException w:name="toc 7" w:semiHidden="1" w:uiPriority="39" w:unhideWhenUsed="1"/>
+    <w:lsdException w:name="toc 8" w:semiHidden="1" w:uiPriority="39" w:unhideWhenUsed="1"/>
+    <w:lsdException w:name="toc 9" w:semiHidden="1" w:uiPriority="39" w:unhideWhenUsed="1"/>
+    <w:lsdException w:name="Normal Indent" w:semiHidden="1" w:unhideWhenUsed="1"/>
+    <w:lsdException w:name="footnote text" w:semiHidden="1" w:unhideWhenUsed="1"/>
+    <w:lsdException w:name="annotation text" w:semiHidden="1" w:unhideWhenUsed="1"/>
+    <w:lsdException w:name="header" w:semiHidden="1" w:unhideWhenUsed="1"/>
+    <w:lsdException w:name="footer" w:semiHidden="1" w:unhideWhenUsed="1"/>
+    <w:lsdException w:name="index heading" w:semiHidden="1" w:unhideWhenUsed="1"/>
+    <w:lsdException w:name="caption" w:semiHidden="1" w:uiPriority="2" w:unhideWhenUsed="1" w:qFormat="1"/>
+    <w:lsdException w:name="table of figures" w:semiHidden="1" w:unhideWhenUsed="1"/>
+    <w:lsdException w:name="envelope address" w:semiHidden="1" w:unhideWhenUsed="1"/>
+    <w:lsdException w:name="envelope return" w:semiHidden="1" w:unhideWhenUsed="1"/>
+    <w:lsdException w:name="footnote reference" w:semiHidden="1" w:unhideWhenUsed="1"/>
+    <w:lsdException w:name="annotation reference" w:semiHidden="1" w:unhideWhenUsed="1"/>
+    <w:lsdException w:name="line number" w:semiHidden="1" w:unhideWhenUsed="1"/>
+    <w:lsdException w:name="page number" w:semiHidden="1" w:unhideWhenUsed="1"/>
+    <w:lsdException w:name="endnote reference" w:semiHidden="1" w:unhideWhenUsed="1"/>
+    <w:lsdException w:name="endnote text" w:semiHidden="1" w:unhideWhenUsed="1"/>
+    <w:lsdException w:name="table of authorities" w:semiHidden="1" w:unhideWhenUsed="1"/>
+    <w:lsdException w:name="macro" w:semiHidden="1" w:unhideWhenUsed="1"/>
+    <w:lsdException w:name="toa heading" w:semiHidden="1" w:unhideWhenUsed="1"/>
+    <w:lsdException w:name="List" w:semiHidden="1" w:unhideWhenUsed="1"/>
+    <w:lsdException w:name="List Bullet" w:semiHidden="1" w:uiPriority="1" w:unhideWhenUsed="1" w:qFormat="1"/>
+    <w:lsdException w:name="List Number" w:semiHidden="1" w:uiPriority="1" w:unhideWhenUsed="1" w:qFormat="1"/>
+    <w:lsdException w:name="List 2" w:semiHidden="1" w:unhideWhenUsed="1"/>
+    <w:lsdException w:name="List 3" w:semiHidden="1" w:unhideWhenUsed="1"/>
+    <w:lsdException w:name="List 4" w:semiHidden="1" w:unhideWhenUsed="1"/>
+    <w:lsdException w:name="List 5" w:semiHidden="1" w:unhideWhenUsed="1"/>
+    <w:lsdException w:name="List Bullet 2" w:semiHidden="1" w:unhideWhenUsed="1"/>
+    <w:lsdException w:name="List Bullet 3" w:semiHidden="1" w:unhideWhenUsed="1"/>
+    <w:lsdException w:name="List Bullet 4" w:semiHidden="1" w:unhideWhenUsed="1"/>
+    <w:lsdException w:name="List Bullet 5" w:semiHidden="1" w:unhideWhenUsed="1"/>
+    <w:lsdException w:name="List Number 2" w:semiHidden="1" w:unhideWhenUsed="1"/>
+    <w:lsdException w:name="List Number 3" w:semiHidden="1" w:unhideWhenUsed="1"/>
+    <w:lsdException w:name="List Number 4" w:semiHidden="1" w:unhideWhenUsed="1"/>
+    <w:lsdException w:name="List Number 5" w:semiHidden="1" w:unhideWhenUsed="1"/>
+    <w:lsdException w:name="Title" w:uiPriority="10" w:qFormat="1"/>
+    <w:lsdException w:name="Closing" w:semiHidden="1" w:unhideWhenUsed="1"/>
+    <w:lsdException w:name="Signature" w:semiHidden="1" w:unhideWhenUsed="1"/>
+    <w:lsdException w:name="Default Paragraph Font" w:semiHidden="1" w:uiPriority="1" w:unhideWhenUsed="1"/>
+    <w:lsdException w:name="Body Text" w:semiHidden="1" w:unhideWhenUsed="1"/>
+    <w:lsdException w:name="Body Text Indent" w:semiHidden="1" w:unhideWhenUsed="1"/>
+    <w:lsdException w:name="List Continue" w:semiHidden="1" w:unhideWhenUsed="1"/>
+    <w:lsdException w:name="List Continue 2" w:semiHidden="1" w:unhideWhenUsed="1"/>
+    <w:lsdException w:name="List Continue 3" w:semiHidden="1" w:unhideWhenUsed="1"/>
+    <w:lsdException w:name="List Continue 4" w:semiHidden="1" w:unhideWhenUsed="1"/>
+    <w:lsdException w:name="List Continue 5" w:semiHidden="1" w:unhideWhenUsed="1"/>
+    <w:lsdException w:name="Message Header" w:semiHidden="1" w:unhideWhenUsed="1"/>
+    <w:lsdException w:name="Subtitle" w:uiPriority="11" w:qFormat="1"/>
+    <w:lsdException w:name="Salutation" w:semiHidden="1" w:unhideWhenUsed="1"/>
+    <w:lsdException w:name="Date" w:semiHidden="1" w:unhideWhenUsed="1"/>
+    <w:lsdException w:name="Body Text First Indent" w:semiHidden="1" w:unhideWhenUsed="1"/>
+    <w:lsdException w:name="Body Text First Indent 2" w:semiHidden="1" w:unhideWhenUsed="1"/>
+    <w:lsdException w:name="Note Heading" w:semiHidden="1" w:unhideWhenUsed="1"/>
+    <w:lsdException w:name="Body Text 2" w:semiHidden="1" w:unhideWhenUsed="1"/>
+    <w:lsdException w:name="Body Text 3" w:semiHidden="1" w:unhideWhenUsed="1"/>
+    <w:lsdException w:name="Body Text Indent 2" w:semiHidden="1" w:unhideWhenUsed="1"/>
+    <w:lsdException w:name="Body Text Indent 3" w:semiHidden="1" w:unhideWhenUsed="1"/>
+    <w:lsdException w:name="Block Text" w:semiHidden="1" w:unhideWhenUsed="1"/>
+    <w:lsdException w:name="Hyperlink" w:semiHidden="1" w:unhideWhenUsed="1"/>
+    <w:lsdException w:name="FollowedHyperlink" w:semiHidden="1" w:unhideWhenUsed="1"/>
+    <w:lsdException w:name="Strong" w:uiPriority="22" w:qFormat="1"/>
+    <w:lsdException w:name="Emphasis" w:uiPriority="20" w:qFormat="1"/>
+    <w:lsdException w:name="Document Map" w:semiHidden="1" w:unhideWhenUsed="1"/>
+    <w:lsdException w:name="Plain Text" w:semiHidden="1" w:unhideWhenUsed="1"/>
+    <w:lsdException w:name="E-mail Signature" w:semiHidden="1" w:unhideWhenUsed="1"/>
+    <w:lsdException w:name="HTML Top of Form" w:semiHidden="1" w:unhideWhenUsed="1"/>
+    <w:lsdException w:name="HTML Bottom of Form" w:semiHidden="1" w:unhideWhenUsed="1"/>
+    <w:lsdException w:name="Normal (Web)" w:semiHidden="1" w:unhideWhenUsed="1"/>
+    <w:lsdException w:name="HTML Acronym" w:semiHidden="1" w:unhideWhenUsed="1"/>
+    <w:lsdException w:name="HTML Address" w:semiHidden="1" w:unhideWhenUsed="1"/>
+    <w:lsdException w:name="HTML Cite" w:semiHidden="1" w:unhideWhenUsed="1"/>
+    <w:lsdException w:name="HTML Code" w:semiHidden="1" w:unhideWhenUsed="1"/>
+    <w:lsdException w:name="HTML Definition" w:semiHidden="1" w:unhideWhenUsed="1"/>
+    <w:lsdException w:name="HTML Keyboard" w:semiHidden="1" w:unhideWhenUsed="1"/>
+    <w:lsdException w:name="HTML Preformatted" w:semiHidden="1" w:unhideWhenUsed="1"/>
+    <w:lsdException w:name="HTML Sample" w:semiHidden="1" w:unhideWhenUsed="1"/>
+    <w:lsdException w:name="HTML Typewriter" w:semiHidden="1" w:unhideWhenUsed="1"/>
+    <w:lsdException w:name="HTML Variable" w:semiHidden="1" w:unhideWhenUsed="1"/>
+    <w:lsdException w:name="Normal Table" w:semiHidden="1" w:unhideWhenUsed="1"/>
+    <w:lsdException w:name="annotation subject" w:semiHidden="1" w:unhideWhenUsed="1"/>
+    <w:lsdException w:name="No List" w:semiHidden="1" w:unhideWhenUsed="1"/>
+    <w:lsdException w:name="Outline List 1" w:semiHidden="1" w:unhideWhenUsed="1"/>
+    <w:lsdException w:name="Outline List 2" w:semiHidden="1" w:unhideWhenUsed="1"/>
+    <w:lsdException w:name="Outline List 3" w:semiHidden="1" w:unhideWhenUsed="1"/>
+    <w:lsdException w:name="Table Simple 1" w:semiHidden="1" w:unhideWhenUsed="1"/>
+    <w:lsdException w:name="Table Simple 2" w:semiHidden="1" w:unhideWhenUsed="1"/>
+    <w:lsdException w:name="Table Simple 3" w:semiHidden="1" w:unhideWhenUsed="1"/>
+    <w:lsdException w:name="Table Classic 1" w:semiHidden="1" w:unhideWhenUsed="1"/>
+    <w:lsdException w:name="Table Classic 2" w:semiHidden="1" w:unhideWhenUsed="1"/>
+    <w:lsdException w:name="Table Classic 3" w:semiHidden="1" w:unhideWhenUsed="1"/>
+    <w:lsdException w:name="Table Classic 4" w:semiHidden="1" w:unhideWhenUsed="1"/>
+    <w:lsdException w:name="Table Colorful 1" w:semiHidden="1" w:unhideWhenUsed="1"/>
+    <w:lsdException w:name="Table Colorful 2" w:semiHidden="1" w:unhideWhenUsed="1"/>
+    <w:lsdException w:name="Table Colorful 3" w:semiHidden="1" w:unhideWhenUsed="1"/>
+    <w:lsdException w:name="Table Columns 1" w:semiHidden="1" w:unhideWhenUsed="1"/>
+    <w:lsdException w:name="Table Columns 2" w:semiHidden="1" w:unhideWhenUsed="1"/>
+    <w:lsdException w:name="Table Columns 3" w:semiHidden="1" w:unhideWhenUsed="1"/>
+    <w:lsdException w:name="Table Columns 4" w:semiHidden="1" w:unhideWhenUsed="1"/>
+    <w:lsdException w:name="Table Columns 5" w:semiHidden="1" w:unhideWhenUsed="1"/>
+    <w:lsdException w:name="Table Grid 1" w:semiHidden="1" w:unhideWhenUsed="1"/>
+    <w:lsdException w:name="Table Grid 2" w:semiHidden="1" w:unhideWhenUsed="1"/>
+    <w:lsdException w:name="Table Grid 3" w:semiHidden="1" w:unhideWhenUsed="1"/>
+    <w:lsdException w:name="Table Grid 4" w:semiHidden="1" w:unhideWhenUsed="1"/>
+    <w:lsdException w:name="Table Grid 5" w:semiHidden="1" w:unhideWhenUsed="1"/>
+    <w:lsdException w:name="Table Grid 6" w:semiHidden="1" w:unhideWhenUsed="1"/>
+    <w:lsdException w:name="Table Grid 7" w:semiHidden="1" w:unhideWhenUsed="1"/>
+    <w:lsdException w:name="Table Grid 8" w:semiHidden="1" w:unhideWhenUsed="1"/>
+    <w:lsdException w:name="Table List 1" w:semiHidden="1" w:unhideWhenUsed="1"/>
+    <w:lsdException w:name="Table List 2" w:semiHidden="1" w:unhideWhenUsed="1"/>
+    <w:lsdException w:name="Table List 3" w:semiHidden="1" w:unhideWhenUsed="1"/>
+    <w:lsdException w:name="Table List 4" w:semiHidden="1" w:unhideWhenUsed="1"/>
+    <w:lsdException w:name="Table List 5" w:semiHidden="1" w:unhideWhenUsed="1"/>
+    <w:lsdException w:name="Table List 6" w:semiHidden="1" w:unhideWhenUsed="1"/>
+    <w:lsdException w:name="Table List 7" w:semiHidden="1" w:unhideWhenUsed="1"/>
+    <w:lsdException w:name="Table List 8" w:semiHidden="1" w:unhideWhenUsed="1"/>
+    <w:lsdException w:name="Table 3D effects 1" w:semiHidden="1" w:unhideWhenUsed="1"/>
+    <w:lsdException w:name="Table 3D effects 2" w:semiHidden="1" w:unhideWhenUsed="1"/>
+    <w:lsdException w:name="Table 3D effects 3" w:semiHidden="1" w:unhideWhenUsed="1"/>
+    <w:lsdException w:name="Table Contemporary" w:semiHidden="1" w:unhideWhenUsed="1"/>
+    <w:lsdException w:name="Table Elegant" w:semiHidden="1" w:unhideWhenUsed="1"/>
+    <w:lsdException w:name="Table Professional" w:semiHidden="1" w:unhideWhenUsed="1"/>
+    <w:lsdException w:name="Table Subtle 1" w:semiHidden="1" w:unhideWhenUsed="1"/>
+    <w:lsdException w:name="Table Subtle 2" w:semiHidden="1" w:unhideWhenUsed="1"/>
+    <w:lsdException w:name="Table Web 1" w:semiHidden="1" w:unhideWhenUsed="1"/>
+    <w:lsdException w:name="Table Web 2" w:semiHidden="1" w:unhideWhenUsed="1"/>
+    <w:lsdException w:name="Table Web 3" w:semiHidden="1" w:unhideWhenUsed="1"/>
+    <w:lsdException w:name="Balloon Text" w:semiHidden="1" w:unhideWhenUsed="1"/>
+    <w:lsdException w:name="Table Grid" w:semiHidden="1" w:uiPriority="59" w:unhideWhenUsed="1"/>
+    <w:lsdException w:name="Table Theme" w:semiHidden="1" w:unhideWhenUsed="1"/>
+    <w:lsdException w:name="Placeholder Text" w:semiHidden="1"/>
+    <w:lsdException w:name="No Spacing" w:uiPriority="1" w:qFormat="1"/>
+    <w:lsdException w:name="Light Shading" w:uiPriority="60"/>
+    <w:lsdException w:name="Light List" w:uiPriority="61"/>
+    <w:lsdException w:name="Light Grid" w:uiPriority="62"/>
+    <w:lsdException w:name="Medium Shading 1" w:uiPriority="63"/>
+    <w:lsdException w:name="Medium Shading 2" w:uiPriority="64"/>
+    <w:lsdException w:name="Medium List 1" w:uiPriority="65"/>
+    <w:lsdException w:name="Medium List 2" w:uiPriority="66"/>
+    <w:lsdException w:name="Medium Grid 1" w:uiPriority="67"/>
+    <w:lsdException w:name="Medium Grid 2" w:uiPriority="68"/>
+    <w:lsdException w:name="Medium Grid 3" w:uiPriority="69"/>
+    <w:lsdException w:name="Dark List" w:uiPriority="70"/>
+    <w:lsdException w:name="Colorful Shading" w:uiPriority="71"/>
+    <w:lsdException w:name="Colorful List" w:uiPriority="72"/>
+    <w:lsdException w:name="Colorful Grid" w:uiPriority="73"/>
+    <w:lsdException w:name="Light Shading Accent 1" w:uiPriority="60"/>
+    <w:lsdException w:name="Light List Accent 1" w:uiPriority="61"/>
+    <w:lsdException w:name="Light Grid Accent 1" w:uiPriority="62"/>
+    <w:lsdException w:name="Medium Shading 1 Accent 1" w:uiPriority="63"/>
+    <w:lsdException w:name="Medium Shading 2 Accent 1" w:uiPriority="64"/>
+    <w:lsdException w:name="Medium List 1 Accent 1" w:uiPriority="65"/>
+    <w:lsdException w:name="Revision" w:semiHidden="1"/>
+    <w:lsdException w:name="List Paragraph" w:uiPriority="34" w:qFormat="1"/>
+    <w:lsdException w:name="Quote" w:uiPriority="1" w:qFormat="1"/>
+    <w:lsdException w:name="Intense Quote" w:uiPriority="30" w:qFormat="1"/>
+    <w:lsdException w:name="Medium List 2 Accent 1" w:uiPriority="66"/>
+    <w:lsdException w:name="Medium Grid 1 Accent 1" w:uiPriority="67"/>
+    <w:lsdException w:name="Medium Grid 2 Accent 1" w:uiPriority="68"/>
+    <w:lsdException w:name="Medium Grid 3 Accent 1" w:uiPriority="69"/>
+    <w:lsdException w:name="Dark List Accent 1" w:uiPriority="70"/>
+    <w:lsdException w:name="Colorful Shading Accent 1" w:uiPriority="71"/>
+    <w:lsdException w:name="Colorful List Accent 1" w:uiPriority="72"/>
+    <w:lsdException w:name="Colorful Grid Accent 1" w:uiPriority="73"/>
+    <w:lsdException w:name="Light Shading Accent 2" w:uiPriority="60"/>
+    <w:lsdException w:name="Light List Accent 2" w:uiPriority="61"/>
+    <w:lsdException w:name="Light Grid Accent 2" w:uiPriority="62"/>
+    <w:lsdException w:name="Medium Shading 1 Accent 2" w:uiPriority="63"/>
+    <w:lsdException w:name="Medium Shading 2 Accent 2" w:uiPriority="64"/>
+    <w:lsdException w:name="Medium List 1 Accent 2" w:uiPriority="65"/>
+    <w:lsdException w:name="Medium List 2 Accent 2" w:uiPriority="66"/>
+    <w:lsdException w:name="Medium Grid 1 Accent 2" w:uiPriority="67"/>
+    <w:lsdException w:name="Medium Grid 2 Accent 2" w:uiPriority="68"/>
+    <w:lsdException w:name="Medium Grid 3 Accent 2" w:uiPriority="69"/>
+    <w:lsdException w:name="Dark List Accent 2" w:uiPriority="70"/>
+    <w:lsdException w:name="Colorful Shading Accent 2" w:uiPriority="71"/>
+    <w:lsdException w:name="Colorful List Accent 2" w:uiPriority="72"/>
+    <w:lsdException w:name="Colorful Grid Accent 2" w:uiPriority="73"/>
+    <w:lsdException w:name="Light Shading Accent 3" w:uiPriority="60"/>
+    <w:lsdException w:name="Light List Accent 3" w:uiPriority="61"/>
+    <w:lsdException w:name="Light Grid Accent 3" w:uiPriority="62"/>
+    <w:lsdException w:name="Medium Shading 1 Accent 3" w:uiPriority="63"/>
+    <w:lsdException w:name="Medium Shading 2 Accent 3" w:uiPriority="64"/>
+    <w:lsdException w:name="Medium List 1 Accent 3" w:uiPriority="65"/>
+    <w:lsdException w:name="Medium List 2 Accent 3" w:uiPriority="66"/>
+    <w:lsdException w:name="Medium Grid 1 Accent 3" w:uiPriority="67"/>
+    <w:lsdException w:name="Medium Grid 2 Accent 3" w:uiPriority="68"/>
+    <w:lsdException w:name="Medium Grid 3 Accent 3" w:uiPriority="69"/>
+    <w:lsdException w:name="Dark List Accent 3" w:uiPriority="70"/>
+    <w:lsdException w:name="Colorful Shading Accent 3" w:uiPriority="71"/>
+    <w:lsdException w:name="Colorful List Accent 3" w:uiPriority="72"/>
+    <w:lsdException w:name="Colorful Grid Accent 3" w:uiPriority="73"/>
+    <w:lsdException w:name="Light Shading Accent 4" w:uiPriority="60"/>
+    <w:lsdException w:name="Light List Accent 4" w:uiPriority="61"/>
+    <w:lsdException w:name="Light Grid Accent 4" w:uiPriority="62"/>
+    <w:lsdException w:name="Medium Shading 1 Accent 4" w:uiPriority="63"/>
+    <w:lsdException w:name="Medium Shading 2 Accent 4" w:uiPriority="64"/>
+    <w:lsdException w:name="Medium List 1 Accent 4" w:uiPriority="65"/>
+    <w:lsdException w:name="Medium List 2 Accent 4" w:uiPriority="66"/>
+    <w:lsdException w:name="Medium Grid 1 Accent 4" w:uiPriority="67"/>
+    <w:lsdException w:name="Medium Grid 2 Accent 4" w:uiPriority="68"/>
+    <w:lsdException w:name="Medium Grid 3 Accent 4" w:uiPriority="69"/>
+    <w:lsdException w:name="Dark List Accent 4" w:uiPriority="70"/>
+    <w:lsdException w:name="Colorful Shading Accent 4" w:uiPriority="71"/>
+    <w:lsdException w:name="Colorful List Accent 4" w:uiPriority="72"/>
+    <w:lsdException w:name="Colorful Grid Accent 4" w:uiPriority="73"/>
+    <w:lsdException w:name="Light Shading Accent 5" w:uiPriority="60"/>
+    <w:lsdException w:name="Light List Accent 5" w:uiPriority="61"/>
+    <w:lsdException w:name="Light Grid Accent 5" w:uiPriority="62"/>
+    <w:lsdException w:name="Medium Shading 1 Accent 5" w:uiPriority="63"/>
+    <w:lsdException w:name="Medium Shading 2 Accent 5" w:uiPriority="64"/>
+    <w:lsdException w:name="Medium List 1 Accent 5" w:uiPriority="65"/>
+    <w:lsdException w:name="Medium List 2 Accent 5" w:uiPriority="66"/>
+    <w:lsdException w:name="Medium Grid 1 Accent 5" w:uiPriority="67"/>
+    <w:lsdException w:name="Medium Grid 2 Accent 5" w:uiPriority="68"/>
+    <w:lsdException w:name="Medium Grid 3 Accent 5" w:uiPriority="69"/>
+    <w:lsdException w:name="Dark List Accent 5" w:uiPriority="70"/>
+    <w:lsdException w:name="Colorful Shading Accent 5" w:uiPriority="71"/>
+    <w:lsdException w:name="Colorful List Accent 5" w:uiPriority="72"/>
+    <w:lsdException w:name="Colorful Grid Accent 5" w:uiPriority="73"/>
+    <w:lsdException w:name="Light Shading Accent 6" w:uiPriority="60"/>
+    <w:lsdException w:name="Light List Accent 6" w:uiPriority="61"/>
+    <w:lsdException w:name="Light Grid Accent 6" w:uiPriority="62"/>
+    <w:lsdException w:name="Medium Shading 1 Accent 6" w:uiPriority="63"/>
+    <w:lsdException w:name="Medium Shading 2 Accent 6" w:uiPriority="64"/>
+    <w:lsdException w:name="Medium List 1 Accent 6" w:uiPriority="65"/>
+    <w:lsdException w:name="Medium List 2 Accent 6" w:uiPriority="66"/>
+    <w:lsdException w:name="Medium Grid 1 Accent 6" w:uiPriority="67"/>
+    <w:lsdException w:name="Medium Grid 2 Accent 6" w:uiPriority="68"/>
+    <w:lsdException w:name="Medium Grid 3 Accent 6" w:uiPriority="69"/>
+    <w:lsdException w:name="Dark List Accent 6" w:uiPriority="70"/>
+    <w:lsdException w:name="Colorful Shading Accent 6" w:uiPriority="71"/>
+    <w:lsdException w:name="Colorful List Accent 6" w:uiPriority="72"/>
+    <w:lsdException w:name="Colorful Grid Accent 6" w:uiPriority="73"/>
+    <w:lsdException w:name="Subtle Emphasis" w:uiPriority="19" w:qFormat="1"/>
+    <w:lsdException w:name="Intense Emphasis" w:uiPriority="21" w:qFormat="1"/>
+    <w:lsdException w:name="Subtle Reference" w:uiPriority="31" w:qFormat="1"/>
+    <w:lsdException w:name="Intense Reference" w:uiPriority="32" w:qFormat="1"/>
+    <w:lsdException w:name="Book Title" w:uiPriority="33" w:qFormat="1"/>
+    <w:lsdException w:name="Bibliography" w:semiHidden="1" w:uiPriority="39" w:unhideWhenUsed="1"/>
+    <w:lsdException w:name="TOC Heading" w:semiHidden="1" w:uiPriority="39" w:unhideWhenUsed="1" w:qFormat="1"/>
+    <w:lsdException w:name="Plain Table 1" w:uiPriority="41"/>
+    <w:lsdException w:name="Plain Table 2" w:uiPriority="42"/>
+    <w:lsdException w:name="Plain Table 3" w:uiPriority="43"/>
+    <w:lsdException w:name="Plain Table 4" w:uiPriority="44"/>
+    <w:lsdException w:name="Plain Table 5" w:uiPriority="45"/>
+    <w:lsdException w:name="Grid Table Light" w:uiPriority="40"/>
+    <w:lsdException w:name="Grid Table 1 Light" w:uiPriority="46"/>
+    <w:lsdException w:name="Grid Table 2" w:uiPriority="47"/>
+    <w:lsdException w:name="Grid Table 3" w:uiPriority="48"/>
+    <w:lsdException w:name="Grid Table 4" w:uiPriority="49"/>
+    <w:lsdException w:name="Grid Table 5 Dark" w:uiPriority="50"/>
+    <w:lsdException w:name="Grid Table 6 Colorful" w:uiPriority="51"/>
+    <w:lsdException w:name="Grid Table 7 Colorful" w:uiPriority="52"/>
+    <w:lsdException w:name="Grid Table 1 Light Accent 1" w:uiPriority="46"/>
+    <w:lsdException w:name="Grid Table 2 Accent 1" w:uiPriority="47"/>
+    <w:lsdException w:name="Grid Table 3 Accent 1" w:uiPriority="48"/>
+    <w:lsdException w:name="Grid Table 4 Accent 1" w:uiPriority="49"/>
+    <w:lsdException w:name="Grid Table 5 Dark Accent 1" w:uiPriority="50"/>
+    <w:lsdException w:name="Grid Table 6 Colorful Accent 1" w:uiPriority="51"/>
+    <w:lsdException w:name="Grid Table 7 Colorful Accent 1" w:uiPriority="52"/>
+    <w:lsdException w:name="Grid Table 1 Light Accent 2" w:uiPriority="46"/>
+    <w:lsdException w:name="Grid Table 2 Accent 2" w:uiPriority="47"/>
+    <w:lsdException w:name="Grid Table 3 Accent 2" w:uiPriority="48"/>
+    <w:lsdException w:name="Grid Table 4 Accent 2" w:uiPriority="49"/>
+    <w:lsdException w:name="Grid Table 5 Dark Accent 2" w:uiPriority="50"/>
+    <w:lsdException w:name="Grid Table 6 Colorful Accent 2" w:uiPriority="51"/>
+    <w:lsdException w:name="Grid Table 7 Colorful Accent 2" w:uiPriority="52"/>
+    <w:lsdException w:name="Grid Table 1 Light Accent 3" w:uiPriority="46"/>
+    <w:lsdException w:name="Grid Table 2 Accent 3" w:uiPriority="47"/>
+    <w:lsdException w:name="Grid Table 3 Accent 3" w:uiPriority="48"/>
+    <w:lsdException w:name="Grid Table 4 Accent 3" w:uiPriority="49"/>
+    <w:lsdException w:name="Grid Table 5 Dark Accent 3" w:uiPriority="50"/>
+    <w:lsdException w:name="Grid Table 6 Colorful Accent 3" w:uiPriority="51"/>
+    <w:lsdException w:name="Grid Table 7 Colorful Accent 3" w:uiPriority="52"/>
+    <w:lsdException w:name="Grid Table 1 Light Accent 4" w:uiPriority="46"/>
+    <w:lsdException w:name="Grid Table 2 Accent 4" w:uiPriority="47"/>
+    <w:lsdException w:name="Grid Table 3 Accent 4" w:uiPriority="48"/>
+    <w:lsdException w:name="Grid Table 4 Accent 4" w:uiPriority="49"/>
+    <w:lsdException w:name="Grid Table 5 Dark Accent 4" w:uiPriority="50"/>
+    <w:lsdException w:name="Grid Table 6 Colorful Accent 4" w:uiPriority="51"/>
+    <w:lsdException w:name="Grid Table 7 Colorful Accent 4" w:uiPriority="52"/>
+    <w:lsdException w:name="Grid Table 1 Light Accent 5" w:uiPriority="46"/>
+    <w:lsdException w:name="Grid Table 2 Accent 5" w:uiPriority="47"/>
+    <w:lsdException w:name="Grid Table 3 Accent 5" w:uiPriority="48"/>
+    <w:lsdException w:name="Grid Table 4 Accent 5" w:uiPriority="49"/>
+    <w:lsdException w:name="Grid Table 5 Dark Accent 5" w:uiPriority="50"/>
+    <w:lsdException w:name="Grid Table 6 Colorful Accent 5" w:uiPriority="51"/>
+    <w:lsdException w:name="Grid Table 7 Colorful Accent 5" w:uiPriority="52"/>
+    <w:lsdException w:name="Grid Table 1 Light Accent 6" w:uiPriority="46"/>
+    <w:lsdException w:name="Grid Table 2 Accent 6" w:uiPriority="47"/>
+    <w:lsdException w:name="Grid Table 3 Accent 6" w:uiPriority="48"/>
+    <w:lsdException w:name="Grid Table 4 Accent 6" w:uiPriority="49"/>
+    <w:lsdException w:name="Grid Table 5 Dark Accent 6" w:uiPriority="50"/>
+    <w:lsdException w:name="Grid Table 6 Colorful Accent 6" w:uiPriority="51"/>
+    <w:lsdException w:name="Grid Table 7 Colorful Accent 6" w:uiPriority="52"/>
+    <w:lsdException w:name="List Table 1 Light" w:uiPriority="46"/>
+    <w:lsdException w:name="List Table 2" w:uiPriority="47"/>
+    <w:lsdException w:name="List Table 3" w:uiPriority="48"/>
+    <w:lsdException w:name="List Table 4" w:uiPriority="49"/>
+    <w:lsdException w:name="List Table 5 Dark" w:uiPriority="50"/>
+    <w:lsdException w:name="List Table 6 Colorful" w:uiPriority="51"/>
+    <w:lsdException w:name="List Table 7 Colorful" w:uiPriority="52"/>
+    <w:lsdException w:name="List Table 1 Light Accent 1" w:uiPriority="46"/>
+    <w:lsdException w:name="List Table 2 Accent 1" w:uiPriority="47"/>
+    <w:lsdException w:name="List Table 3 Accent 1" w:uiPriority="48"/>
+    <w:lsdException w:name="List Table 4 Accent 1" w:uiPriority="49"/>
+    <w:lsdException w:name="List Table 5 Dark Accent 1" w:uiPriority="50"/>
+    <w:lsdException w:name="List Table 6 Colorful Accent 1" w:uiPriority="51"/>
+    <w:lsdException w:name="List Table 7 Colorful Accent 1" w:uiPriority="52"/>
+    <w:lsdException w:name="List Table 1 Light Accent 2" w:uiPriority="46"/>
+    <w:lsdException w:name="List Table 2 Accent 2" w:uiPriority="47"/>
+    <w:lsdException w:name="List Table 3 Accent 2" w:uiPriority="48"/>
+    <w:lsdException w:name="List Table 4 Accent 2" w:uiPriority="49"/>
+    <w:lsdException w:name="List Table 5 Dark Accent 2" w:uiPriority="50"/>
+    <w:lsdException w:name="List Table 6 Colorful Accent 2" w:uiPriority="51"/>
+    <w:lsdException w:name="List Table 7 Colorful Accent 2" w:uiPriority="52"/>
+    <w:lsdException w:name="List Table 1 Light Accent 3" w:uiPriority="46"/>
+    <w:lsdException w:name="List Table 2 Accent 3" w:uiPriority="47"/>
+    <w:lsdException w:name="List Table 3 Accent 3" w:uiPriority="48"/>
+    <w:lsdException w:name="List Table 4 Accent 3" w:uiPriority="49"/>
+    <w:lsdException w:name="List Table 5 Dark Accent 3" w:uiPriority="50"/>
+    <w:lsdException w:name="List Table 6 Colorful Accent 3" w:uiPriority="51"/>
+    <w:lsdException w:name="List Table 7 Colorful Accent 3" w:uiPriority="52"/>
+    <w:lsdException w:name="List Table 1 Light Accent 4" w:uiPriority="46"/>
+    <w:lsdException w:name="List Table 2 Accent 4" w:uiPriority="47"/>
+    <w:lsdException w:name="List Table 3 Accent 4" w:uiPriority="48"/>
+    <w:lsdException w:name="List Table 4 Accent 4" w:uiPriority="49"/>
+    <w:lsdException w:name="List Table 5 Dark Accent 4" w:uiPriority="50"/>
+    <w:lsdException w:name="List Table 6 Colorful Accent 4" w:uiPriority="51"/>
+    <w:lsdException w:name="List Table 7 Colorful Accent 4" w:uiPriority="52"/>
+    <w:lsdException w:name="List Table 1 Light Accent 5" w:uiPriority="46"/>
+    <w:lsdException w:name="List Table 2 Accent 5" w:uiPriority="47"/>
+    <w:lsdException w:name="List Table 3 Accent 5" w:uiPriority="48"/>
+    <w:lsdException w:name="List Table 4 Accent 5" w:uiPriority="49"/>
+    <w:lsdException w:name="List Table 5 Dark Accent 5" w:uiPriority="50"/>
+    <w:lsdException w:name="List Table 6 Colorful Accent 5" w:uiPriority="51"/>
+    <w:lsdException w:name="List Table 7 Colorful Accent 5" w:uiPriority="52"/>
+    <w:lsdException w:name="List Table 1 Light Accent 6" w:uiPriority="46"/>
+    <w:lsdException w:name="List Table 2 Accent 6" w:uiPriority="47"/>
+    <w:lsdException w:name="List Table 3 Accent 6" w:uiPriority="48"/>
+    <w:lsdException w:name="List Table 4 Accent 6" w:uiPriority="49"/>
+    <w:lsdException w:name="List Table 5 Dark Accent 6" w:uiPriority="50"/>
+    <w:lsdException w:name="List Table 6 Colorful Accent 6" w:uiPriority="51"/>
+    <w:lsdException w:name="List Table 7 Colorful Accent 6" w:uiPriority="52"/>
+    <w:lsdException w:name="Mention" w:semiHidden="1" w:unhideWhenUsed="1"/>
+    <w:lsdException w:name="Smart Hyperlink" w:semiHidden="1" w:unhideWhenUsed="1"/>
+    <w:lsdException w:name="Hashtag" w:semiHidden="1" w:unhideWhenUsed="1"/>
   </w:latentStyles>
   <w:style w:type="paragraph" w:default="1" w:styleId="Normal">
     <w:name w:val="Normal"/>
@@ -10694,17 +10915,10 @@
     <w:tblPr>
       <w:tblStyleRowBandSize w:val="1"/>
       <w:tblStyleColBandSize w:val="1"/>
-      <w:tblInd w:w="0" w:type="dxa"/>
       <w:tblBorders>
         <w:top w:val="single" w:sz="8" w:space="0" w:color="000000" w:themeColor="text1"/>
         <w:bottom w:val="single" w:sz="8" w:space="0" w:color="000000" w:themeColor="text1"/>
       </w:tblBorders>
-      <w:tblCellMar>
-        <w:top w:w="0" w:type="dxa"/>
-        <w:left w:w="108" w:type="dxa"/>
-        <w:bottom w:w="0" w:type="dxa"/>
-        <w:right w:w="108" w:type="dxa"/>
-      </w:tblCellMar>
     </w:tblPr>
     <w:tblStylePr w:type="firstRow">
       <w:pPr>
@@ -11229,7 +11443,6 @@
       <w:jc w:val="center"/>
     </w:pPr>
     <w:tblPr>
-      <w:tblInd w:w="0" w:type="dxa"/>
       <w:tblBorders>
         <w:top w:val="single" w:sz="4" w:space="0" w:color="00A0B8" w:themeColor="accent1"/>
         <w:left w:val="single" w:sz="4" w:space="0" w:color="00A0B8" w:themeColor="accent1"/>
@@ -11238,12 +11451,6 @@
         <w:insideH w:val="single" w:sz="4" w:space="0" w:color="00A0B8" w:themeColor="accent1"/>
         <w:insideV w:val="single" w:sz="4" w:space="0" w:color="00A0B8" w:themeColor="accent1"/>
       </w:tblBorders>
-      <w:tblCellMar>
-        <w:top w:w="0" w:type="dxa"/>
-        <w:left w:w="108" w:type="dxa"/>
-        <w:bottom w:w="0" w:type="dxa"/>
-        <w:right w:w="108" w:type="dxa"/>
-      </w:tblCellMar>
     </w:tblPr>
     <w:tblStylePr w:type="firstRow">
       <w:rPr>
@@ -11279,7 +11486,6 @@
       <w:spacing w:before="0" w:after="0" w:line="240" w:lineRule="auto"/>
     </w:pPr>
     <w:tblPr>
-      <w:tblInd w:w="0" w:type="dxa"/>
       <w:tblBorders>
         <w:top w:val="single" w:sz="4" w:space="0" w:color="auto"/>
         <w:left w:val="single" w:sz="4" w:space="0" w:color="auto"/>
@@ -11288,12 +11494,6 @@
         <w:insideH w:val="single" w:sz="4" w:space="0" w:color="auto"/>
         <w:insideV w:val="single" w:sz="4" w:space="0" w:color="auto"/>
       </w:tblBorders>
-      <w:tblCellMar>
-        <w:top w:w="0" w:type="dxa"/>
-        <w:left w:w="108" w:type="dxa"/>
-        <w:bottom w:w="0" w:type="dxa"/>
-        <w:right w:w="108" w:type="dxa"/>
-      </w:tblCellMar>
     </w:tblPr>
   </w:style>
   <w:style w:type="paragraph" w:styleId="ListParagraph">
@@ -11346,7 +11546,6 @@
     <w:tblPr>
       <w:tblStyleRowBandSize w:val="1"/>
       <w:tblStyleColBandSize w:val="1"/>
-      <w:tblInd w:w="0" w:type="dxa"/>
       <w:tblBorders>
         <w:top w:val="single" w:sz="4" w:space="0" w:color="auto"/>
         <w:left w:val="single" w:sz="4" w:space="0" w:color="auto"/>
@@ -11355,12 +11554,6 @@
         <w:insideH w:val="single" w:sz="4" w:space="0" w:color="auto"/>
         <w:insideV w:val="single" w:sz="4" w:space="0" w:color="auto"/>
       </w:tblBorders>
-      <w:tblCellMar>
-        <w:top w:w="0" w:type="dxa"/>
-        <w:left w:w="108" w:type="dxa"/>
-        <w:bottom w:w="0" w:type="dxa"/>
-        <w:right w:w="108" w:type="dxa"/>
-      </w:tblCellMar>
     </w:tblPr>
     <w:tcPr>
       <w:vAlign w:val="bottom"/>
@@ -11502,19 +11695,12 @@
     <w:tblPr>
       <w:tblStyleRowBandSize w:val="1"/>
       <w:tblStyleColBandSize w:val="1"/>
-      <w:tblInd w:w="0" w:type="dxa"/>
       <w:tblBorders>
         <w:top w:val="single" w:sz="8" w:space="0" w:color="00ADDC" w:themeColor="accent4"/>
         <w:left w:val="single" w:sz="8" w:space="0" w:color="00ADDC" w:themeColor="accent4"/>
         <w:bottom w:val="single" w:sz="8" w:space="0" w:color="00ADDC" w:themeColor="accent4"/>
         <w:right w:val="single" w:sz="8" w:space="0" w:color="00ADDC" w:themeColor="accent4"/>
       </w:tblBorders>
-      <w:tblCellMar>
-        <w:top w:w="0" w:type="dxa"/>
-        <w:left w:w="108" w:type="dxa"/>
-        <w:bottom w:w="0" w:type="dxa"/>
-        <w:right w:w="108" w:type="dxa"/>
-      </w:tblCellMar>
     </w:tblPr>
     <w:tblStylePr w:type="firstRow">
       <w:pPr>
@@ -11594,19 +11780,12 @@
     <w:tblPr>
       <w:tblStyleRowBandSize w:val="1"/>
       <w:tblStyleColBandSize w:val="1"/>
-      <w:tblInd w:w="0" w:type="dxa"/>
       <w:tblBorders>
         <w:top w:val="single" w:sz="8" w:space="0" w:color="00A0B8" w:themeColor="accent1"/>
         <w:left w:val="single" w:sz="8" w:space="0" w:color="00A0B8" w:themeColor="accent1"/>
         <w:bottom w:val="single" w:sz="8" w:space="0" w:color="00A0B8" w:themeColor="accent1"/>
         <w:right w:val="single" w:sz="8" w:space="0" w:color="00A0B8" w:themeColor="accent1"/>
       </w:tblBorders>
-      <w:tblCellMar>
-        <w:top w:w="0" w:type="dxa"/>
-        <w:left w:w="108" w:type="dxa"/>
-        <w:bottom w:w="0" w:type="dxa"/>
-        <w:right w:w="108" w:type="dxa"/>
-      </w:tblCellMar>
     </w:tblPr>
     <w:tblStylePr w:type="firstRow">
       <w:pPr>
@@ -11718,14 +11897,11 @@
       <w:jc w:val="right"/>
     </w:pPr>
     <w:tblPr>
-      <w:tblInd w:w="0" w:type="dxa"/>
       <w:tblBorders>
         <w:insideH w:val="single" w:sz="4" w:space="0" w:color="D9D9D9" w:themeColor="background1" w:themeShade="D9"/>
       </w:tblBorders>
       <w:tblCellMar>
-        <w:top w:w="0" w:type="dxa"/>
         <w:left w:w="0" w:type="dxa"/>
-        <w:bottom w:w="0" w:type="dxa"/>
         <w:right w:w="0" w:type="dxa"/>
       </w:tblCellMar>
     </w:tblPr>
@@ -11805,23 +11981,7 @@
     <w:pPr>
       <w:spacing w:before="0" w:after="0" w:line="240" w:lineRule="auto"/>
     </w:pPr>
-    <w:tblPr>
-      <w:tblInd w:w="0" w:type="dxa"/>
-      <w:tblBorders>
-        <w:top w:val="single" w:sz="6" w:space="0" w:color="000000"/>
-        <w:left w:val="single" w:sz="6" w:space="0" w:color="000000"/>
-        <w:bottom w:val="single" w:sz="6" w:space="0" w:color="000000"/>
-        <w:right w:val="single" w:sz="6" w:space="0" w:color="000000"/>
-        <w:insideH w:val="single" w:sz="6" w:space="0" w:color="000000"/>
-        <w:insideV w:val="single" w:sz="6" w:space="0" w:color="000000"/>
-      </w:tblBorders>
-      <w:tblCellMar>
-        <w:top w:w="0" w:type="dxa"/>
-        <w:left w:w="108" w:type="dxa"/>
-        <w:bottom w:w="0" w:type="dxa"/>
-        <w:right w:w="108" w:type="dxa"/>
-      </w:tblCellMar>
-    </w:tblPr>
+    <w:tblPr/>
     <w:tcPr>
       <w:shd w:val="clear" w:color="auto" w:fill="FFFFFF" w:themeFill="background1"/>
     </w:tcPr>
@@ -11876,7 +12036,6 @@
       <w:color w:val="auto"/>
     </w:rPr>
     <w:tblPr>
-      <w:tblInd w:w="0" w:type="dxa"/>
       <w:tblBorders>
         <w:top w:val="single" w:sz="6" w:space="0" w:color="000000"/>
         <w:left w:val="single" w:sz="6" w:space="0" w:color="000000"/>
@@ -11885,1630 +12044,6 @@
         <w:insideH w:val="single" w:sz="6" w:space="0" w:color="000000"/>
         <w:insideV w:val="single" w:sz="6" w:space="0" w:color="000000"/>
       </w:tblBorders>
-      <w:tblCellMar>
-        <w:top w:w="0" w:type="dxa"/>
-        <w:left w:w="108" w:type="dxa"/>
-        <w:bottom w:w="0" w:type="dxa"/>
-        <w:right w:w="108" w:type="dxa"/>
-      </w:tblCellMar>
-    </w:tblPr>
-    <w:tcPr>
-      <w:shd w:val="clear" w:color="auto" w:fill="auto"/>
-    </w:tcPr>
-    <w:tblStylePr w:type="firstRow">
-      <w:rPr>
-        <w:b/>
-        <w:bCs/>
-        <w:color w:val="auto"/>
-      </w:rPr>
-      <w:tblPr/>
-      <w:tcPr>
-        <w:tcBorders>
-          <w:tl2br w:val="none" w:sz="0" w:space="0" w:color="auto"/>
-          <w:tr2bl w:val="none" w:sz="0" w:space="0" w:color="auto"/>
-        </w:tcBorders>
-        <w:shd w:val="solid" w:color="000000" w:fill="FFFFFF"/>
-      </w:tcPr>
-    </w:tblStylePr>
-  </w:style>
-  <w:style w:type="character" w:customStyle="1" w:styleId="ListParagraphChar">
-    <w:name w:val="List Paragraph Char"/>
-    <w:basedOn w:val="DefaultParagraphFont"/>
-    <w:link w:val="ListParagraph"/>
-    <w:uiPriority w:val="34"/>
-    <w:rsid w:val="00703352"/>
-    <w:rPr>
-      <w:rFonts w:ascii="Times New Roman" w:hAnsi="Times New Roman"/>
-      <w:sz w:val="24"/>
-    </w:rPr>
-  </w:style>
-  <w:style w:type="paragraph" w:customStyle="1" w:styleId="Bullet1Nonespace">
-    <w:name w:val="Bullet1_Nonespace"/>
-    <w:basedOn w:val="Normal"/>
-    <w:autoRedefine/>
-    <w:qFormat/>
-    <w:rsid w:val="00F1046C"/>
-    <w:pPr>
-      <w:spacing w:before="0" w:after="0" w:line="240" w:lineRule="auto"/>
-    </w:pPr>
-    <w:rPr>
-      <w:rFonts w:eastAsia="Times New Roman" w:cs="Times New Roman"/>
-      <w:bCs/>
-      <w:color w:val="auto"/>
-      <w:sz w:val="28"/>
-      <w:szCs w:val="28"/>
-      <w:lang w:eastAsia="en-US"/>
-    </w:rPr>
-  </w:style>
-  <w:style w:type="paragraph" w:customStyle="1" w:styleId="Tabletext">
-    <w:name w:val="Tabletext"/>
-    <w:basedOn w:val="Normal"/>
-    <w:rsid w:val="007F08C6"/>
-    <w:pPr>
-      <w:keepLines/>
-      <w:widowControl w:val="0"/>
-      <w:spacing w:before="0" w:after="0" w:line="240" w:lineRule="atLeast"/>
-    </w:pPr>
-    <w:rPr>
-      <w:rFonts w:ascii="Arial" w:eastAsia="Times New Roman" w:hAnsi="Arial" w:cs="Times New Roman"/>
-      <w:color w:val="auto"/>
-      <w:sz w:val="20"/>
-      <w:lang w:eastAsia="en-US"/>
-    </w:rPr>
-  </w:style>
-  <w:style w:type="paragraph" w:customStyle="1" w:styleId="tabletxt">
-    <w:name w:val="tabletxt"/>
-    <w:basedOn w:val="Normal"/>
-    <w:rsid w:val="007F08C6"/>
-    <w:pPr>
-      <w:autoSpaceDE w:val="0"/>
-      <w:autoSpaceDN w:val="0"/>
-      <w:adjustRightInd w:val="0"/>
-      <w:spacing w:before="20" w:after="20" w:line="240" w:lineRule="auto"/>
-      <w:jc w:val="both"/>
-    </w:pPr>
-    <w:rPr>
-      <w:rFonts w:eastAsia="Times New Roman" w:cs="Arial"/>
-      <w:color w:val="auto"/>
-      <w:sz w:val="20"/>
-      <w:lang w:eastAsia="en-US"/>
-    </w:rPr>
-  </w:style>
-</w:styles>
-</file>
-
-<file path=word/stylesWithEffects.xml><?xml version="1.0" encoding="utf-8"?>
-<w:styles xmlns:wpc="http://schemas.microsoft.com/office/word/2010/wordprocessingCanvas" xmlns:mc="http://schemas.openxmlformats.org/markup-compatibility/2006" xmlns:o="urn:schemas-microsoft-com:office:office" xmlns:r="http://schemas.openxmlformats.org/officeDocument/2006/relationships" xmlns:m="http://schemas.openxmlformats.org/officeDocument/2006/math" xmlns:v="urn:schemas-microsoft-com:vml" xmlns:wp14="http://schemas.microsoft.com/office/word/2010/wordprocessingDrawing" xmlns:wp="http://schemas.openxmlformats.org/drawingml/2006/wordprocessingDrawing" xmlns:w10="urn:schemas-microsoft-com:office:word" xmlns:w="http://schemas.openxmlformats.org/wordprocessingml/2006/main" xmlns:w14="http://schemas.microsoft.com/office/word/2010/wordml" xmlns:wpg="http://schemas.microsoft.com/office/word/2010/wordprocessingGroup" xmlns:wpi="http://schemas.microsoft.com/office/word/2010/wordprocessingInk" xmlns:wne="http://schemas.microsoft.com/office/word/2006/wordml" xmlns:wps="http://schemas.microsoft.com/office/word/2010/wordprocessingShape" mc:Ignorable="w14 wp14">
-  <w:docDefaults>
-    <w:rPrDefault>
-      <w:rPr>
-        <w:rFonts w:asciiTheme="minorHAnsi" w:eastAsiaTheme="minorHAnsi" w:hAnsiTheme="minorHAnsi" w:cstheme="minorBidi"/>
-        <w:color w:val="595959" w:themeColor="text1" w:themeTint="A6"/>
-        <w:lang w:val="en-US" w:eastAsia="ja-JP" w:bidi="ar-SA"/>
-      </w:rPr>
-    </w:rPrDefault>
-    <w:pPrDefault>
-      <w:pPr>
-        <w:spacing w:before="120" w:after="200" w:line="264" w:lineRule="auto"/>
-      </w:pPr>
-    </w:pPrDefault>
-  </w:docDefaults>
-  <w:latentStyles w:defLockedState="0" w:defUIPriority="99" w:defSemiHidden="1" w:defUnhideWhenUsed="1" w:defQFormat="0" w:count="267">
-    <w:lsdException w:name="Normal" w:semiHidden="0" w:uiPriority="0" w:unhideWhenUsed="0" w:qFormat="1"/>
-    <w:lsdException w:name="heading 1" w:semiHidden="0" w:uiPriority="0" w:unhideWhenUsed="0" w:qFormat="1"/>
-    <w:lsdException w:name="heading 2" w:uiPriority="0" w:qFormat="1"/>
-    <w:lsdException w:name="heading 3" w:uiPriority="0" w:qFormat="1"/>
-    <w:lsdException w:name="heading 4" w:uiPriority="13" w:qFormat="1"/>
-    <w:lsdException w:name="heading 5" w:uiPriority="13" w:qFormat="1"/>
-    <w:lsdException w:name="heading 6" w:uiPriority="13" w:qFormat="1"/>
-    <w:lsdException w:name="heading 7" w:uiPriority="9" w:qFormat="1"/>
-    <w:lsdException w:name="heading 8" w:uiPriority="9" w:qFormat="1"/>
-    <w:lsdException w:name="heading 9" w:uiPriority="9" w:qFormat="1"/>
-    <w:lsdException w:name="toc 1" w:uiPriority="39"/>
-    <w:lsdException w:name="toc 2" w:uiPriority="39"/>
-    <w:lsdException w:name="toc 3" w:uiPriority="39"/>
-    <w:lsdException w:name="toc 4" w:uiPriority="39"/>
-    <w:lsdException w:name="toc 5" w:uiPriority="39"/>
-    <w:lsdException w:name="toc 6" w:uiPriority="39"/>
-    <w:lsdException w:name="toc 7" w:uiPriority="39"/>
-    <w:lsdException w:name="toc 8" w:uiPriority="39"/>
-    <w:lsdException w:name="toc 9" w:uiPriority="39"/>
-    <w:lsdException w:name="caption" w:uiPriority="2" w:qFormat="1"/>
-    <w:lsdException w:name="List Bullet" w:uiPriority="1" w:qFormat="1"/>
-    <w:lsdException w:name="List Number" w:uiPriority="1" w:qFormat="1"/>
-    <w:lsdException w:name="Title" w:semiHidden="0" w:uiPriority="10" w:unhideWhenUsed="0" w:qFormat="1"/>
-    <w:lsdException w:name="Default Paragraph Font" w:uiPriority="1"/>
-    <w:lsdException w:name="Subtitle" w:semiHidden="0" w:uiPriority="11" w:unhideWhenUsed="0" w:qFormat="1"/>
-    <w:lsdException w:name="Strong" w:semiHidden="0" w:uiPriority="22" w:unhideWhenUsed="0" w:qFormat="1"/>
-    <w:lsdException w:name="Emphasis" w:semiHidden="0" w:uiPriority="20" w:unhideWhenUsed="0" w:qFormat="1"/>
-    <w:lsdException w:name="Table Grid" w:semiHidden="0" w:uiPriority="59" w:unhideWhenUsed="0"/>
-    <w:lsdException w:name="Placeholder Text" w:unhideWhenUsed="0"/>
-    <w:lsdException w:name="No Spacing" w:semiHidden="0" w:uiPriority="1" w:unhideWhenUsed="0" w:qFormat="1"/>
-    <w:lsdException w:name="Light Shading" w:semiHidden="0" w:uiPriority="60" w:unhideWhenUsed="0"/>
-    <w:lsdException w:name="Light List" w:semiHidden="0" w:uiPriority="61" w:unhideWhenUsed="0"/>
-    <w:lsdException w:name="Light Grid" w:semiHidden="0" w:uiPriority="62" w:unhideWhenUsed="0"/>
-    <w:lsdException w:name="Medium Shading 1" w:semiHidden="0" w:uiPriority="63" w:unhideWhenUsed="0"/>
-    <w:lsdException w:name="Medium Shading 2" w:semiHidden="0" w:uiPriority="64" w:unhideWhenUsed="0"/>
-    <w:lsdException w:name="Medium List 1" w:semiHidden="0" w:uiPriority="65" w:unhideWhenUsed="0"/>
-    <w:lsdException w:name="Medium List 2" w:semiHidden="0" w:uiPriority="66" w:unhideWhenUsed="0"/>
-    <w:lsdException w:name="Medium Grid 1" w:semiHidden="0" w:uiPriority="67" w:unhideWhenUsed="0"/>
-    <w:lsdException w:name="Medium Grid 2" w:semiHidden="0" w:uiPriority="68" w:unhideWhenUsed="0"/>
-    <w:lsdException w:name="Medium Grid 3" w:semiHidden="0" w:uiPriority="69" w:unhideWhenUsed="0"/>
-    <w:lsdException w:name="Dark List" w:semiHidden="0" w:uiPriority="70" w:unhideWhenUsed="0"/>
-    <w:lsdException w:name="Colorful Shading" w:semiHidden="0" w:uiPriority="71" w:unhideWhenUsed="0"/>
-    <w:lsdException w:name="Colorful List" w:semiHidden="0" w:uiPriority="72" w:unhideWhenUsed="0"/>
-    <w:lsdException w:name="Colorful Grid" w:semiHidden="0" w:uiPriority="73" w:unhideWhenUsed="0"/>
-    <w:lsdException w:name="Light Shading Accent 1" w:semiHidden="0" w:uiPriority="60" w:unhideWhenUsed="0"/>
-    <w:lsdException w:name="Light List Accent 1" w:semiHidden="0" w:uiPriority="61" w:unhideWhenUsed="0"/>
-    <w:lsdException w:name="Light Grid Accent 1" w:semiHidden="0" w:uiPriority="62" w:unhideWhenUsed="0"/>
-    <w:lsdException w:name="Medium Shading 1 Accent 1" w:semiHidden="0" w:uiPriority="63" w:unhideWhenUsed="0"/>
-    <w:lsdException w:name="Medium Shading 2 Accent 1" w:semiHidden="0" w:uiPriority="64" w:unhideWhenUsed="0"/>
-    <w:lsdException w:name="Medium List 1 Accent 1" w:semiHidden="0" w:uiPriority="65" w:unhideWhenUsed="0"/>
-    <w:lsdException w:name="Revision" w:unhideWhenUsed="0"/>
-    <w:lsdException w:name="List Paragraph" w:semiHidden="0" w:uiPriority="34" w:unhideWhenUsed="0" w:qFormat="1"/>
-    <w:lsdException w:name="Quote" w:semiHidden="0" w:uiPriority="1" w:unhideWhenUsed="0" w:qFormat="1"/>
-    <w:lsdException w:name="Intense Quote" w:semiHidden="0" w:uiPriority="30" w:unhideWhenUsed="0" w:qFormat="1"/>
-    <w:lsdException w:name="Medium List 2 Accent 1" w:semiHidden="0" w:uiPriority="66" w:unhideWhenUsed="0"/>
-    <w:lsdException w:name="Medium Grid 1 Accent 1" w:semiHidden="0" w:uiPriority="67" w:unhideWhenUsed="0"/>
-    <w:lsdException w:name="Medium Grid 2 Accent 1" w:semiHidden="0" w:uiPriority="68" w:unhideWhenUsed="0"/>
-    <w:lsdException w:name="Medium Grid 3 Accent 1" w:semiHidden="0" w:uiPriority="69" w:unhideWhenUsed="0"/>
-    <w:lsdException w:name="Dark List Accent 1" w:semiHidden="0" w:uiPriority="70" w:unhideWhenUsed="0"/>
-    <w:lsdException w:name="Colorful Shading Accent 1" w:semiHidden="0" w:uiPriority="71" w:unhideWhenUsed="0"/>
-    <w:lsdException w:name="Colorful List Accent 1" w:semiHidden="0" w:uiPriority="72" w:unhideWhenUsed="0"/>
-    <w:lsdException w:name="Colorful Grid Accent 1" w:semiHidden="0" w:uiPriority="73" w:unhideWhenUsed="0"/>
-    <w:lsdException w:name="Light Shading Accent 2" w:semiHidden="0" w:uiPriority="60" w:unhideWhenUsed="0"/>
-    <w:lsdException w:name="Light List Accent 2" w:semiHidden="0" w:uiPriority="61" w:unhideWhenUsed="0"/>
-    <w:lsdException w:name="Light Grid Accent 2" w:semiHidden="0" w:uiPriority="62" w:unhideWhenUsed="0"/>
-    <w:lsdException w:name="Medium Shading 1 Accent 2" w:semiHidden="0" w:uiPriority="63" w:unhideWhenUsed="0"/>
-    <w:lsdException w:name="Medium Shading 2 Accent 2" w:semiHidden="0" w:uiPriority="64" w:unhideWhenUsed="0"/>
-    <w:lsdException w:name="Medium List 1 Accent 2" w:semiHidden="0" w:uiPriority="65" w:unhideWhenUsed="0"/>
-    <w:lsdException w:name="Medium List 2 Accent 2" w:semiHidden="0" w:uiPriority="66" w:unhideWhenUsed="0"/>
-    <w:lsdException w:name="Medium Grid 1 Accent 2" w:semiHidden="0" w:uiPriority="67" w:unhideWhenUsed="0"/>
-    <w:lsdException w:name="Medium Grid 2 Accent 2" w:semiHidden="0" w:uiPriority="68" w:unhideWhenUsed="0"/>
-    <w:lsdException w:name="Medium Grid 3 Accent 2" w:semiHidden="0" w:uiPriority="69" w:unhideWhenUsed="0"/>
-    <w:lsdException w:name="Dark List Accent 2" w:semiHidden="0" w:uiPriority="70" w:unhideWhenUsed="0"/>
-    <w:lsdException w:name="Colorful Shading Accent 2" w:semiHidden="0" w:uiPriority="71" w:unhideWhenUsed="0"/>
-    <w:lsdException w:name="Colorful List Accent 2" w:semiHidden="0" w:uiPriority="72" w:unhideWhenUsed="0"/>
-    <w:lsdException w:name="Colorful Grid Accent 2" w:semiHidden="0" w:uiPriority="73" w:unhideWhenUsed="0"/>
-    <w:lsdException w:name="Light Shading Accent 3" w:semiHidden="0" w:uiPriority="60" w:unhideWhenUsed="0"/>
-    <w:lsdException w:name="Light List Accent 3" w:semiHidden="0" w:uiPriority="61" w:unhideWhenUsed="0"/>
-    <w:lsdException w:name="Light Grid Accent 3" w:semiHidden="0" w:uiPriority="62" w:unhideWhenUsed="0"/>
-    <w:lsdException w:name="Medium Shading 1 Accent 3" w:semiHidden="0" w:uiPriority="63" w:unhideWhenUsed="0"/>
-    <w:lsdException w:name="Medium Shading 2 Accent 3" w:semiHidden="0" w:uiPriority="64" w:unhideWhenUsed="0"/>
-    <w:lsdException w:name="Medium List 1 Accent 3" w:semiHidden="0" w:uiPriority="65" w:unhideWhenUsed="0"/>
-    <w:lsdException w:name="Medium List 2 Accent 3" w:semiHidden="0" w:uiPriority="66" w:unhideWhenUsed="0"/>
-    <w:lsdException w:name="Medium Grid 1 Accent 3" w:semiHidden="0" w:uiPriority="67" w:unhideWhenUsed="0"/>
-    <w:lsdException w:name="Medium Grid 2 Accent 3" w:semiHidden="0" w:uiPriority="68" w:unhideWhenUsed="0"/>
-    <w:lsdException w:name="Medium Grid 3 Accent 3" w:semiHidden="0" w:uiPriority="69" w:unhideWhenUsed="0"/>
-    <w:lsdException w:name="Dark List Accent 3" w:semiHidden="0" w:uiPriority="70" w:unhideWhenUsed="0"/>
-    <w:lsdException w:name="Colorful Shading Accent 3" w:semiHidden="0" w:uiPriority="71" w:unhideWhenUsed="0"/>
-    <w:lsdException w:name="Colorful List Accent 3" w:semiHidden="0" w:uiPriority="72" w:unhideWhenUsed="0"/>
-    <w:lsdException w:name="Colorful Grid Accent 3" w:semiHidden="0" w:uiPriority="73" w:unhideWhenUsed="0"/>
-    <w:lsdException w:name="Light Shading Accent 4" w:semiHidden="0" w:uiPriority="60" w:unhideWhenUsed="0"/>
-    <w:lsdException w:name="Light List Accent 4" w:semiHidden="0" w:uiPriority="61" w:unhideWhenUsed="0"/>
-    <w:lsdException w:name="Light Grid Accent 4" w:semiHidden="0" w:uiPriority="62" w:unhideWhenUsed="0"/>
-    <w:lsdException w:name="Medium Shading 1 Accent 4" w:semiHidden="0" w:uiPriority="63" w:unhideWhenUsed="0"/>
-    <w:lsdException w:name="Medium Shading 2 Accent 4" w:semiHidden="0" w:uiPriority="64" w:unhideWhenUsed="0"/>
-    <w:lsdException w:name="Medium List 1 Accent 4" w:semiHidden="0" w:uiPriority="65" w:unhideWhenUsed="0"/>
-    <w:lsdException w:name="Medium List 2 Accent 4" w:semiHidden="0" w:uiPriority="66" w:unhideWhenUsed="0"/>
-    <w:lsdException w:name="Medium Grid 1 Accent 4" w:semiHidden="0" w:uiPriority="67" w:unhideWhenUsed="0"/>
-    <w:lsdException w:name="Medium Grid 2 Accent 4" w:semiHidden="0" w:uiPriority="68" w:unhideWhenUsed="0"/>
-    <w:lsdException w:name="Medium Grid 3 Accent 4" w:semiHidden="0" w:uiPriority="69" w:unhideWhenUsed="0"/>
-    <w:lsdException w:name="Dark List Accent 4" w:semiHidden="0" w:uiPriority="70" w:unhideWhenUsed="0"/>
-    <w:lsdException w:name="Colorful Shading Accent 4" w:semiHidden="0" w:uiPriority="71" w:unhideWhenUsed="0"/>
-    <w:lsdException w:name="Colorful List Accent 4" w:semiHidden="0" w:uiPriority="72" w:unhideWhenUsed="0"/>
-    <w:lsdException w:name="Colorful Grid Accent 4" w:semiHidden="0" w:uiPriority="73" w:unhideWhenUsed="0"/>
-    <w:lsdException w:name="Light Shading Accent 5" w:semiHidden="0" w:uiPriority="60" w:unhideWhenUsed="0"/>
-    <w:lsdException w:name="Light List Accent 5" w:semiHidden="0" w:uiPriority="61" w:unhideWhenUsed="0"/>
-    <w:lsdException w:name="Light Grid Accent 5" w:semiHidden="0" w:uiPriority="62" w:unhideWhenUsed="0"/>
-    <w:lsdException w:name="Medium Shading 1 Accent 5" w:semiHidden="0" w:uiPriority="63" w:unhideWhenUsed="0"/>
-    <w:lsdException w:name="Medium Shading 2 Accent 5" w:semiHidden="0" w:uiPriority="64" w:unhideWhenUsed="0"/>
-    <w:lsdException w:name="Medium List 1 Accent 5" w:semiHidden="0" w:uiPriority="65" w:unhideWhenUsed="0"/>
-    <w:lsdException w:name="Medium List 2 Accent 5" w:semiHidden="0" w:uiPriority="66" w:unhideWhenUsed="0"/>
-    <w:lsdException w:name="Medium Grid 1 Accent 5" w:semiHidden="0" w:uiPriority="67" w:unhideWhenUsed="0"/>
-    <w:lsdException w:name="Medium Grid 2 Accent 5" w:semiHidden="0" w:uiPriority="68" w:unhideWhenUsed="0"/>
-    <w:lsdException w:name="Medium Grid 3 Accent 5" w:semiHidden="0" w:uiPriority="69" w:unhideWhenUsed="0"/>
-    <w:lsdException w:name="Dark List Accent 5" w:semiHidden="0" w:uiPriority="70" w:unhideWhenUsed="0"/>
-    <w:lsdException w:name="Colorful Shading Accent 5" w:semiHidden="0" w:uiPriority="71" w:unhideWhenUsed="0"/>
-    <w:lsdException w:name="Colorful List Accent 5" w:semiHidden="0" w:uiPriority="72" w:unhideWhenUsed="0"/>
-    <w:lsdException w:name="Colorful Grid Accent 5" w:semiHidden="0" w:uiPriority="73" w:unhideWhenUsed="0"/>
-    <w:lsdException w:name="Light Shading Accent 6" w:semiHidden="0" w:uiPriority="60" w:unhideWhenUsed="0"/>
-    <w:lsdException w:name="Light List Accent 6" w:semiHidden="0" w:uiPriority="61" w:unhideWhenUsed="0"/>
-    <w:lsdException w:name="Light Grid Accent 6" w:semiHidden="0" w:uiPriority="62" w:unhideWhenUsed="0"/>
-    <w:lsdException w:name="Medium Shading 1 Accent 6" w:semiHidden="0" w:uiPriority="63" w:unhideWhenUsed="0"/>
-    <w:lsdException w:name="Medium Shading 2 Accent 6" w:semiHidden="0" w:uiPriority="64" w:unhideWhenUsed="0"/>
-    <w:lsdException w:name="Medium List 1 Accent 6" w:semiHidden="0" w:uiPriority="65" w:unhideWhenUsed="0"/>
-    <w:lsdException w:name="Medium List 2 Accent 6" w:semiHidden="0" w:uiPriority="66" w:unhideWhenUsed="0"/>
-    <w:lsdException w:name="Medium Grid 1 Accent 6" w:semiHidden="0" w:uiPriority="67" w:unhideWhenUsed="0"/>
-    <w:lsdException w:name="Medium Grid 2 Accent 6" w:semiHidden="0" w:uiPriority="68" w:unhideWhenUsed="0"/>
-    <w:lsdException w:name="Medium Grid 3 Accent 6" w:semiHidden="0" w:uiPriority="69" w:unhideWhenUsed="0"/>
-    <w:lsdException w:name="Dark List Accent 6" w:semiHidden="0" w:uiPriority="70" w:unhideWhenUsed="0"/>
-    <w:lsdException w:name="Colorful Shading Accent 6" w:semiHidden="0" w:uiPriority="71" w:unhideWhenUsed="0"/>
-    <w:lsdException w:name="Colorful List Accent 6" w:semiHidden="0" w:uiPriority="72" w:unhideWhenUsed="0"/>
-    <w:lsdException w:name="Colorful Grid Accent 6" w:semiHidden="0" w:uiPriority="73" w:unhideWhenUsed="0"/>
-    <w:lsdException w:name="Subtle Emphasis" w:semiHidden="0" w:uiPriority="19" w:unhideWhenUsed="0" w:qFormat="1"/>
-    <w:lsdException w:name="Intense Emphasis" w:semiHidden="0" w:uiPriority="21" w:unhideWhenUsed="0" w:qFormat="1"/>
-    <w:lsdException w:name="Subtle Reference" w:semiHidden="0" w:uiPriority="31" w:unhideWhenUsed="0" w:qFormat="1"/>
-    <w:lsdException w:name="Intense Reference" w:semiHidden="0" w:uiPriority="32" w:unhideWhenUsed="0" w:qFormat="1"/>
-    <w:lsdException w:name="Book Title" w:semiHidden="0" w:uiPriority="33" w:unhideWhenUsed="0" w:qFormat="1"/>
-    <w:lsdException w:name="Bibliography" w:uiPriority="39"/>
-    <w:lsdException w:name="TOC Heading" w:uiPriority="39" w:qFormat="1"/>
-  </w:latentStyles>
-  <w:style w:type="paragraph" w:default="1" w:styleId="Normal">
-    <w:name w:val="Normal"/>
-    <w:qFormat/>
-    <w:rsid w:val="00F42BE9"/>
-    <w:rPr>
-      <w:rFonts w:ascii="Times New Roman" w:hAnsi="Times New Roman"/>
-      <w:sz w:val="24"/>
-    </w:rPr>
-  </w:style>
-  <w:style w:type="paragraph" w:styleId="Heading1">
-    <w:name w:val="heading 1"/>
-    <w:basedOn w:val="Normal"/>
-    <w:next w:val="Normal"/>
-    <w:link w:val="Heading1Char"/>
-    <w:uiPriority w:val="1"/>
-    <w:qFormat/>
-    <w:rsid w:val="00F25C85"/>
-    <w:pPr>
-      <w:keepNext/>
-      <w:keepLines/>
-      <w:spacing w:before="600" w:after="60"/>
-      <w:outlineLvl w:val="0"/>
-    </w:pPr>
-    <w:rPr>
-      <w:rFonts w:asciiTheme="majorHAnsi" w:eastAsiaTheme="majorEastAsia" w:hAnsiTheme="majorHAnsi" w:cstheme="majorBidi"/>
-      <w:caps/>
-      <w:color w:val="00A0B8" w:themeColor="accent1"/>
-      <w:sz w:val="30"/>
-    </w:rPr>
-  </w:style>
-  <w:style w:type="paragraph" w:styleId="Heading2">
-    <w:name w:val="heading 2"/>
-    <w:basedOn w:val="Normal"/>
-    <w:next w:val="Normal"/>
-    <w:link w:val="Heading2Char"/>
-    <w:uiPriority w:val="1"/>
-    <w:unhideWhenUsed/>
-    <w:qFormat/>
-    <w:rsid w:val="00D567EE"/>
-    <w:pPr>
-      <w:keepNext/>
-      <w:keepLines/>
-      <w:spacing w:before="240" w:after="0"/>
-      <w:outlineLvl w:val="1"/>
-    </w:pPr>
-    <w:rPr>
-      <w:rFonts w:asciiTheme="majorHAnsi" w:eastAsiaTheme="majorEastAsia" w:hAnsiTheme="majorHAnsi" w:cstheme="majorBidi"/>
-      <w:caps/>
-      <w:color w:val="00A0B8" w:themeColor="accent1"/>
-      <w:sz w:val="28"/>
-    </w:rPr>
-  </w:style>
-  <w:style w:type="paragraph" w:styleId="Heading3">
-    <w:name w:val="heading 3"/>
-    <w:basedOn w:val="Normal"/>
-    <w:next w:val="Normal"/>
-    <w:link w:val="Heading3Char"/>
-    <w:uiPriority w:val="1"/>
-    <w:unhideWhenUsed/>
-    <w:qFormat/>
-    <w:rsid w:val="00D567EE"/>
-    <w:pPr>
-      <w:keepNext/>
-      <w:keepLines/>
-      <w:spacing w:before="200" w:after="0"/>
-      <w:outlineLvl w:val="2"/>
-    </w:pPr>
-    <w:rPr>
-      <w:rFonts w:asciiTheme="majorHAnsi" w:eastAsiaTheme="majorEastAsia" w:hAnsiTheme="majorHAnsi" w:cstheme="majorBidi"/>
-      <w:color w:val="00A0B8" w:themeColor="accent1"/>
-      <w:sz w:val="26"/>
-    </w:rPr>
-  </w:style>
-  <w:style w:type="paragraph" w:styleId="Heading4">
-    <w:name w:val="heading 4"/>
-    <w:basedOn w:val="Normal"/>
-    <w:next w:val="Normal"/>
-    <w:link w:val="Heading4Char"/>
-    <w:uiPriority w:val="9"/>
-    <w:unhideWhenUsed/>
-    <w:qFormat/>
-    <w:rsid w:val="00D567EE"/>
-    <w:pPr>
-      <w:keepNext/>
-      <w:keepLines/>
-      <w:spacing w:before="200" w:after="0"/>
-      <w:outlineLvl w:val="3"/>
-    </w:pPr>
-    <w:rPr>
-      <w:rFonts w:asciiTheme="majorHAnsi" w:eastAsiaTheme="majorEastAsia" w:hAnsiTheme="majorHAnsi" w:cstheme="majorBidi"/>
-      <w:i/>
-      <w:iCs/>
-      <w:color w:val="00A0B8" w:themeColor="accent1"/>
-    </w:rPr>
-  </w:style>
-  <w:style w:type="paragraph" w:styleId="Heading5">
-    <w:name w:val="heading 5"/>
-    <w:basedOn w:val="Normal"/>
-    <w:next w:val="Normal"/>
-    <w:link w:val="Heading5Char"/>
-    <w:uiPriority w:val="9"/>
-    <w:semiHidden/>
-    <w:unhideWhenUsed/>
-    <w:qFormat/>
-    <w:pPr>
-      <w:keepNext/>
-      <w:keepLines/>
-      <w:spacing w:before="200" w:after="0"/>
-      <w:outlineLvl w:val="4"/>
-    </w:pPr>
-    <w:rPr>
-      <w:rFonts w:asciiTheme="majorHAnsi" w:eastAsiaTheme="majorEastAsia" w:hAnsiTheme="majorHAnsi" w:cstheme="majorBidi"/>
-      <w:color w:val="00505C" w:themeColor="accent1" w:themeShade="80"/>
-    </w:rPr>
-  </w:style>
-  <w:style w:type="paragraph" w:styleId="Heading6">
-    <w:name w:val="heading 6"/>
-    <w:basedOn w:val="Normal"/>
-    <w:next w:val="Normal"/>
-    <w:link w:val="Heading6Char"/>
-    <w:uiPriority w:val="9"/>
-    <w:semiHidden/>
-    <w:unhideWhenUsed/>
-    <w:qFormat/>
-    <w:pPr>
-      <w:keepNext/>
-      <w:keepLines/>
-      <w:spacing w:before="200" w:after="0"/>
-      <w:outlineLvl w:val="5"/>
-    </w:pPr>
-    <w:rPr>
-      <w:rFonts w:asciiTheme="majorHAnsi" w:eastAsiaTheme="majorEastAsia" w:hAnsiTheme="majorHAnsi" w:cstheme="majorBidi"/>
-      <w:i/>
-      <w:iCs/>
-      <w:color w:val="004F5B" w:themeColor="accent1" w:themeShade="7F"/>
-    </w:rPr>
-  </w:style>
-  <w:style w:type="character" w:default="1" w:styleId="DefaultParagraphFont">
-    <w:name w:val="Default Paragraph Font"/>
-    <w:uiPriority w:val="1"/>
-    <w:semiHidden/>
-    <w:unhideWhenUsed/>
-  </w:style>
-  <w:style w:type="table" w:default="1" w:styleId="TableNormal">
-    <w:name w:val="Normal Table"/>
-    <w:uiPriority w:val="99"/>
-    <w:semiHidden/>
-    <w:unhideWhenUsed/>
-    <w:tblPr>
-      <w:tblInd w:w="0" w:type="dxa"/>
-      <w:tblCellMar>
-        <w:top w:w="0" w:type="dxa"/>
-        <w:left w:w="108" w:type="dxa"/>
-        <w:bottom w:w="0" w:type="dxa"/>
-        <w:right w:w="108" w:type="dxa"/>
-      </w:tblCellMar>
-    </w:tblPr>
-  </w:style>
-  <w:style w:type="numbering" w:default="1" w:styleId="NoList">
-    <w:name w:val="No List"/>
-    <w:uiPriority w:val="99"/>
-    <w:semiHidden/>
-    <w:unhideWhenUsed/>
-  </w:style>
-  <w:style w:type="table" w:styleId="LightShading">
-    <w:name w:val="Light Shading"/>
-    <w:basedOn w:val="TableNormal"/>
-    <w:uiPriority w:val="60"/>
-    <w:pPr>
-      <w:spacing w:before="40" w:after="40" w:line="240" w:lineRule="auto"/>
-    </w:pPr>
-    <w:rPr>
-      <w:rFonts w:asciiTheme="majorHAnsi" w:eastAsiaTheme="majorEastAsia" w:hAnsiTheme="majorHAnsi" w:cstheme="majorBidi"/>
-      <w:color w:val="000000" w:themeColor="text1"/>
-    </w:rPr>
-    <w:tblPr>
-      <w:tblStyleRowBandSize w:val="1"/>
-      <w:tblStyleColBandSize w:val="1"/>
-      <w:tblInd w:w="0" w:type="dxa"/>
-      <w:tblBorders>
-        <w:top w:val="single" w:sz="8" w:space="0" w:color="000000" w:themeColor="text1"/>
-        <w:bottom w:val="single" w:sz="8" w:space="0" w:color="000000" w:themeColor="text1"/>
-      </w:tblBorders>
-      <w:tblCellMar>
-        <w:top w:w="0" w:type="dxa"/>
-        <w:left w:w="108" w:type="dxa"/>
-        <w:bottom w:w="0" w:type="dxa"/>
-        <w:right w:w="108" w:type="dxa"/>
-      </w:tblCellMar>
-    </w:tblPr>
-    <w:tblStylePr w:type="firstRow">
-      <w:pPr>
-        <w:spacing w:before="0" w:after="0" w:line="240" w:lineRule="auto"/>
-      </w:pPr>
-      <w:rPr>
-        <w:b w:val="0"/>
-        <w:bCs/>
-        <w:caps/>
-        <w:smallCaps w:val="0"/>
-        <w:color w:val="000000" w:themeColor="text1"/>
-        <w:spacing w:val="20"/>
-      </w:rPr>
-      <w:tblPr/>
-      <w:tcPr>
-        <w:tcBorders>
-          <w:top w:val="single" w:sz="8" w:space="0" w:color="000000" w:themeColor="text1"/>
-          <w:left w:val="nil"/>
-          <w:bottom w:val="single" w:sz="8" w:space="0" w:color="000000" w:themeColor="text1"/>
-          <w:right w:val="nil"/>
-          <w:insideH w:val="nil"/>
-          <w:insideV w:val="nil"/>
-        </w:tcBorders>
-        <w:vAlign w:val="bottom"/>
-      </w:tcPr>
-    </w:tblStylePr>
-    <w:tblStylePr w:type="lastRow">
-      <w:pPr>
-        <w:spacing w:before="0" w:after="0" w:line="240" w:lineRule="auto"/>
-      </w:pPr>
-      <w:rPr>
-        <w:b/>
-        <w:bCs/>
-      </w:rPr>
-      <w:tblPr/>
-      <w:tcPr>
-        <w:tcBorders>
-          <w:top w:val="single" w:sz="8" w:space="0" w:color="000000" w:themeColor="text1"/>
-          <w:left w:val="nil"/>
-          <w:bottom w:val="single" w:sz="8" w:space="0" w:color="000000" w:themeColor="text1"/>
-          <w:right w:val="nil"/>
-          <w:insideH w:val="nil"/>
-          <w:insideV w:val="nil"/>
-        </w:tcBorders>
-      </w:tcPr>
-    </w:tblStylePr>
-    <w:tblStylePr w:type="firstCol">
-      <w:rPr>
-        <w:b/>
-        <w:bCs/>
-      </w:rPr>
-    </w:tblStylePr>
-    <w:tblStylePr w:type="lastCol">
-      <w:rPr>
-        <w:b/>
-        <w:bCs/>
-      </w:rPr>
-    </w:tblStylePr>
-    <w:tblStylePr w:type="band1Vert">
-      <w:tblPr/>
-      <w:tcPr>
-        <w:tcBorders>
-          <w:left w:val="nil"/>
-          <w:right w:val="nil"/>
-          <w:insideH w:val="nil"/>
-          <w:insideV w:val="nil"/>
-        </w:tcBorders>
-        <w:shd w:val="clear" w:color="auto" w:fill="C0C0C0" w:themeFill="text1" w:themeFillTint="3F"/>
-      </w:tcPr>
-    </w:tblStylePr>
-    <w:tblStylePr w:type="band1Horz">
-      <w:tblPr/>
-      <w:tcPr>
-        <w:tcBorders>
-          <w:left w:val="nil"/>
-          <w:right w:val="nil"/>
-          <w:insideH w:val="nil"/>
-          <w:insideV w:val="nil"/>
-        </w:tcBorders>
-        <w:shd w:val="clear" w:color="auto" w:fill="C0C0C0" w:themeFill="text1" w:themeFillTint="3F"/>
-      </w:tcPr>
-    </w:tblStylePr>
-  </w:style>
-  <w:style w:type="paragraph" w:customStyle="1" w:styleId="ContactInfo">
-    <w:name w:val="Contact Info"/>
-    <w:basedOn w:val="Normal"/>
-    <w:uiPriority w:val="99"/>
-    <w:qFormat/>
-    <w:pPr>
-      <w:spacing w:before="0" w:after="0"/>
-      <w:jc w:val="center"/>
-    </w:pPr>
-  </w:style>
-  <w:style w:type="character" w:customStyle="1" w:styleId="Heading1Char">
-    <w:name w:val="Heading 1 Char"/>
-    <w:basedOn w:val="DefaultParagraphFont"/>
-    <w:link w:val="Heading1"/>
-    <w:uiPriority w:val="1"/>
-    <w:rsid w:val="00F25C85"/>
-    <w:rPr>
-      <w:rFonts w:asciiTheme="majorHAnsi" w:eastAsiaTheme="majorEastAsia" w:hAnsiTheme="majorHAnsi" w:cstheme="majorBidi"/>
-      <w:caps/>
-      <w:color w:val="00A0B8" w:themeColor="accent1"/>
-      <w:sz w:val="30"/>
-    </w:rPr>
-  </w:style>
-  <w:style w:type="character" w:customStyle="1" w:styleId="Heading2Char">
-    <w:name w:val="Heading 2 Char"/>
-    <w:basedOn w:val="DefaultParagraphFont"/>
-    <w:link w:val="Heading2"/>
-    <w:uiPriority w:val="1"/>
-    <w:rsid w:val="00D567EE"/>
-    <w:rPr>
-      <w:rFonts w:asciiTheme="majorHAnsi" w:eastAsiaTheme="majorEastAsia" w:hAnsiTheme="majorHAnsi" w:cstheme="majorBidi"/>
-      <w:caps/>
-      <w:color w:val="00A0B8" w:themeColor="accent1"/>
-      <w:sz w:val="28"/>
-    </w:rPr>
-  </w:style>
-  <w:style w:type="character" w:customStyle="1" w:styleId="Heading3Char">
-    <w:name w:val="Heading 3 Char"/>
-    <w:basedOn w:val="DefaultParagraphFont"/>
-    <w:link w:val="Heading3"/>
-    <w:uiPriority w:val="1"/>
-    <w:rsid w:val="00D567EE"/>
-    <w:rPr>
-      <w:rFonts w:asciiTheme="majorHAnsi" w:eastAsiaTheme="majorEastAsia" w:hAnsiTheme="majorHAnsi" w:cstheme="majorBidi"/>
-      <w:color w:val="00A0B8" w:themeColor="accent1"/>
-      <w:sz w:val="26"/>
-    </w:rPr>
-  </w:style>
-  <w:style w:type="character" w:customStyle="1" w:styleId="Heading4Char">
-    <w:name w:val="Heading 4 Char"/>
-    <w:basedOn w:val="DefaultParagraphFont"/>
-    <w:link w:val="Heading4"/>
-    <w:uiPriority w:val="9"/>
-    <w:rsid w:val="00D567EE"/>
-    <w:rPr>
-      <w:rFonts w:asciiTheme="majorHAnsi" w:eastAsiaTheme="majorEastAsia" w:hAnsiTheme="majorHAnsi" w:cstheme="majorBidi"/>
-      <w:i/>
-      <w:iCs/>
-      <w:color w:val="00A0B8" w:themeColor="accent1"/>
-      <w:sz w:val="24"/>
-    </w:rPr>
-  </w:style>
-  <w:style w:type="character" w:customStyle="1" w:styleId="Heading5Char">
-    <w:name w:val="Heading 5 Char"/>
-    <w:basedOn w:val="DefaultParagraphFont"/>
-    <w:link w:val="Heading5"/>
-    <w:uiPriority w:val="9"/>
-    <w:semiHidden/>
-    <w:rPr>
-      <w:rFonts w:asciiTheme="majorHAnsi" w:eastAsiaTheme="majorEastAsia" w:hAnsiTheme="majorHAnsi" w:cstheme="majorBidi"/>
-      <w:color w:val="00505C" w:themeColor="accent1" w:themeShade="80"/>
-    </w:rPr>
-  </w:style>
-  <w:style w:type="character" w:customStyle="1" w:styleId="Heading6Char">
-    <w:name w:val="Heading 6 Char"/>
-    <w:basedOn w:val="DefaultParagraphFont"/>
-    <w:link w:val="Heading6"/>
-    <w:uiPriority w:val="9"/>
-    <w:semiHidden/>
-    <w:rPr>
-      <w:rFonts w:asciiTheme="majorHAnsi" w:eastAsiaTheme="majorEastAsia" w:hAnsiTheme="majorHAnsi" w:cstheme="majorBidi"/>
-      <w:i/>
-      <w:iCs/>
-      <w:color w:val="004F5B" w:themeColor="accent1" w:themeShade="7F"/>
-    </w:rPr>
-  </w:style>
-  <w:style w:type="paragraph" w:styleId="Caption">
-    <w:name w:val="caption"/>
-    <w:basedOn w:val="Normal"/>
-    <w:next w:val="Normal"/>
-    <w:uiPriority w:val="10"/>
-    <w:unhideWhenUsed/>
-    <w:qFormat/>
-    <w:pPr>
-      <w:spacing w:before="200" w:after="120" w:line="240" w:lineRule="auto"/>
-    </w:pPr>
-    <w:rPr>
-      <w:i/>
-      <w:iCs/>
-    </w:rPr>
-  </w:style>
-  <w:style w:type="paragraph" w:styleId="ListBullet">
-    <w:name w:val="List Bullet"/>
-    <w:basedOn w:val="Normal"/>
-    <w:uiPriority w:val="1"/>
-    <w:unhideWhenUsed/>
-    <w:qFormat/>
-    <w:pPr>
-      <w:numPr>
-        <w:numId w:val="1"/>
-      </w:numPr>
-    </w:pPr>
-  </w:style>
-  <w:style w:type="paragraph" w:styleId="ListNumber">
-    <w:name w:val="List Number"/>
-    <w:basedOn w:val="Normal"/>
-    <w:uiPriority w:val="1"/>
-    <w:unhideWhenUsed/>
-    <w:qFormat/>
-    <w:pPr>
-      <w:numPr>
-        <w:numId w:val="2"/>
-      </w:numPr>
-      <w:contextualSpacing/>
-    </w:pPr>
-  </w:style>
-  <w:style w:type="paragraph" w:styleId="Title">
-    <w:name w:val="Title"/>
-    <w:basedOn w:val="Normal"/>
-    <w:next w:val="Normal"/>
-    <w:link w:val="TitleChar"/>
-    <w:uiPriority w:val="10"/>
-    <w:unhideWhenUsed/>
-    <w:qFormat/>
-    <w:pPr>
-      <w:spacing w:before="480" w:after="40" w:line="240" w:lineRule="auto"/>
-      <w:contextualSpacing/>
-      <w:jc w:val="center"/>
-    </w:pPr>
-    <w:rPr>
-      <w:rFonts w:asciiTheme="majorHAnsi" w:eastAsiaTheme="majorEastAsia" w:hAnsiTheme="majorHAnsi" w:cstheme="majorBidi"/>
-      <w:color w:val="007789" w:themeColor="accent1" w:themeShade="BF"/>
-      <w:kern w:val="28"/>
-      <w:sz w:val="60"/>
-    </w:rPr>
-  </w:style>
-  <w:style w:type="character" w:customStyle="1" w:styleId="TitleChar">
-    <w:name w:val="Title Char"/>
-    <w:basedOn w:val="DefaultParagraphFont"/>
-    <w:link w:val="Title"/>
-    <w:uiPriority w:val="10"/>
-    <w:rPr>
-      <w:rFonts w:asciiTheme="majorHAnsi" w:eastAsiaTheme="majorEastAsia" w:hAnsiTheme="majorHAnsi" w:cstheme="majorBidi"/>
-      <w:color w:val="007789" w:themeColor="accent1" w:themeShade="BF"/>
-      <w:kern w:val="28"/>
-      <w:sz w:val="60"/>
-    </w:rPr>
-  </w:style>
-  <w:style w:type="paragraph" w:styleId="Subtitle">
-    <w:name w:val="Subtitle"/>
-    <w:basedOn w:val="Normal"/>
-    <w:next w:val="Normal"/>
-    <w:link w:val="SubtitleChar"/>
-    <w:uiPriority w:val="11"/>
-    <w:unhideWhenUsed/>
-    <w:qFormat/>
-    <w:pPr>
-      <w:numPr>
-        <w:ilvl w:val="1"/>
-      </w:numPr>
-      <w:spacing w:before="0" w:after="480"/>
-      <w:jc w:val="center"/>
-    </w:pPr>
-    <w:rPr>
-      <w:rFonts w:asciiTheme="majorHAnsi" w:eastAsiaTheme="majorEastAsia" w:hAnsiTheme="majorHAnsi" w:cstheme="majorBidi"/>
-      <w:caps/>
-      <w:sz w:val="26"/>
-    </w:rPr>
-  </w:style>
-  <w:style w:type="character" w:customStyle="1" w:styleId="SubtitleChar">
-    <w:name w:val="Subtitle Char"/>
-    <w:basedOn w:val="DefaultParagraphFont"/>
-    <w:link w:val="Subtitle"/>
-    <w:uiPriority w:val="11"/>
-    <w:rPr>
-      <w:rFonts w:asciiTheme="majorHAnsi" w:eastAsiaTheme="majorEastAsia" w:hAnsiTheme="majorHAnsi" w:cstheme="majorBidi"/>
-      <w:caps/>
-      <w:sz w:val="26"/>
-    </w:rPr>
-  </w:style>
-  <w:style w:type="character" w:styleId="Emphasis">
-    <w:name w:val="Emphasis"/>
-    <w:basedOn w:val="DefaultParagraphFont"/>
-    <w:uiPriority w:val="20"/>
-    <w:unhideWhenUsed/>
-    <w:qFormat/>
-    <w:rPr>
-      <w:i w:val="0"/>
-      <w:iCs w:val="0"/>
-      <w:color w:val="007789" w:themeColor="accent1" w:themeShade="BF"/>
-    </w:rPr>
-  </w:style>
-  <w:style w:type="paragraph" w:styleId="NoSpacing">
-    <w:name w:val="No Spacing"/>
-    <w:link w:val="NoSpacingChar"/>
-    <w:uiPriority w:val="1"/>
-    <w:unhideWhenUsed/>
-    <w:qFormat/>
-    <w:pPr>
-      <w:spacing w:before="0" w:after="0" w:line="240" w:lineRule="auto"/>
-    </w:pPr>
-    <w:rPr>
-      <w:color w:val="auto"/>
-    </w:rPr>
-  </w:style>
-  <w:style w:type="character" w:customStyle="1" w:styleId="NoSpacingChar">
-    <w:name w:val="No Spacing Char"/>
-    <w:basedOn w:val="DefaultParagraphFont"/>
-    <w:link w:val="NoSpacing"/>
-    <w:uiPriority w:val="1"/>
-    <w:rPr>
-      <w:rFonts w:asciiTheme="minorHAnsi" w:eastAsiaTheme="minorEastAsia" w:hAnsiTheme="minorHAnsi" w:cstheme="minorBidi"/>
-      <w:color w:val="auto"/>
-    </w:rPr>
-  </w:style>
-  <w:style w:type="paragraph" w:styleId="Quote">
-    <w:name w:val="Quote"/>
-    <w:basedOn w:val="Normal"/>
-    <w:next w:val="Normal"/>
-    <w:link w:val="QuoteChar"/>
-    <w:uiPriority w:val="10"/>
-    <w:unhideWhenUsed/>
-    <w:qFormat/>
-    <w:pPr>
-      <w:spacing w:after="480"/>
-      <w:jc w:val="center"/>
-    </w:pPr>
-    <w:rPr>
-      <w:i/>
-      <w:iCs/>
-      <w:color w:val="00A0B8" w:themeColor="accent1"/>
-      <w:sz w:val="26"/>
-      <w14:textFill>
-        <w14:solidFill>
-          <w14:schemeClr w14:val="accent1">
-            <w14:alpha w14:val="30000"/>
-          </w14:schemeClr>
-        </w14:solidFill>
-      </w14:textFill>
-    </w:rPr>
-  </w:style>
-  <w:style w:type="character" w:customStyle="1" w:styleId="QuoteChar">
-    <w:name w:val="Quote Char"/>
-    <w:basedOn w:val="DefaultParagraphFont"/>
-    <w:link w:val="Quote"/>
-    <w:uiPriority w:val="10"/>
-    <w:rPr>
-      <w:i/>
-      <w:iCs/>
-      <w:color w:val="00A0B8" w:themeColor="accent1"/>
-      <w:sz w:val="26"/>
-      <w14:textFill>
-        <w14:solidFill>
-          <w14:schemeClr w14:val="accent1">
-            <w14:alpha w14:val="30000"/>
-          </w14:schemeClr>
-        </w14:solidFill>
-      </w14:textFill>
-    </w:rPr>
-  </w:style>
-  <w:style w:type="paragraph" w:styleId="TOCHeading">
-    <w:name w:val="TOC Heading"/>
-    <w:basedOn w:val="Heading1"/>
-    <w:next w:val="Normal"/>
-    <w:uiPriority w:val="39"/>
-    <w:unhideWhenUsed/>
-    <w:qFormat/>
-    <w:pPr>
-      <w:spacing w:before="0"/>
-      <w:outlineLvl w:val="9"/>
-    </w:pPr>
-  </w:style>
-  <w:style w:type="paragraph" w:styleId="Footer">
-    <w:name w:val="footer"/>
-    <w:basedOn w:val="Normal"/>
-    <w:link w:val="FooterChar"/>
-    <w:uiPriority w:val="99"/>
-    <w:unhideWhenUsed/>
-    <w:pPr>
-      <w:spacing w:before="0" w:after="0" w:line="240" w:lineRule="auto"/>
-      <w:jc w:val="right"/>
-    </w:pPr>
-    <w:rPr>
-      <w:caps/>
-      <w:sz w:val="16"/>
-    </w:rPr>
-  </w:style>
-  <w:style w:type="character" w:customStyle="1" w:styleId="FooterChar">
-    <w:name w:val="Footer Char"/>
-    <w:basedOn w:val="DefaultParagraphFont"/>
-    <w:link w:val="Footer"/>
-    <w:uiPriority w:val="99"/>
-    <w:rPr>
-      <w:caps/>
-      <w:sz w:val="16"/>
-    </w:rPr>
-  </w:style>
-  <w:style w:type="paragraph" w:styleId="TOC3">
-    <w:name w:val="toc 3"/>
-    <w:basedOn w:val="Normal"/>
-    <w:next w:val="Normal"/>
-    <w:autoRedefine/>
-    <w:uiPriority w:val="39"/>
-    <w:unhideWhenUsed/>
-    <w:pPr>
-      <w:spacing w:after="100"/>
-      <w:ind w:left="400"/>
-    </w:pPr>
-    <w:rPr>
-      <w:i/>
-      <w:iCs/>
-    </w:rPr>
-  </w:style>
-  <w:style w:type="character" w:styleId="Hyperlink">
-    <w:name w:val="Hyperlink"/>
-    <w:basedOn w:val="DefaultParagraphFont"/>
-    <w:uiPriority w:val="99"/>
-    <w:unhideWhenUsed/>
-    <w:rPr>
-      <w:color w:val="EB8803" w:themeColor="hyperlink"/>
-      <w:u w:val="single"/>
-    </w:rPr>
-  </w:style>
-  <w:style w:type="paragraph" w:styleId="TOC1">
-    <w:name w:val="toc 1"/>
-    <w:basedOn w:val="Normal"/>
-    <w:next w:val="Normal"/>
-    <w:autoRedefine/>
-    <w:uiPriority w:val="39"/>
-    <w:unhideWhenUsed/>
-    <w:rsid w:val="00563885"/>
-    <w:pPr>
-      <w:tabs>
-        <w:tab w:val="left" w:pos="660"/>
-        <w:tab w:val="right" w:leader="dot" w:pos="8630"/>
-      </w:tabs>
-      <w:spacing w:after="100"/>
-    </w:pPr>
-    <w:rPr>
-      <w:b/>
-      <w:noProof/>
-    </w:rPr>
-  </w:style>
-  <w:style w:type="paragraph" w:styleId="TOC2">
-    <w:name w:val="toc 2"/>
-    <w:basedOn w:val="Normal"/>
-    <w:next w:val="Normal"/>
-    <w:autoRedefine/>
-    <w:uiPriority w:val="39"/>
-    <w:unhideWhenUsed/>
-    <w:pPr>
-      <w:spacing w:after="100"/>
-      <w:ind w:left="200"/>
-    </w:pPr>
-  </w:style>
-  <w:style w:type="paragraph" w:styleId="BalloonText">
-    <w:name w:val="Balloon Text"/>
-    <w:basedOn w:val="Normal"/>
-    <w:link w:val="BalloonTextChar"/>
-    <w:uiPriority w:val="99"/>
-    <w:semiHidden/>
-    <w:unhideWhenUsed/>
-    <w:pPr>
-      <w:spacing w:after="0" w:line="240" w:lineRule="auto"/>
-    </w:pPr>
-    <w:rPr>
-      <w:rFonts w:ascii="Tahoma" w:hAnsi="Tahoma" w:cs="Tahoma"/>
-      <w:sz w:val="16"/>
-    </w:rPr>
-  </w:style>
-  <w:style w:type="character" w:customStyle="1" w:styleId="BalloonTextChar">
-    <w:name w:val="Balloon Text Char"/>
-    <w:basedOn w:val="DefaultParagraphFont"/>
-    <w:link w:val="BalloonText"/>
-    <w:uiPriority w:val="99"/>
-    <w:semiHidden/>
-    <w:rPr>
-      <w:rFonts w:ascii="Tahoma" w:hAnsi="Tahoma" w:cs="Tahoma"/>
-      <w:sz w:val="16"/>
-    </w:rPr>
-  </w:style>
-  <w:style w:type="paragraph" w:styleId="Bibliography">
-    <w:name w:val="Bibliography"/>
-    <w:basedOn w:val="Normal"/>
-    <w:next w:val="Normal"/>
-    <w:uiPriority w:val="39"/>
-    <w:unhideWhenUsed/>
-  </w:style>
-  <w:style w:type="paragraph" w:styleId="Header">
-    <w:name w:val="header"/>
-    <w:basedOn w:val="Normal"/>
-    <w:link w:val="HeaderChar"/>
-    <w:uiPriority w:val="99"/>
-    <w:unhideWhenUsed/>
-    <w:pPr>
-      <w:spacing w:before="0" w:after="0" w:line="240" w:lineRule="auto"/>
-    </w:pPr>
-  </w:style>
-  <w:style w:type="character" w:customStyle="1" w:styleId="HeaderChar">
-    <w:name w:val="Header Char"/>
-    <w:basedOn w:val="DefaultParagraphFont"/>
-    <w:link w:val="Header"/>
-    <w:uiPriority w:val="99"/>
-  </w:style>
-  <w:style w:type="paragraph" w:styleId="NormalIndent">
-    <w:name w:val="Normal Indent"/>
-    <w:basedOn w:val="Normal"/>
-    <w:uiPriority w:val="99"/>
-    <w:unhideWhenUsed/>
-    <w:pPr>
-      <w:ind w:left="720"/>
-    </w:pPr>
-  </w:style>
-  <w:style w:type="character" w:styleId="PlaceholderText">
-    <w:name w:val="Placeholder Text"/>
-    <w:basedOn w:val="DefaultParagraphFont"/>
-    <w:uiPriority w:val="99"/>
-    <w:semiHidden/>
-    <w:rPr>
-      <w:color w:val="808080"/>
-    </w:rPr>
-  </w:style>
-  <w:style w:type="table" w:customStyle="1" w:styleId="ReportTable">
-    <w:name w:val="Report Table"/>
-    <w:basedOn w:val="TableNormal"/>
-    <w:uiPriority w:val="99"/>
-    <w:pPr>
-      <w:spacing w:before="60" w:after="60" w:line="240" w:lineRule="auto"/>
-      <w:jc w:val="center"/>
-    </w:pPr>
-    <w:tblPr>
-      <w:tblInd w:w="0" w:type="dxa"/>
-      <w:tblBorders>
-        <w:top w:val="single" w:sz="4" w:space="0" w:color="00A0B8" w:themeColor="accent1"/>
-        <w:left w:val="single" w:sz="4" w:space="0" w:color="00A0B8" w:themeColor="accent1"/>
-        <w:bottom w:val="single" w:sz="4" w:space="0" w:color="00A0B8" w:themeColor="accent1"/>
-        <w:right w:val="single" w:sz="4" w:space="0" w:color="00A0B8" w:themeColor="accent1"/>
-        <w:insideH w:val="single" w:sz="4" w:space="0" w:color="00A0B8" w:themeColor="accent1"/>
-        <w:insideV w:val="single" w:sz="4" w:space="0" w:color="00A0B8" w:themeColor="accent1"/>
-      </w:tblBorders>
-      <w:tblCellMar>
-        <w:top w:w="0" w:type="dxa"/>
-        <w:left w:w="108" w:type="dxa"/>
-        <w:bottom w:w="0" w:type="dxa"/>
-        <w:right w:w="108" w:type="dxa"/>
-      </w:tblCellMar>
-    </w:tblPr>
-    <w:tblStylePr w:type="firstRow">
-      <w:rPr>
-        <w:b/>
-        <w:color w:val="000000" w:themeColor="text1"/>
-      </w:rPr>
-      <w:tblPr/>
-      <w:tcPr>
-        <w:tcBorders>
-          <w:top w:val="nil"/>
-          <w:left w:val="nil"/>
-          <w:bottom w:val="nil"/>
-          <w:right w:val="nil"/>
-          <w:insideH w:val="nil"/>
-          <w:insideV w:val="nil"/>
-          <w:tl2br w:val="nil"/>
-          <w:tr2bl w:val="nil"/>
-        </w:tcBorders>
-      </w:tcPr>
-    </w:tblStylePr>
-    <w:tblStylePr w:type="firstCol">
-      <w:pPr>
-        <w:wordWrap/>
-        <w:jc w:val="left"/>
-      </w:pPr>
-    </w:tblStylePr>
-  </w:style>
-  <w:style w:type="table" w:styleId="TableGrid">
-    <w:name w:val="Table Grid"/>
-    <w:basedOn w:val="TableNormal"/>
-    <w:uiPriority w:val="59"/>
-    <w:pPr>
-      <w:spacing w:before="0" w:after="0" w:line="240" w:lineRule="auto"/>
-    </w:pPr>
-    <w:tblPr>
-      <w:tblInd w:w="0" w:type="dxa"/>
-      <w:tblBorders>
-        <w:top w:val="single" w:sz="4" w:space="0" w:color="auto"/>
-        <w:left w:val="single" w:sz="4" w:space="0" w:color="auto"/>
-        <w:bottom w:val="single" w:sz="4" w:space="0" w:color="auto"/>
-        <w:right w:val="single" w:sz="4" w:space="0" w:color="auto"/>
-        <w:insideH w:val="single" w:sz="4" w:space="0" w:color="auto"/>
-        <w:insideV w:val="single" w:sz="4" w:space="0" w:color="auto"/>
-      </w:tblBorders>
-      <w:tblCellMar>
-        <w:top w:w="0" w:type="dxa"/>
-        <w:left w:w="108" w:type="dxa"/>
-        <w:bottom w:w="0" w:type="dxa"/>
-        <w:right w:w="108" w:type="dxa"/>
-      </w:tblCellMar>
-    </w:tblPr>
-  </w:style>
-  <w:style w:type="paragraph" w:styleId="ListParagraph">
-    <w:name w:val="List Paragraph"/>
-    <w:basedOn w:val="Normal"/>
-    <w:link w:val="ListParagraphChar"/>
-    <w:uiPriority w:val="34"/>
-    <w:qFormat/>
-    <w:rsid w:val="00554E70"/>
-    <w:pPr>
-      <w:ind w:left="720"/>
-      <w:contextualSpacing/>
-    </w:pPr>
-  </w:style>
-  <w:style w:type="paragraph" w:customStyle="1" w:styleId="Normal2">
-    <w:name w:val="Normal 2"/>
-    <w:basedOn w:val="Normal"/>
-    <w:link w:val="Normal2Char"/>
-    <w:rsid w:val="00D567EE"/>
-    <w:rPr>
-      <w:color w:val="auto"/>
-    </w:rPr>
-  </w:style>
-  <w:style w:type="character" w:customStyle="1" w:styleId="Normal2Char">
-    <w:name w:val="Normal 2 Char"/>
-    <w:basedOn w:val="DefaultParagraphFont"/>
-    <w:link w:val="Normal2"/>
-    <w:rsid w:val="00D567EE"/>
-    <w:rPr>
-      <w:rFonts w:ascii="Times New Roman" w:hAnsi="Times New Roman"/>
-      <w:color w:val="auto"/>
-      <w:sz w:val="24"/>
-    </w:rPr>
-  </w:style>
-  <w:style w:type="table" w:styleId="MediumShading2-Accent2">
-    <w:name w:val="Medium Shading 2 Accent 2"/>
-    <w:aliases w:val="POS_Table"/>
-    <w:basedOn w:val="TableNormal"/>
-    <w:uiPriority w:val="64"/>
-    <w:rsid w:val="00CD1C4A"/>
-    <w:pPr>
-      <w:spacing w:before="0" w:after="0" w:line="240" w:lineRule="auto"/>
-    </w:pPr>
-    <w:rPr>
-      <w:color w:val="FFFFFF" w:themeColor="background1"/>
-      <w:sz w:val="22"/>
-      <w:szCs w:val="22"/>
-      <w:lang w:eastAsia="en-US"/>
-    </w:rPr>
-    <w:tblPr>
-      <w:tblStyleRowBandSize w:val="1"/>
-      <w:tblStyleColBandSize w:val="1"/>
-      <w:tblInd w:w="0" w:type="dxa"/>
-      <w:tblBorders>
-        <w:top w:val="single" w:sz="4" w:space="0" w:color="auto"/>
-        <w:left w:val="single" w:sz="4" w:space="0" w:color="auto"/>
-        <w:bottom w:val="single" w:sz="4" w:space="0" w:color="auto"/>
-        <w:right w:val="single" w:sz="4" w:space="0" w:color="auto"/>
-        <w:insideH w:val="single" w:sz="4" w:space="0" w:color="auto"/>
-        <w:insideV w:val="single" w:sz="4" w:space="0" w:color="auto"/>
-      </w:tblBorders>
-      <w:tblCellMar>
-        <w:top w:w="0" w:type="dxa"/>
-        <w:left w:w="108" w:type="dxa"/>
-        <w:bottom w:w="0" w:type="dxa"/>
-        <w:right w:w="108" w:type="dxa"/>
-      </w:tblCellMar>
-    </w:tblPr>
-    <w:tcPr>
-      <w:vAlign w:val="bottom"/>
-    </w:tcPr>
-    <w:tblStylePr w:type="firstRow">
-      <w:pPr>
-        <w:spacing w:before="0" w:after="0" w:line="240" w:lineRule="auto"/>
-      </w:pPr>
-      <w:rPr>
-        <w:b/>
-        <w:bCs/>
-        <w:color w:val="FFFFFF" w:themeColor="background1"/>
-      </w:rPr>
-      <w:tblPr/>
-      <w:tcPr>
-        <w:tcBorders>
-          <w:top w:val="single" w:sz="18" w:space="0" w:color="auto"/>
-          <w:left w:val="nil"/>
-          <w:bottom w:val="single" w:sz="18" w:space="0" w:color="auto"/>
-          <w:right w:val="nil"/>
-          <w:insideH w:val="nil"/>
-          <w:insideV w:val="nil"/>
-        </w:tcBorders>
-        <w:shd w:val="clear" w:color="auto" w:fill="EA157A" w:themeFill="accent2"/>
-      </w:tcPr>
-    </w:tblStylePr>
-    <w:tblStylePr w:type="lastRow">
-      <w:pPr>
-        <w:spacing w:before="0" w:after="0" w:line="240" w:lineRule="auto"/>
-      </w:pPr>
-      <w:rPr>
-        <w:color w:val="auto"/>
-      </w:rPr>
-      <w:tblPr/>
-      <w:tcPr>
-        <w:tcBorders>
-          <w:top w:val="double" w:sz="6" w:space="0" w:color="auto"/>
-          <w:left w:val="nil"/>
-          <w:bottom w:val="single" w:sz="18" w:space="0" w:color="auto"/>
-          <w:right w:val="nil"/>
-          <w:insideH w:val="nil"/>
-          <w:insideV w:val="nil"/>
-        </w:tcBorders>
-        <w:shd w:val="clear" w:color="auto" w:fill="FFFFFF" w:themeFill="background1"/>
-      </w:tcPr>
-    </w:tblStylePr>
-    <w:tblStylePr w:type="firstCol">
-      <w:rPr>
-        <w:b/>
-        <w:bCs/>
-        <w:color w:val="FFFFFF" w:themeColor="background1"/>
-      </w:rPr>
-      <w:tblPr/>
-      <w:tcPr>
-        <w:tcBorders>
-          <w:top w:val="nil"/>
-          <w:left w:val="nil"/>
-          <w:bottom w:val="single" w:sz="18" w:space="0" w:color="auto"/>
-          <w:right w:val="nil"/>
-          <w:insideH w:val="nil"/>
-          <w:insideV w:val="nil"/>
-        </w:tcBorders>
-        <w:shd w:val="clear" w:color="auto" w:fill="EA157A" w:themeFill="accent2"/>
-      </w:tcPr>
-    </w:tblStylePr>
-    <w:tblStylePr w:type="lastCol">
-      <w:rPr>
-        <w:b/>
-        <w:bCs/>
-        <w:color w:val="FFFFFF" w:themeColor="background1"/>
-      </w:rPr>
-      <w:tblPr/>
-      <w:tcPr>
-        <w:tcBorders>
-          <w:left w:val="nil"/>
-          <w:right w:val="nil"/>
-          <w:insideH w:val="nil"/>
-          <w:insideV w:val="nil"/>
-        </w:tcBorders>
-        <w:shd w:val="clear" w:color="auto" w:fill="EA157A" w:themeFill="accent2"/>
-      </w:tcPr>
-    </w:tblStylePr>
-    <w:tblStylePr w:type="band1Vert">
-      <w:tblPr/>
-      <w:tcPr>
-        <w:tcBorders>
-          <w:left w:val="nil"/>
-          <w:right w:val="nil"/>
-          <w:insideH w:val="nil"/>
-          <w:insideV w:val="nil"/>
-        </w:tcBorders>
-        <w:shd w:val="clear" w:color="auto" w:fill="D8D8D8" w:themeFill="background1" w:themeFillShade="D8"/>
-      </w:tcPr>
-    </w:tblStylePr>
-    <w:tblStylePr w:type="band1Horz">
-      <w:tblPr/>
-      <w:tcPr>
-        <w:shd w:val="clear" w:color="auto" w:fill="D8D8D8" w:themeFill="background1" w:themeFillShade="D8"/>
-      </w:tcPr>
-    </w:tblStylePr>
-    <w:tblStylePr w:type="neCell">
-      <w:tblPr/>
-      <w:tcPr>
-        <w:tcBorders>
-          <w:top w:val="single" w:sz="18" w:space="0" w:color="auto"/>
-          <w:left w:val="nil"/>
-          <w:bottom w:val="single" w:sz="18" w:space="0" w:color="auto"/>
-          <w:right w:val="nil"/>
-          <w:insideH w:val="nil"/>
-          <w:insideV w:val="nil"/>
-        </w:tcBorders>
-      </w:tcPr>
-    </w:tblStylePr>
-    <w:tblStylePr w:type="nwCell">
-      <w:rPr>
-        <w:color w:val="FFFFFF" w:themeColor="background1"/>
-      </w:rPr>
-      <w:tblPr/>
-      <w:tcPr>
-        <w:tcBorders>
-          <w:top w:val="single" w:sz="18" w:space="0" w:color="auto"/>
-          <w:left w:val="nil"/>
-          <w:bottom w:val="single" w:sz="18" w:space="0" w:color="auto"/>
-          <w:right w:val="nil"/>
-          <w:insideH w:val="nil"/>
-          <w:insideV w:val="nil"/>
-        </w:tcBorders>
-      </w:tcPr>
-    </w:tblStylePr>
-  </w:style>
-  <w:style w:type="table" w:styleId="LightList-Accent4">
-    <w:name w:val="Light List Accent 4"/>
-    <w:basedOn w:val="TableNormal"/>
-    <w:uiPriority w:val="61"/>
-    <w:rsid w:val="00CD1C4A"/>
-    <w:pPr>
-      <w:spacing w:before="0" w:after="0" w:line="240" w:lineRule="auto"/>
-    </w:pPr>
-    <w:tblPr>
-      <w:tblStyleRowBandSize w:val="1"/>
-      <w:tblStyleColBandSize w:val="1"/>
-      <w:tblInd w:w="0" w:type="dxa"/>
-      <w:tblBorders>
-        <w:top w:val="single" w:sz="8" w:space="0" w:color="00ADDC" w:themeColor="accent4"/>
-        <w:left w:val="single" w:sz="8" w:space="0" w:color="00ADDC" w:themeColor="accent4"/>
-        <w:bottom w:val="single" w:sz="8" w:space="0" w:color="00ADDC" w:themeColor="accent4"/>
-        <w:right w:val="single" w:sz="8" w:space="0" w:color="00ADDC" w:themeColor="accent4"/>
-      </w:tblBorders>
-      <w:tblCellMar>
-        <w:top w:w="0" w:type="dxa"/>
-        <w:left w:w="108" w:type="dxa"/>
-        <w:bottom w:w="0" w:type="dxa"/>
-        <w:right w:w="108" w:type="dxa"/>
-      </w:tblCellMar>
-    </w:tblPr>
-    <w:tblStylePr w:type="firstRow">
-      <w:pPr>
-        <w:spacing w:before="0" w:after="0" w:line="240" w:lineRule="auto"/>
-      </w:pPr>
-      <w:rPr>
-        <w:b/>
-        <w:bCs/>
-        <w:color w:val="FFFFFF" w:themeColor="background1"/>
-      </w:rPr>
-      <w:tblPr/>
-      <w:tcPr>
-        <w:shd w:val="clear" w:color="auto" w:fill="00ADDC" w:themeFill="accent4"/>
-      </w:tcPr>
-    </w:tblStylePr>
-    <w:tblStylePr w:type="lastRow">
-      <w:pPr>
-        <w:spacing w:before="0" w:after="0" w:line="240" w:lineRule="auto"/>
-      </w:pPr>
-      <w:rPr>
-        <w:b/>
-        <w:bCs/>
-      </w:rPr>
-      <w:tblPr/>
-      <w:tcPr>
-        <w:tcBorders>
-          <w:top w:val="double" w:sz="6" w:space="0" w:color="00ADDC" w:themeColor="accent4"/>
-          <w:left w:val="single" w:sz="8" w:space="0" w:color="00ADDC" w:themeColor="accent4"/>
-          <w:bottom w:val="single" w:sz="8" w:space="0" w:color="00ADDC" w:themeColor="accent4"/>
-          <w:right w:val="single" w:sz="8" w:space="0" w:color="00ADDC" w:themeColor="accent4"/>
-        </w:tcBorders>
-      </w:tcPr>
-    </w:tblStylePr>
-    <w:tblStylePr w:type="firstCol">
-      <w:rPr>
-        <w:b/>
-        <w:bCs/>
-      </w:rPr>
-    </w:tblStylePr>
-    <w:tblStylePr w:type="lastCol">
-      <w:rPr>
-        <w:b/>
-        <w:bCs/>
-      </w:rPr>
-    </w:tblStylePr>
-    <w:tblStylePr w:type="band1Vert">
-      <w:tblPr/>
-      <w:tcPr>
-        <w:tcBorders>
-          <w:top w:val="single" w:sz="8" w:space="0" w:color="00ADDC" w:themeColor="accent4"/>
-          <w:left w:val="single" w:sz="8" w:space="0" w:color="00ADDC" w:themeColor="accent4"/>
-          <w:bottom w:val="single" w:sz="8" w:space="0" w:color="00ADDC" w:themeColor="accent4"/>
-          <w:right w:val="single" w:sz="8" w:space="0" w:color="00ADDC" w:themeColor="accent4"/>
-        </w:tcBorders>
-      </w:tcPr>
-    </w:tblStylePr>
-    <w:tblStylePr w:type="band1Horz">
-      <w:tblPr/>
-      <w:tcPr>
-        <w:tcBorders>
-          <w:top w:val="single" w:sz="8" w:space="0" w:color="00ADDC" w:themeColor="accent4"/>
-          <w:left w:val="single" w:sz="8" w:space="0" w:color="00ADDC" w:themeColor="accent4"/>
-          <w:bottom w:val="single" w:sz="8" w:space="0" w:color="00ADDC" w:themeColor="accent4"/>
-          <w:right w:val="single" w:sz="8" w:space="0" w:color="00ADDC" w:themeColor="accent4"/>
-        </w:tcBorders>
-      </w:tcPr>
-    </w:tblStylePr>
-  </w:style>
-  <w:style w:type="table" w:styleId="LightList-Accent1">
-    <w:name w:val="Light List Accent 1"/>
-    <w:basedOn w:val="TableNormal"/>
-    <w:uiPriority w:val="61"/>
-    <w:rsid w:val="007A1669"/>
-    <w:pPr>
-      <w:spacing w:before="0" w:after="0" w:line="240" w:lineRule="auto"/>
-    </w:pPr>
-    <w:tblPr>
-      <w:tblStyleRowBandSize w:val="1"/>
-      <w:tblStyleColBandSize w:val="1"/>
-      <w:tblInd w:w="0" w:type="dxa"/>
-      <w:tblBorders>
-        <w:top w:val="single" w:sz="8" w:space="0" w:color="00A0B8" w:themeColor="accent1"/>
-        <w:left w:val="single" w:sz="8" w:space="0" w:color="00A0B8" w:themeColor="accent1"/>
-        <w:bottom w:val="single" w:sz="8" w:space="0" w:color="00A0B8" w:themeColor="accent1"/>
-        <w:right w:val="single" w:sz="8" w:space="0" w:color="00A0B8" w:themeColor="accent1"/>
-      </w:tblBorders>
-      <w:tblCellMar>
-        <w:top w:w="0" w:type="dxa"/>
-        <w:left w:w="108" w:type="dxa"/>
-        <w:bottom w:w="0" w:type="dxa"/>
-        <w:right w:w="108" w:type="dxa"/>
-      </w:tblCellMar>
-    </w:tblPr>
-    <w:tblStylePr w:type="firstRow">
-      <w:pPr>
-        <w:spacing w:before="0" w:after="0" w:line="240" w:lineRule="auto"/>
-      </w:pPr>
-      <w:rPr>
-        <w:b/>
-        <w:bCs/>
-        <w:color w:val="FFFFFF" w:themeColor="background1"/>
-      </w:rPr>
-      <w:tblPr/>
-      <w:tcPr>
-        <w:shd w:val="clear" w:color="auto" w:fill="00A0B8" w:themeFill="accent1"/>
-      </w:tcPr>
-    </w:tblStylePr>
-    <w:tblStylePr w:type="lastRow">
-      <w:pPr>
-        <w:spacing w:before="0" w:after="0" w:line="240" w:lineRule="auto"/>
-      </w:pPr>
-      <w:rPr>
-        <w:b/>
-        <w:bCs/>
-      </w:rPr>
-      <w:tblPr/>
-      <w:tcPr>
-        <w:tcBorders>
-          <w:top w:val="double" w:sz="6" w:space="0" w:color="00A0B8" w:themeColor="accent1"/>
-          <w:left w:val="single" w:sz="8" w:space="0" w:color="00A0B8" w:themeColor="accent1"/>
-          <w:bottom w:val="single" w:sz="8" w:space="0" w:color="00A0B8" w:themeColor="accent1"/>
-          <w:right w:val="single" w:sz="8" w:space="0" w:color="00A0B8" w:themeColor="accent1"/>
-        </w:tcBorders>
-      </w:tcPr>
-    </w:tblStylePr>
-    <w:tblStylePr w:type="firstCol">
-      <w:rPr>
-        <w:b/>
-        <w:bCs/>
-      </w:rPr>
-    </w:tblStylePr>
-    <w:tblStylePr w:type="lastCol">
-      <w:rPr>
-        <w:b/>
-        <w:bCs/>
-      </w:rPr>
-    </w:tblStylePr>
-    <w:tblStylePr w:type="band1Vert">
-      <w:tblPr/>
-      <w:tcPr>
-        <w:tcBorders>
-          <w:top w:val="single" w:sz="8" w:space="0" w:color="00A0B8" w:themeColor="accent1"/>
-          <w:left w:val="single" w:sz="8" w:space="0" w:color="00A0B8" w:themeColor="accent1"/>
-          <w:bottom w:val="single" w:sz="8" w:space="0" w:color="00A0B8" w:themeColor="accent1"/>
-          <w:right w:val="single" w:sz="8" w:space="0" w:color="00A0B8" w:themeColor="accent1"/>
-        </w:tcBorders>
-      </w:tcPr>
-    </w:tblStylePr>
-    <w:tblStylePr w:type="band1Horz">
-      <w:tblPr/>
-      <w:tcPr>
-        <w:tcBorders>
-          <w:top w:val="single" w:sz="8" w:space="0" w:color="00A0B8" w:themeColor="accent1"/>
-          <w:left w:val="single" w:sz="8" w:space="0" w:color="00A0B8" w:themeColor="accent1"/>
-          <w:bottom w:val="single" w:sz="8" w:space="0" w:color="00A0B8" w:themeColor="accent1"/>
-          <w:right w:val="single" w:sz="8" w:space="0" w:color="00A0B8" w:themeColor="accent1"/>
-        </w:tcBorders>
-      </w:tcPr>
-    </w:tblStylePr>
-  </w:style>
-  <w:style w:type="paragraph" w:styleId="BodyText">
-    <w:name w:val="Body Text"/>
-    <w:basedOn w:val="Normal"/>
-    <w:link w:val="BodyTextChar"/>
-    <w:uiPriority w:val="99"/>
-    <w:semiHidden/>
-    <w:rsid w:val="007A1669"/>
-    <w:pPr>
-      <w:keepLines/>
-      <w:suppressAutoHyphens/>
-      <w:spacing w:before="0" w:after="120" w:line="240" w:lineRule="auto"/>
-    </w:pPr>
-    <w:rPr>
-      <w:rFonts w:ascii="Calibri" w:eastAsia="Times New Roman" w:hAnsi="Calibri" w:cs="Calibri"/>
-      <w:color w:val="auto"/>
-      <w:sz w:val="20"/>
-      <w:lang w:eastAsia="ar-SA"/>
-    </w:rPr>
-  </w:style>
-  <w:style w:type="character" w:customStyle="1" w:styleId="BodyTextChar">
-    <w:name w:val="Body Text Char"/>
-    <w:basedOn w:val="DefaultParagraphFont"/>
-    <w:link w:val="BodyText"/>
-    <w:uiPriority w:val="99"/>
-    <w:semiHidden/>
-    <w:rsid w:val="007A1669"/>
-    <w:rPr>
-      <w:rFonts w:ascii="Calibri" w:eastAsia="Times New Roman" w:hAnsi="Calibri" w:cs="Calibri"/>
-      <w:color w:val="auto"/>
-      <w:lang w:eastAsia="ar-SA"/>
-    </w:rPr>
-  </w:style>
-  <w:style w:type="table" w:customStyle="1" w:styleId="FinancialTable">
-    <w:name w:val="Financial Table"/>
-    <w:basedOn w:val="TableNormal"/>
-    <w:uiPriority w:val="99"/>
-    <w:rsid w:val="00676FD4"/>
-    <w:pPr>
-      <w:spacing w:before="40" w:after="0" w:line="240" w:lineRule="auto"/>
-      <w:ind w:left="144" w:right="144"/>
-      <w:jc w:val="right"/>
-    </w:pPr>
-    <w:tblPr>
-      <w:tblInd w:w="0" w:type="dxa"/>
-      <w:tblBorders>
-        <w:insideH w:val="single" w:sz="4" w:space="0" w:color="D9D9D9" w:themeColor="background1" w:themeShade="D9"/>
-      </w:tblBorders>
-      <w:tblCellMar>
-        <w:top w:w="0" w:type="dxa"/>
-        <w:left w:w="0" w:type="dxa"/>
-        <w:bottom w:w="0" w:type="dxa"/>
-        <w:right w:w="0" w:type="dxa"/>
-      </w:tblCellMar>
-    </w:tblPr>
-    <w:tcPr>
-      <w:vAlign w:val="center"/>
-    </w:tcPr>
-    <w:tblStylePr w:type="firstRow">
-      <w:pPr>
-        <w:wordWrap/>
-        <w:jc w:val="right"/>
-      </w:pPr>
-      <w:rPr>
-        <w:rFonts w:asciiTheme="majorHAnsi" w:hAnsiTheme="majorHAnsi"/>
-        <w:b w:val="0"/>
-        <w:caps/>
-        <w:smallCaps w:val="0"/>
-        <w:color w:val="00A0B8" w:themeColor="accent1"/>
-        <w:sz w:val="22"/>
-      </w:rPr>
-      <w:tblPr/>
-      <w:tcPr>
-        <w:vAlign w:val="bottom"/>
-      </w:tcPr>
-    </w:tblStylePr>
-    <w:tblStylePr w:type="firstCol">
-      <w:pPr>
-        <w:wordWrap/>
-        <w:jc w:val="left"/>
-      </w:pPr>
-      <w:rPr>
-        <w:b/>
-      </w:rPr>
-    </w:tblStylePr>
-  </w:style>
-  <w:style w:type="paragraph" w:styleId="TOC4">
-    <w:name w:val="toc 4"/>
-    <w:basedOn w:val="Normal"/>
-    <w:next w:val="Normal"/>
-    <w:autoRedefine/>
-    <w:uiPriority w:val="39"/>
-    <w:semiHidden/>
-    <w:unhideWhenUsed/>
-    <w:rsid w:val="005943DD"/>
-    <w:pPr>
-      <w:spacing w:after="100"/>
-      <w:ind w:left="720"/>
-    </w:pPr>
-  </w:style>
-  <w:style w:type="paragraph" w:styleId="TableofFigures">
-    <w:name w:val="table of figures"/>
-    <w:basedOn w:val="Normal"/>
-    <w:next w:val="Normal"/>
-    <w:uiPriority w:val="99"/>
-    <w:unhideWhenUsed/>
-    <w:rsid w:val="0073082C"/>
-    <w:pPr>
-      <w:spacing w:after="0"/>
-    </w:pPr>
-  </w:style>
-  <w:style w:type="character" w:styleId="FollowedHyperlink">
-    <w:name w:val="FollowedHyperlink"/>
-    <w:basedOn w:val="DefaultParagraphFont"/>
-    <w:uiPriority w:val="99"/>
-    <w:semiHidden/>
-    <w:unhideWhenUsed/>
-    <w:rsid w:val="003D57EA"/>
-    <w:rPr>
-      <w:color w:val="5F7791" w:themeColor="followedHyperlink"/>
-      <w:u w:val="single"/>
-    </w:rPr>
-  </w:style>
-  <w:style w:type="table" w:customStyle="1" w:styleId="Style1">
-    <w:name w:val="Style1"/>
-    <w:basedOn w:val="TableProfessional"/>
-    <w:uiPriority w:val="99"/>
-    <w:rsid w:val="00987570"/>
-    <w:pPr>
-      <w:spacing w:before="0" w:after="0" w:line="240" w:lineRule="auto"/>
-    </w:pPr>
-    <w:tblPr>
-      <w:tblInd w:w="0" w:type="dxa"/>
-      <w:tblBorders>
-        <w:top w:val="single" w:sz="6" w:space="0" w:color="000000"/>
-        <w:left w:val="single" w:sz="6" w:space="0" w:color="000000"/>
-        <w:bottom w:val="single" w:sz="6" w:space="0" w:color="000000"/>
-        <w:right w:val="single" w:sz="6" w:space="0" w:color="000000"/>
-        <w:insideH w:val="single" w:sz="6" w:space="0" w:color="000000"/>
-        <w:insideV w:val="single" w:sz="6" w:space="0" w:color="000000"/>
-      </w:tblBorders>
-      <w:tblCellMar>
-        <w:top w:w="0" w:type="dxa"/>
-        <w:left w:w="108" w:type="dxa"/>
-        <w:bottom w:w="0" w:type="dxa"/>
-        <w:right w:w="108" w:type="dxa"/>
-      </w:tblCellMar>
-    </w:tblPr>
-    <w:tcPr>
-      <w:shd w:val="clear" w:color="auto" w:fill="FFFFFF" w:themeFill="background1"/>
-    </w:tcPr>
-    <w:tblStylePr w:type="firstRow">
-      <w:rPr>
-        <w:b/>
-        <w:bCs/>
-        <w:color w:val="auto"/>
-      </w:rPr>
-      <w:tblPr/>
-      <w:tcPr>
-        <w:tcBorders>
-          <w:top w:val="single" w:sz="4" w:space="0" w:color="auto"/>
-          <w:left w:val="single" w:sz="4" w:space="0" w:color="auto"/>
-          <w:bottom w:val="single" w:sz="4" w:space="0" w:color="auto"/>
-          <w:right w:val="single" w:sz="4" w:space="0" w:color="auto"/>
-          <w:insideH w:val="single" w:sz="4" w:space="0" w:color="auto"/>
-          <w:insideV w:val="single" w:sz="4" w:space="0" w:color="auto"/>
-          <w:tl2br w:val="none" w:sz="0" w:space="0" w:color="auto"/>
-          <w:tr2bl w:val="none" w:sz="0" w:space="0" w:color="auto"/>
-        </w:tcBorders>
-        <w:shd w:val="clear" w:color="auto" w:fill="FF3333"/>
-      </w:tcPr>
-    </w:tblStylePr>
-    <w:tblStylePr w:type="lastRow">
-      <w:tblPr/>
-      <w:tcPr>
-        <w:tcBorders>
-          <w:tl2br w:val="none" w:sz="0" w:space="0" w:color="auto"/>
-          <w:tr2bl w:val="none" w:sz="0" w:space="0" w:color="auto"/>
-        </w:tcBorders>
-      </w:tcPr>
-    </w:tblStylePr>
-    <w:tblStylePr w:type="lastCol">
-      <w:tblPr/>
-      <w:tcPr>
-        <w:tcBorders>
-          <w:tl2br w:val="none" w:sz="0" w:space="0" w:color="auto"/>
-          <w:tr2bl w:val="none" w:sz="0" w:space="0" w:color="auto"/>
-        </w:tcBorders>
-      </w:tcPr>
-    </w:tblStylePr>
-  </w:style>
-  <w:style w:type="table" w:styleId="TableProfessional">
-    <w:name w:val="Table Professional"/>
-    <w:basedOn w:val="TableNormal"/>
-    <w:uiPriority w:val="99"/>
-    <w:semiHidden/>
-    <w:unhideWhenUsed/>
-    <w:rsid w:val="00987570"/>
-    <w:rPr>
-      <w:color w:val="auto"/>
-    </w:rPr>
-    <w:tblPr>
-      <w:tblInd w:w="0" w:type="dxa"/>
-      <w:tblBorders>
-        <w:top w:val="single" w:sz="6" w:space="0" w:color="000000"/>
-        <w:left w:val="single" w:sz="6" w:space="0" w:color="000000"/>
-        <w:bottom w:val="single" w:sz="6" w:space="0" w:color="000000"/>
-        <w:right w:val="single" w:sz="6" w:space="0" w:color="000000"/>
-        <w:insideH w:val="single" w:sz="6" w:space="0" w:color="000000"/>
-        <w:insideV w:val="single" w:sz="6" w:space="0" w:color="000000"/>
-      </w:tblBorders>
-      <w:tblCellMar>
-        <w:top w:w="0" w:type="dxa"/>
-        <w:left w:w="108" w:type="dxa"/>
-        <w:bottom w:w="0" w:type="dxa"/>
-        <w:right w:w="108" w:type="dxa"/>
-      </w:tblCellMar>
     </w:tblPr>
     <w:tcPr>
       <w:shd w:val="clear" w:color="auto" w:fill="auto"/>
@@ -13921,7 +12456,7 @@
 </file>
 
 <file path=customXml/itemProps3.xml><?xml version="1.0" encoding="utf-8"?>
-<ds:datastoreItem xmlns:ds="http://schemas.openxmlformats.org/officeDocument/2006/customXml" ds:itemID="{CB8C514C-B238-4209-84F1-685BD7F2827E}">
+<ds:datastoreItem xmlns:ds="http://schemas.openxmlformats.org/officeDocument/2006/customXml" ds:itemID="{66142E25-18AA-4405-90B7-76CC69B49C2B}">
   <ds:schemaRefs>
     <ds:schemaRef ds:uri="http://schemas.openxmlformats.org/officeDocument/2006/bibliography"/>
   </ds:schemaRefs>

</xml_diff>